<commit_message>
refactor: remove some content
</commit_message>
<xml_diff>
--- a/My 7th Semester/FYP/FYP Proposal.docx
+++ b/My 7th Semester/FYP/FYP Proposal.docx
@@ -1292,1324 +1292,6 @@
         </w:rPr>
       </w:pPr>
     </w:p>
-    <w:tbl>
-      <w:tblPr>
-        <w:tblW w:w="228" w:type="dxa"/>
-        <w:tblCellSpacing w:w="15" w:type="dxa"/>
-        <w:tblCellMar>
-          <w:top w:w="15" w:type="dxa"/>
-          <w:left w:w="15" w:type="dxa"/>
-          <w:bottom w:w="15" w:type="dxa"/>
-          <w:right w:w="15" w:type="dxa"/>
-        </w:tblCellMar>
-        <w:tblLook w:val="04A0" w:firstRow="1" w:lastRow="0" w:firstColumn="1" w:lastColumn="0" w:noHBand="0" w:noVBand="1"/>
-      </w:tblPr>
-      <w:tblGrid>
-        <w:gridCol w:w="114"/>
-        <w:gridCol w:w="114"/>
-      </w:tblGrid>
-      <w:tr>
-        <w:trPr>
-          <w:trHeight w:val="304"/>
-          <w:tblHeader/>
-          <w:tblCellSpacing w:w="15" w:type="dxa"/>
-        </w:trPr>
-        <w:tc>
-          <w:tcPr>
-            <w:tcW w:w="0" w:type="auto"/>
-            <w:vAlign w:val="center"/>
-          </w:tcPr>
-          <w:p>
-            <w:pPr>
-              <w:spacing w:before="13"/>
-              <w:rPr>
-                <w:rFonts w:asciiTheme="majorBidi" w:eastAsiaTheme="minorHAnsi" w:hAnsiTheme="majorBidi" w:cstheme="majorBidi"/>
-                <w:b/>
-                <w:bCs/>
-                <w:sz w:val="28"/>
-                <w:szCs w:val="28"/>
-              </w:rPr>
-            </w:pPr>
-          </w:p>
-        </w:tc>
-        <w:tc>
-          <w:tcPr>
-            <w:tcW w:w="0" w:type="auto"/>
-            <w:vAlign w:val="center"/>
-          </w:tcPr>
-          <w:p>
-            <w:pPr>
-              <w:spacing w:before="13"/>
-              <w:rPr>
-                <w:rFonts w:asciiTheme="majorBidi" w:eastAsiaTheme="minorHAnsi" w:hAnsiTheme="majorBidi" w:cstheme="majorBidi"/>
-                <w:b/>
-                <w:bCs/>
-                <w:sz w:val="28"/>
-                <w:szCs w:val="28"/>
-              </w:rPr>
-            </w:pPr>
-          </w:p>
-        </w:tc>
-      </w:tr>
-      <w:tr>
-        <w:trPr>
-          <w:trHeight w:val="304"/>
-          <w:tblCellSpacing w:w="15" w:type="dxa"/>
-        </w:trPr>
-        <w:tc>
-          <w:tcPr>
-            <w:tcW w:w="0" w:type="auto"/>
-            <w:vAlign w:val="center"/>
-          </w:tcPr>
-          <w:p>
-            <w:pPr>
-              <w:spacing w:before="13"/>
-              <w:rPr>
-                <w:rFonts w:asciiTheme="majorBidi" w:eastAsiaTheme="minorHAnsi" w:hAnsiTheme="majorBidi" w:cstheme="majorBidi"/>
-                <w:bCs/>
-                <w:sz w:val="28"/>
-                <w:szCs w:val="28"/>
-              </w:rPr>
-            </w:pPr>
-          </w:p>
-        </w:tc>
-        <w:tc>
-          <w:tcPr>
-            <w:tcW w:w="0" w:type="auto"/>
-            <w:vAlign w:val="center"/>
-          </w:tcPr>
-          <w:p>
-            <w:pPr>
-              <w:spacing w:before="13"/>
-              <w:rPr>
-                <w:rFonts w:asciiTheme="majorBidi" w:eastAsiaTheme="minorHAnsi" w:hAnsiTheme="majorBidi" w:cstheme="majorBidi"/>
-                <w:bCs/>
-                <w:sz w:val="28"/>
-                <w:szCs w:val="28"/>
-              </w:rPr>
-            </w:pPr>
-          </w:p>
-        </w:tc>
-      </w:tr>
-      <w:tr>
-        <w:trPr>
-          <w:trHeight w:val="296"/>
-          <w:tblCellSpacing w:w="15" w:type="dxa"/>
-        </w:trPr>
-        <w:tc>
-          <w:tcPr>
-            <w:tcW w:w="0" w:type="auto"/>
-            <w:vAlign w:val="center"/>
-          </w:tcPr>
-          <w:p>
-            <w:pPr>
-              <w:spacing w:before="13"/>
-              <w:rPr>
-                <w:rFonts w:asciiTheme="majorBidi" w:eastAsiaTheme="minorHAnsi" w:hAnsiTheme="majorBidi" w:cstheme="majorBidi"/>
-                <w:bCs/>
-                <w:sz w:val="28"/>
-                <w:szCs w:val="28"/>
-              </w:rPr>
-            </w:pPr>
-          </w:p>
-        </w:tc>
-        <w:tc>
-          <w:tcPr>
-            <w:tcW w:w="0" w:type="auto"/>
-            <w:vAlign w:val="center"/>
-          </w:tcPr>
-          <w:p>
-            <w:pPr>
-              <w:spacing w:before="13"/>
-              <w:rPr>
-                <w:rFonts w:asciiTheme="majorBidi" w:eastAsiaTheme="minorHAnsi" w:hAnsiTheme="majorBidi" w:cstheme="majorBidi"/>
-                <w:bCs/>
-                <w:sz w:val="28"/>
-                <w:szCs w:val="28"/>
-              </w:rPr>
-            </w:pPr>
-          </w:p>
-        </w:tc>
-      </w:tr>
-      <w:tr>
-        <w:trPr>
-          <w:trHeight w:val="304"/>
-          <w:tblCellSpacing w:w="15" w:type="dxa"/>
-        </w:trPr>
-        <w:tc>
-          <w:tcPr>
-            <w:tcW w:w="0" w:type="auto"/>
-            <w:vAlign w:val="center"/>
-          </w:tcPr>
-          <w:p>
-            <w:pPr>
-              <w:spacing w:before="13"/>
-              <w:rPr>
-                <w:rFonts w:asciiTheme="majorBidi" w:eastAsiaTheme="minorHAnsi" w:hAnsiTheme="majorBidi" w:cstheme="majorBidi"/>
-                <w:bCs/>
-                <w:sz w:val="28"/>
-                <w:szCs w:val="28"/>
-              </w:rPr>
-            </w:pPr>
-          </w:p>
-        </w:tc>
-        <w:tc>
-          <w:tcPr>
-            <w:tcW w:w="0" w:type="auto"/>
-            <w:vAlign w:val="center"/>
-          </w:tcPr>
-          <w:p>
-            <w:pPr>
-              <w:spacing w:before="13"/>
-              <w:rPr>
-                <w:rFonts w:asciiTheme="majorBidi" w:eastAsiaTheme="minorHAnsi" w:hAnsiTheme="majorBidi" w:cstheme="majorBidi"/>
-                <w:bCs/>
-                <w:sz w:val="28"/>
-                <w:szCs w:val="28"/>
-              </w:rPr>
-            </w:pPr>
-          </w:p>
-        </w:tc>
-      </w:tr>
-      <w:tr>
-        <w:trPr>
-          <w:trHeight w:val="296"/>
-          <w:tblCellSpacing w:w="15" w:type="dxa"/>
-        </w:trPr>
-        <w:tc>
-          <w:tcPr>
-            <w:tcW w:w="0" w:type="auto"/>
-            <w:vAlign w:val="center"/>
-          </w:tcPr>
-          <w:p>
-            <w:pPr>
-              <w:spacing w:before="13"/>
-              <w:rPr>
-                <w:rFonts w:asciiTheme="majorBidi" w:eastAsiaTheme="minorHAnsi" w:hAnsiTheme="majorBidi" w:cstheme="majorBidi"/>
-                <w:bCs/>
-                <w:sz w:val="28"/>
-                <w:szCs w:val="28"/>
-              </w:rPr>
-            </w:pPr>
-          </w:p>
-        </w:tc>
-        <w:tc>
-          <w:tcPr>
-            <w:tcW w:w="0" w:type="auto"/>
-            <w:vAlign w:val="center"/>
-          </w:tcPr>
-          <w:p>
-            <w:pPr>
-              <w:spacing w:before="13"/>
-              <w:rPr>
-                <w:rFonts w:asciiTheme="majorBidi" w:eastAsiaTheme="minorHAnsi" w:hAnsiTheme="majorBidi" w:cstheme="majorBidi"/>
-                <w:bCs/>
-                <w:sz w:val="28"/>
-                <w:szCs w:val="28"/>
-              </w:rPr>
-            </w:pPr>
-          </w:p>
-        </w:tc>
-      </w:tr>
-      <w:tr>
-        <w:trPr>
-          <w:trHeight w:val="304"/>
-          <w:tblCellSpacing w:w="15" w:type="dxa"/>
-        </w:trPr>
-        <w:tc>
-          <w:tcPr>
-            <w:tcW w:w="0" w:type="auto"/>
-            <w:vAlign w:val="center"/>
-          </w:tcPr>
-          <w:p>
-            <w:pPr>
-              <w:spacing w:before="13"/>
-              <w:rPr>
-                <w:rFonts w:asciiTheme="majorBidi" w:eastAsiaTheme="minorHAnsi" w:hAnsiTheme="majorBidi" w:cstheme="majorBidi"/>
-                <w:bCs/>
-                <w:sz w:val="28"/>
-                <w:szCs w:val="28"/>
-              </w:rPr>
-            </w:pPr>
-          </w:p>
-        </w:tc>
-        <w:tc>
-          <w:tcPr>
-            <w:tcW w:w="0" w:type="auto"/>
-            <w:vAlign w:val="center"/>
-          </w:tcPr>
-          <w:p>
-            <w:pPr>
-              <w:spacing w:before="13"/>
-              <w:rPr>
-                <w:rFonts w:asciiTheme="majorBidi" w:eastAsiaTheme="minorHAnsi" w:hAnsiTheme="majorBidi" w:cstheme="majorBidi"/>
-                <w:bCs/>
-                <w:sz w:val="28"/>
-                <w:szCs w:val="28"/>
-              </w:rPr>
-            </w:pPr>
-          </w:p>
-        </w:tc>
-      </w:tr>
-      <w:tr>
-        <w:trPr>
-          <w:trHeight w:val="296"/>
-          <w:tblCellSpacing w:w="15" w:type="dxa"/>
-        </w:trPr>
-        <w:tc>
-          <w:tcPr>
-            <w:tcW w:w="0" w:type="auto"/>
-            <w:vAlign w:val="center"/>
-          </w:tcPr>
-          <w:p>
-            <w:pPr>
-              <w:spacing w:before="13"/>
-              <w:rPr>
-                <w:rFonts w:asciiTheme="majorBidi" w:eastAsiaTheme="minorHAnsi" w:hAnsiTheme="majorBidi" w:cstheme="majorBidi"/>
-                <w:bCs/>
-                <w:sz w:val="28"/>
-                <w:szCs w:val="28"/>
-              </w:rPr>
-            </w:pPr>
-          </w:p>
-        </w:tc>
-        <w:tc>
-          <w:tcPr>
-            <w:tcW w:w="0" w:type="auto"/>
-            <w:vAlign w:val="center"/>
-          </w:tcPr>
-          <w:p>
-            <w:pPr>
-              <w:spacing w:before="13"/>
-              <w:rPr>
-                <w:rFonts w:asciiTheme="majorBidi" w:eastAsiaTheme="minorHAnsi" w:hAnsiTheme="majorBidi" w:cstheme="majorBidi"/>
-                <w:bCs/>
-                <w:sz w:val="28"/>
-                <w:szCs w:val="28"/>
-              </w:rPr>
-            </w:pPr>
-          </w:p>
-        </w:tc>
-      </w:tr>
-      <w:tr>
-        <w:trPr>
-          <w:trHeight w:val="304"/>
-          <w:tblCellSpacing w:w="15" w:type="dxa"/>
-        </w:trPr>
-        <w:tc>
-          <w:tcPr>
-            <w:tcW w:w="0" w:type="auto"/>
-            <w:vAlign w:val="center"/>
-          </w:tcPr>
-          <w:p>
-            <w:pPr>
-              <w:spacing w:before="13"/>
-              <w:rPr>
-                <w:rFonts w:asciiTheme="majorBidi" w:eastAsiaTheme="minorHAnsi" w:hAnsiTheme="majorBidi" w:cstheme="majorBidi"/>
-                <w:bCs/>
-                <w:sz w:val="28"/>
-                <w:szCs w:val="28"/>
-              </w:rPr>
-            </w:pPr>
-          </w:p>
-        </w:tc>
-        <w:tc>
-          <w:tcPr>
-            <w:tcW w:w="0" w:type="auto"/>
-            <w:vAlign w:val="center"/>
-          </w:tcPr>
-          <w:p>
-            <w:pPr>
-              <w:spacing w:before="13"/>
-              <w:rPr>
-                <w:rFonts w:asciiTheme="majorBidi" w:eastAsiaTheme="minorHAnsi" w:hAnsiTheme="majorBidi" w:cstheme="majorBidi"/>
-                <w:bCs/>
-                <w:sz w:val="28"/>
-                <w:szCs w:val="28"/>
-              </w:rPr>
-            </w:pPr>
-          </w:p>
-        </w:tc>
-      </w:tr>
-      <w:tr>
-        <w:trPr>
-          <w:trHeight w:val="304"/>
-          <w:tblCellSpacing w:w="15" w:type="dxa"/>
-        </w:trPr>
-        <w:tc>
-          <w:tcPr>
-            <w:tcW w:w="0" w:type="auto"/>
-            <w:vAlign w:val="center"/>
-          </w:tcPr>
-          <w:p>
-            <w:pPr>
-              <w:spacing w:before="13"/>
-              <w:rPr>
-                <w:rFonts w:asciiTheme="majorBidi" w:eastAsiaTheme="minorHAnsi" w:hAnsiTheme="majorBidi" w:cstheme="majorBidi"/>
-                <w:bCs/>
-                <w:sz w:val="28"/>
-                <w:szCs w:val="28"/>
-              </w:rPr>
-            </w:pPr>
-          </w:p>
-        </w:tc>
-        <w:tc>
-          <w:tcPr>
-            <w:tcW w:w="0" w:type="auto"/>
-            <w:vAlign w:val="center"/>
-          </w:tcPr>
-          <w:p>
-            <w:pPr>
-              <w:spacing w:before="13"/>
-              <w:rPr>
-                <w:rFonts w:asciiTheme="majorBidi" w:eastAsiaTheme="minorHAnsi" w:hAnsiTheme="majorBidi" w:cstheme="majorBidi"/>
-                <w:bCs/>
-                <w:sz w:val="28"/>
-                <w:szCs w:val="28"/>
-              </w:rPr>
-            </w:pPr>
-          </w:p>
-        </w:tc>
-      </w:tr>
-      <w:tr>
-        <w:trPr>
-          <w:trHeight w:val="304"/>
-          <w:tblCellSpacing w:w="15" w:type="dxa"/>
-        </w:trPr>
-        <w:tc>
-          <w:tcPr>
-            <w:tcW w:w="0" w:type="auto"/>
-            <w:vAlign w:val="center"/>
-          </w:tcPr>
-          <w:p>
-            <w:pPr>
-              <w:spacing w:before="13"/>
-              <w:rPr>
-                <w:rFonts w:asciiTheme="majorBidi" w:eastAsiaTheme="minorHAnsi" w:hAnsiTheme="majorBidi" w:cstheme="majorBidi"/>
-                <w:bCs/>
-                <w:sz w:val="28"/>
-                <w:szCs w:val="28"/>
-              </w:rPr>
-            </w:pPr>
-          </w:p>
-          <w:p>
-            <w:pPr>
-              <w:spacing w:before="13"/>
-              <w:rPr>
-                <w:rFonts w:asciiTheme="majorBidi" w:eastAsiaTheme="minorHAnsi" w:hAnsiTheme="majorBidi" w:cstheme="majorBidi"/>
-                <w:bCs/>
-                <w:sz w:val="28"/>
-                <w:szCs w:val="28"/>
-              </w:rPr>
-            </w:pPr>
-          </w:p>
-          <w:p>
-            <w:pPr>
-              <w:spacing w:before="13"/>
-              <w:rPr>
-                <w:rFonts w:asciiTheme="majorBidi" w:eastAsiaTheme="minorHAnsi" w:hAnsiTheme="majorBidi" w:cstheme="majorBidi"/>
-                <w:bCs/>
-                <w:sz w:val="28"/>
-                <w:szCs w:val="28"/>
-              </w:rPr>
-            </w:pPr>
-          </w:p>
-          <w:p>
-            <w:pPr>
-              <w:spacing w:before="13"/>
-              <w:rPr>
-                <w:rFonts w:asciiTheme="majorBidi" w:eastAsiaTheme="minorHAnsi" w:hAnsiTheme="majorBidi" w:cstheme="majorBidi"/>
-                <w:bCs/>
-                <w:sz w:val="28"/>
-                <w:szCs w:val="28"/>
-              </w:rPr>
-            </w:pPr>
-          </w:p>
-          <w:p>
-            <w:pPr>
-              <w:spacing w:before="13"/>
-              <w:rPr>
-                <w:rFonts w:asciiTheme="majorBidi" w:eastAsiaTheme="minorHAnsi" w:hAnsiTheme="majorBidi" w:cstheme="majorBidi"/>
-                <w:bCs/>
-                <w:sz w:val="28"/>
-                <w:szCs w:val="28"/>
-              </w:rPr>
-            </w:pPr>
-          </w:p>
-          <w:p>
-            <w:pPr>
-              <w:spacing w:before="13"/>
-              <w:rPr>
-                <w:rFonts w:asciiTheme="majorBidi" w:eastAsiaTheme="minorHAnsi" w:hAnsiTheme="majorBidi" w:cstheme="majorBidi"/>
-                <w:bCs/>
-                <w:sz w:val="28"/>
-                <w:szCs w:val="28"/>
-              </w:rPr>
-            </w:pPr>
-          </w:p>
-          <w:p>
-            <w:pPr>
-              <w:spacing w:before="13"/>
-              <w:rPr>
-                <w:rFonts w:asciiTheme="majorBidi" w:eastAsiaTheme="minorHAnsi" w:hAnsiTheme="majorBidi" w:cstheme="majorBidi"/>
-                <w:bCs/>
-                <w:sz w:val="28"/>
-                <w:szCs w:val="28"/>
-              </w:rPr>
-            </w:pPr>
-          </w:p>
-          <w:p>
-            <w:pPr>
-              <w:spacing w:before="13"/>
-              <w:rPr>
-                <w:rFonts w:asciiTheme="majorBidi" w:eastAsiaTheme="minorHAnsi" w:hAnsiTheme="majorBidi" w:cstheme="majorBidi"/>
-                <w:bCs/>
-                <w:sz w:val="28"/>
-                <w:szCs w:val="28"/>
-              </w:rPr>
-            </w:pPr>
-          </w:p>
-          <w:p>
-            <w:pPr>
-              <w:spacing w:before="13"/>
-              <w:rPr>
-                <w:rFonts w:asciiTheme="majorBidi" w:eastAsiaTheme="minorHAnsi" w:hAnsiTheme="majorBidi" w:cstheme="majorBidi"/>
-                <w:bCs/>
-                <w:sz w:val="28"/>
-                <w:szCs w:val="28"/>
-              </w:rPr>
-            </w:pPr>
-          </w:p>
-        </w:tc>
-        <w:tc>
-          <w:tcPr>
-            <w:tcW w:w="0" w:type="auto"/>
-            <w:vAlign w:val="center"/>
-          </w:tcPr>
-          <w:p>
-            <w:pPr>
-              <w:spacing w:before="13"/>
-              <w:rPr>
-                <w:rFonts w:asciiTheme="majorBidi" w:eastAsiaTheme="minorHAnsi" w:hAnsiTheme="majorBidi" w:cstheme="majorBidi"/>
-                <w:bCs/>
-                <w:sz w:val="28"/>
-                <w:szCs w:val="28"/>
-              </w:rPr>
-            </w:pPr>
-          </w:p>
-        </w:tc>
-      </w:tr>
-    </w:tbl>
-    <w:tbl>
-      <w:tblPr>
-        <w:tblStyle w:val="TableGrid"/>
-        <w:tblpPr w:leftFromText="180" w:rightFromText="180" w:vertAnchor="text" w:horzAnchor="margin" w:tblpXSpec="center" w:tblpY="-1466"/>
-        <w:tblW w:w="0" w:type="auto"/>
-        <w:tblLook w:val="04A0" w:firstRow="1" w:lastRow="0" w:firstColumn="1" w:lastColumn="0" w:noHBand="0" w:noVBand="1"/>
-      </w:tblPr>
-      <w:tblGrid>
-        <w:gridCol w:w="4315"/>
-        <w:gridCol w:w="4315"/>
-      </w:tblGrid>
-      <w:tr>
-        <w:tc>
-          <w:tcPr>
-            <w:tcW w:w="4315" w:type="dxa"/>
-            <w:vAlign w:val="center"/>
-          </w:tcPr>
-          <w:p>
-            <w:pPr>
-              <w:spacing w:before="13"/>
-              <w:rPr>
-                <w:rFonts w:asciiTheme="majorBidi" w:eastAsiaTheme="minorHAnsi" w:hAnsiTheme="majorBidi" w:cstheme="majorBidi"/>
-                <w:b/>
-                <w:bCs/>
-                <w:sz w:val="24"/>
-                <w:szCs w:val="24"/>
-              </w:rPr>
-            </w:pPr>
-            <w:r>
-              <w:rPr>
-                <w:rFonts w:asciiTheme="majorBidi" w:eastAsiaTheme="minorHAnsi" w:hAnsiTheme="majorBidi" w:cstheme="majorBidi"/>
-                <w:b/>
-                <w:bCs/>
-                <w:sz w:val="24"/>
-                <w:szCs w:val="24"/>
-              </w:rPr>
-              <w:t>Existing Builder Software Features</w:t>
-            </w:r>
-          </w:p>
-        </w:tc>
-        <w:tc>
-          <w:tcPr>
-            <w:tcW w:w="4315" w:type="dxa"/>
-            <w:vAlign w:val="center"/>
-          </w:tcPr>
-          <w:p>
-            <w:pPr>
-              <w:spacing w:before="13"/>
-              <w:rPr>
-                <w:rFonts w:asciiTheme="majorBidi" w:eastAsiaTheme="minorHAnsi" w:hAnsiTheme="majorBidi" w:cstheme="majorBidi"/>
-                <w:b/>
-                <w:bCs/>
-                <w:sz w:val="24"/>
-                <w:szCs w:val="24"/>
-              </w:rPr>
-            </w:pPr>
-            <w:r>
-              <w:rPr>
-                <w:rFonts w:asciiTheme="majorBidi" w:eastAsiaTheme="minorHAnsi" w:hAnsiTheme="majorBidi" w:cstheme="majorBidi"/>
-                <w:b/>
-                <w:bCs/>
-                <w:sz w:val="24"/>
-                <w:szCs w:val="24"/>
-              </w:rPr>
-              <w:t>Our</w:t>
-            </w:r>
-            <w:r>
-              <w:rPr>
-                <w:rFonts w:asciiTheme="majorBidi" w:eastAsiaTheme="minorHAnsi" w:hAnsiTheme="majorBidi" w:cstheme="majorBidi"/>
-                <w:b/>
-                <w:bCs/>
-                <w:sz w:val="24"/>
-                <w:szCs w:val="24"/>
-              </w:rPr>
-              <w:t xml:space="preserve"> Unique Functionalities</w:t>
-            </w:r>
-          </w:p>
-        </w:tc>
-      </w:tr>
-      <w:tr>
-        <w:tc>
-          <w:tcPr>
-            <w:tcW w:w="4315" w:type="dxa"/>
-            <w:vAlign w:val="center"/>
-          </w:tcPr>
-          <w:p>
-            <w:pPr>
-              <w:spacing w:before="13"/>
-              <w:rPr>
-                <w:rFonts w:asciiTheme="majorBidi" w:eastAsiaTheme="minorHAnsi" w:hAnsiTheme="majorBidi" w:cstheme="majorBidi"/>
-                <w:b/>
-                <w:bCs/>
-                <w:sz w:val="24"/>
-                <w:szCs w:val="24"/>
-              </w:rPr>
-            </w:pPr>
-            <w:r>
-              <w:rPr>
-                <w:rFonts w:asciiTheme="majorBidi" w:eastAsiaTheme="minorHAnsi" w:hAnsiTheme="majorBidi" w:cstheme="majorBidi"/>
-                <w:b/>
-                <w:bCs/>
-                <w:sz w:val="24"/>
-                <w:szCs w:val="24"/>
-              </w:rPr>
-              <w:t>Project Management</w:t>
-            </w:r>
-            <w:r>
-              <w:rPr>
-                <w:rFonts w:asciiTheme="majorBidi" w:eastAsiaTheme="minorHAnsi" w:hAnsiTheme="majorBidi" w:cstheme="majorBidi"/>
-                <w:bCs/>
-                <w:sz w:val="24"/>
-                <w:szCs w:val="24"/>
-              </w:rPr>
-              <w:t>: Manage tasks, timelines, and resources.</w:t>
-            </w:r>
-          </w:p>
-        </w:tc>
-        <w:tc>
-          <w:tcPr>
-            <w:tcW w:w="4315" w:type="dxa"/>
-            <w:vAlign w:val="center"/>
-          </w:tcPr>
-          <w:p>
-            <w:pPr>
-              <w:spacing w:before="13"/>
-              <w:rPr>
-                <w:rFonts w:asciiTheme="majorBidi" w:eastAsiaTheme="minorHAnsi" w:hAnsiTheme="majorBidi" w:cstheme="majorBidi"/>
-                <w:b/>
-                <w:bCs/>
-                <w:sz w:val="24"/>
-                <w:szCs w:val="24"/>
-              </w:rPr>
-            </w:pPr>
-            <w:r>
-              <w:rPr>
-                <w:rFonts w:asciiTheme="majorBidi" w:eastAsiaTheme="minorHAnsi" w:hAnsiTheme="majorBidi" w:cstheme="majorBidi"/>
-                <w:b/>
-                <w:bCs/>
-                <w:sz w:val="24"/>
-                <w:szCs w:val="24"/>
-              </w:rPr>
-              <w:t>AI-Powered Documentation</w:t>
-            </w:r>
-            <w:r>
-              <w:rPr>
-                <w:rFonts w:asciiTheme="majorBidi" w:eastAsiaTheme="minorHAnsi" w:hAnsiTheme="majorBidi" w:cstheme="majorBidi"/>
-                <w:bCs/>
-                <w:sz w:val="24"/>
-                <w:szCs w:val="24"/>
-              </w:rPr>
-              <w:t>: Automatically generate real-time documentation of decisions and progress.</w:t>
-            </w:r>
-          </w:p>
-        </w:tc>
-      </w:tr>
-      <w:tr>
-        <w:tc>
-          <w:tcPr>
-            <w:tcW w:w="4315" w:type="dxa"/>
-            <w:vAlign w:val="center"/>
-          </w:tcPr>
-          <w:p>
-            <w:pPr>
-              <w:spacing w:before="13"/>
-              <w:rPr>
-                <w:rFonts w:asciiTheme="majorBidi" w:eastAsiaTheme="minorHAnsi" w:hAnsiTheme="majorBidi" w:cstheme="majorBidi"/>
-                <w:bCs/>
-                <w:sz w:val="24"/>
-                <w:szCs w:val="24"/>
-              </w:rPr>
-            </w:pPr>
-            <w:r>
-              <w:rPr>
-                <w:rFonts w:asciiTheme="majorBidi" w:eastAsiaTheme="minorHAnsi" w:hAnsiTheme="majorBidi" w:cstheme="majorBidi"/>
-                <w:b/>
-                <w:bCs/>
-                <w:sz w:val="24"/>
-                <w:szCs w:val="24"/>
-              </w:rPr>
-              <w:t>Budget Tracking</w:t>
-            </w:r>
-            <w:r>
-              <w:rPr>
-                <w:rFonts w:asciiTheme="majorBidi" w:eastAsiaTheme="minorHAnsi" w:hAnsiTheme="majorBidi" w:cstheme="majorBidi"/>
-                <w:bCs/>
-                <w:sz w:val="24"/>
-                <w:szCs w:val="24"/>
-              </w:rPr>
-              <w:t>: Monitor project expenses and stay within budget.</w:t>
-            </w:r>
-          </w:p>
-        </w:tc>
-        <w:tc>
-          <w:tcPr>
-            <w:tcW w:w="4315" w:type="dxa"/>
-            <w:vAlign w:val="center"/>
-          </w:tcPr>
-          <w:p>
-            <w:pPr>
-              <w:spacing w:before="13"/>
-              <w:rPr>
-                <w:rFonts w:asciiTheme="majorBidi" w:eastAsiaTheme="minorHAnsi" w:hAnsiTheme="majorBidi" w:cstheme="majorBidi"/>
-                <w:bCs/>
-                <w:sz w:val="24"/>
-                <w:szCs w:val="24"/>
-              </w:rPr>
-            </w:pPr>
-            <w:r>
-              <w:rPr>
-                <w:rFonts w:asciiTheme="majorBidi" w:eastAsiaTheme="minorHAnsi" w:hAnsiTheme="majorBidi" w:cstheme="majorBidi"/>
-                <w:b/>
-                <w:bCs/>
-                <w:sz w:val="24"/>
-                <w:szCs w:val="24"/>
-              </w:rPr>
-              <w:t>Customizable Project Tracking</w:t>
-            </w:r>
-            <w:r>
-              <w:rPr>
-                <w:rFonts w:asciiTheme="majorBidi" w:eastAsiaTheme="minorHAnsi" w:hAnsiTheme="majorBidi" w:cstheme="majorBidi"/>
-                <w:bCs/>
-                <w:sz w:val="24"/>
-                <w:szCs w:val="24"/>
-              </w:rPr>
-              <w:t>: Tailor project tracking dashboards to suit specific client needs.</w:t>
-            </w:r>
-          </w:p>
-        </w:tc>
-      </w:tr>
-      <w:tr>
-        <w:tc>
-          <w:tcPr>
-            <w:tcW w:w="4315" w:type="dxa"/>
-            <w:vAlign w:val="center"/>
-          </w:tcPr>
-          <w:p>
-            <w:pPr>
-              <w:spacing w:before="13"/>
-              <w:rPr>
-                <w:rFonts w:asciiTheme="majorBidi" w:eastAsiaTheme="minorHAnsi" w:hAnsiTheme="majorBidi" w:cstheme="majorBidi"/>
-                <w:bCs/>
-                <w:sz w:val="24"/>
-                <w:szCs w:val="24"/>
-              </w:rPr>
-            </w:pPr>
-            <w:r>
-              <w:rPr>
-                <w:rFonts w:asciiTheme="majorBidi" w:eastAsiaTheme="minorHAnsi" w:hAnsiTheme="majorBidi" w:cstheme="majorBidi"/>
-                <w:b/>
-                <w:bCs/>
-                <w:sz w:val="24"/>
-                <w:szCs w:val="24"/>
-              </w:rPr>
-              <w:t>Progress Updates</w:t>
-            </w:r>
-            <w:r>
-              <w:rPr>
-                <w:rFonts w:asciiTheme="majorBidi" w:eastAsiaTheme="minorHAnsi" w:hAnsiTheme="majorBidi" w:cstheme="majorBidi"/>
-                <w:bCs/>
-                <w:sz w:val="24"/>
-                <w:szCs w:val="24"/>
-              </w:rPr>
-              <w:t>: Track and report project status.</w:t>
-            </w:r>
-          </w:p>
-        </w:tc>
-        <w:tc>
-          <w:tcPr>
-            <w:tcW w:w="4315" w:type="dxa"/>
-            <w:vAlign w:val="center"/>
-          </w:tcPr>
-          <w:p>
-            <w:pPr>
-              <w:spacing w:before="13"/>
-              <w:rPr>
-                <w:rFonts w:asciiTheme="majorBidi" w:eastAsiaTheme="minorHAnsi" w:hAnsiTheme="majorBidi" w:cstheme="majorBidi"/>
-                <w:bCs/>
-                <w:sz w:val="24"/>
-                <w:szCs w:val="24"/>
-              </w:rPr>
-            </w:pPr>
-            <w:r>
-              <w:rPr>
-                <w:rFonts w:asciiTheme="majorBidi" w:eastAsiaTheme="minorHAnsi" w:hAnsiTheme="majorBidi" w:cstheme="majorBidi"/>
-                <w:b/>
-                <w:bCs/>
-                <w:sz w:val="24"/>
-                <w:szCs w:val="24"/>
-              </w:rPr>
-              <w:t>Real-Time Documentation</w:t>
-            </w:r>
-            <w:r>
-              <w:rPr>
-                <w:rFonts w:asciiTheme="majorBidi" w:eastAsiaTheme="minorHAnsi" w:hAnsiTheme="majorBidi" w:cstheme="majorBidi"/>
-                <w:bCs/>
-                <w:sz w:val="24"/>
-                <w:szCs w:val="24"/>
-              </w:rPr>
-              <w:t>: Provide up-to-the-minute records of project milestones and decisions.</w:t>
-            </w:r>
-          </w:p>
-        </w:tc>
-      </w:tr>
-      <w:tr>
-        <w:tc>
-          <w:tcPr>
-            <w:tcW w:w="4315" w:type="dxa"/>
-            <w:vAlign w:val="center"/>
-          </w:tcPr>
-          <w:p>
-            <w:pPr>
-              <w:spacing w:before="13"/>
-              <w:rPr>
-                <w:rFonts w:asciiTheme="majorBidi" w:eastAsiaTheme="minorHAnsi" w:hAnsiTheme="majorBidi" w:cstheme="majorBidi"/>
-                <w:bCs/>
-                <w:sz w:val="24"/>
-                <w:szCs w:val="24"/>
-              </w:rPr>
-            </w:pPr>
-            <w:r>
-              <w:rPr>
-                <w:rFonts w:asciiTheme="majorBidi" w:eastAsiaTheme="minorHAnsi" w:hAnsiTheme="majorBidi" w:cstheme="majorBidi"/>
-                <w:b/>
-                <w:bCs/>
-                <w:sz w:val="24"/>
-                <w:szCs w:val="24"/>
-              </w:rPr>
-              <w:t>Client Portal</w:t>
-            </w:r>
-            <w:r>
-              <w:rPr>
-                <w:rFonts w:asciiTheme="majorBidi" w:eastAsiaTheme="minorHAnsi" w:hAnsiTheme="majorBidi" w:cstheme="majorBidi"/>
-                <w:bCs/>
-                <w:sz w:val="24"/>
-                <w:szCs w:val="24"/>
-              </w:rPr>
-              <w:t>: Limited client visibility into project details.</w:t>
-            </w:r>
-          </w:p>
-        </w:tc>
-        <w:tc>
-          <w:tcPr>
-            <w:tcW w:w="4315" w:type="dxa"/>
-            <w:vAlign w:val="center"/>
-          </w:tcPr>
-          <w:p>
-            <w:pPr>
-              <w:spacing w:before="13"/>
-              <w:rPr>
-                <w:rFonts w:asciiTheme="majorBidi" w:eastAsiaTheme="minorHAnsi" w:hAnsiTheme="majorBidi" w:cstheme="majorBidi"/>
-                <w:bCs/>
-                <w:sz w:val="24"/>
-                <w:szCs w:val="24"/>
-              </w:rPr>
-            </w:pPr>
-            <w:r>
-              <w:rPr>
-                <w:rFonts w:asciiTheme="majorBidi" w:eastAsiaTheme="minorHAnsi" w:hAnsiTheme="majorBidi" w:cstheme="majorBidi"/>
-                <w:b/>
-                <w:bCs/>
-                <w:sz w:val="24"/>
-                <w:szCs w:val="24"/>
-              </w:rPr>
-              <w:t>Personalized Communication</w:t>
-            </w:r>
-            <w:r>
-              <w:rPr>
-                <w:rFonts w:asciiTheme="majorBidi" w:eastAsiaTheme="minorHAnsi" w:hAnsiTheme="majorBidi" w:cstheme="majorBidi"/>
-                <w:bCs/>
-                <w:sz w:val="24"/>
-                <w:szCs w:val="24"/>
-              </w:rPr>
-              <w:t xml:space="preserve">: Direct, customizable communication channels between clients, builders, and </w:t>
-            </w:r>
-            <w:proofErr w:type="spellStart"/>
-            <w:r>
-              <w:rPr>
-                <w:rFonts w:asciiTheme="majorBidi" w:eastAsiaTheme="minorHAnsi" w:hAnsiTheme="majorBidi" w:cstheme="majorBidi"/>
-                <w:bCs/>
-                <w:sz w:val="24"/>
-                <w:szCs w:val="24"/>
-              </w:rPr>
-              <w:t>tradies</w:t>
-            </w:r>
-            <w:proofErr w:type="spellEnd"/>
-            <w:r>
-              <w:rPr>
-                <w:rFonts w:asciiTheme="majorBidi" w:eastAsiaTheme="minorHAnsi" w:hAnsiTheme="majorBidi" w:cstheme="majorBidi"/>
-                <w:bCs/>
-                <w:sz w:val="24"/>
-                <w:szCs w:val="24"/>
-              </w:rPr>
-              <w:t>.</w:t>
-            </w:r>
-          </w:p>
-        </w:tc>
-      </w:tr>
-      <w:tr>
-        <w:tc>
-          <w:tcPr>
-            <w:tcW w:w="4315" w:type="dxa"/>
-            <w:vAlign w:val="center"/>
-          </w:tcPr>
-          <w:p>
-            <w:pPr>
-              <w:spacing w:before="13"/>
-              <w:rPr>
-                <w:rFonts w:asciiTheme="majorBidi" w:eastAsiaTheme="minorHAnsi" w:hAnsiTheme="majorBidi" w:cstheme="majorBidi"/>
-                <w:bCs/>
-                <w:sz w:val="24"/>
-                <w:szCs w:val="24"/>
-              </w:rPr>
-            </w:pPr>
-            <w:r>
-              <w:rPr>
-                <w:rFonts w:asciiTheme="majorBidi" w:eastAsiaTheme="minorHAnsi" w:hAnsiTheme="majorBidi" w:cstheme="majorBidi"/>
-                <w:b/>
-                <w:bCs/>
-                <w:sz w:val="24"/>
-                <w:szCs w:val="24"/>
-              </w:rPr>
-              <w:t>Task Scheduling</w:t>
-            </w:r>
-            <w:r>
-              <w:rPr>
-                <w:rFonts w:asciiTheme="majorBidi" w:eastAsiaTheme="minorHAnsi" w:hAnsiTheme="majorBidi" w:cstheme="majorBidi"/>
-                <w:bCs/>
-                <w:sz w:val="24"/>
-                <w:szCs w:val="24"/>
-              </w:rPr>
-              <w:t>: Allocate tasks and manage schedules.</w:t>
-            </w:r>
-          </w:p>
-        </w:tc>
-        <w:tc>
-          <w:tcPr>
-            <w:tcW w:w="4315" w:type="dxa"/>
-            <w:vAlign w:val="center"/>
-          </w:tcPr>
-          <w:p>
-            <w:pPr>
-              <w:spacing w:before="13"/>
-              <w:rPr>
-                <w:rFonts w:asciiTheme="majorBidi" w:eastAsiaTheme="minorHAnsi" w:hAnsiTheme="majorBidi" w:cstheme="majorBidi"/>
-                <w:bCs/>
-                <w:sz w:val="24"/>
-                <w:szCs w:val="24"/>
-              </w:rPr>
-            </w:pPr>
-            <w:r>
-              <w:rPr>
-                <w:rFonts w:asciiTheme="majorBidi" w:eastAsiaTheme="minorHAnsi" w:hAnsiTheme="majorBidi" w:cstheme="majorBidi"/>
-                <w:b/>
-                <w:bCs/>
-                <w:sz w:val="24"/>
-                <w:szCs w:val="24"/>
-              </w:rPr>
-              <w:t>Enhanced Collaboration Tools</w:t>
-            </w:r>
-            <w:r>
-              <w:rPr>
-                <w:rFonts w:asciiTheme="majorBidi" w:eastAsiaTheme="minorHAnsi" w:hAnsiTheme="majorBidi" w:cstheme="majorBidi"/>
-                <w:bCs/>
-                <w:sz w:val="24"/>
-                <w:szCs w:val="24"/>
-              </w:rPr>
-              <w:t>: Real-time communication and decision documentation for all stakeholders.</w:t>
-            </w:r>
-          </w:p>
-        </w:tc>
-      </w:tr>
-      <w:tr>
-        <w:tc>
-          <w:tcPr>
-            <w:tcW w:w="4315" w:type="dxa"/>
-            <w:vAlign w:val="center"/>
-          </w:tcPr>
-          <w:p>
-            <w:pPr>
-              <w:spacing w:before="13"/>
-              <w:rPr>
-                <w:rFonts w:asciiTheme="majorBidi" w:eastAsiaTheme="minorHAnsi" w:hAnsiTheme="majorBidi" w:cstheme="majorBidi"/>
-                <w:bCs/>
-                <w:sz w:val="24"/>
-                <w:szCs w:val="24"/>
-              </w:rPr>
-            </w:pPr>
-            <w:r>
-              <w:rPr>
-                <w:rFonts w:asciiTheme="majorBidi" w:eastAsiaTheme="minorHAnsi" w:hAnsiTheme="majorBidi" w:cstheme="majorBidi"/>
-                <w:b/>
-                <w:bCs/>
-                <w:sz w:val="24"/>
-                <w:szCs w:val="24"/>
-              </w:rPr>
-              <w:t>Change Order Management</w:t>
-            </w:r>
-            <w:r>
-              <w:rPr>
-                <w:rFonts w:asciiTheme="majorBidi" w:eastAsiaTheme="minorHAnsi" w:hAnsiTheme="majorBidi" w:cstheme="majorBidi"/>
-                <w:bCs/>
-                <w:sz w:val="24"/>
-                <w:szCs w:val="24"/>
-              </w:rPr>
-              <w:t>: Handle project scope changes.</w:t>
-            </w:r>
-          </w:p>
-        </w:tc>
-        <w:tc>
-          <w:tcPr>
-            <w:tcW w:w="4315" w:type="dxa"/>
-            <w:vAlign w:val="center"/>
-          </w:tcPr>
-          <w:p>
-            <w:pPr>
-              <w:spacing w:before="13"/>
-              <w:rPr>
-                <w:rFonts w:asciiTheme="majorBidi" w:eastAsiaTheme="minorHAnsi" w:hAnsiTheme="majorBidi" w:cstheme="majorBidi"/>
-                <w:bCs/>
-                <w:sz w:val="24"/>
-                <w:szCs w:val="24"/>
-              </w:rPr>
-            </w:pPr>
-            <w:r>
-              <w:rPr>
-                <w:rFonts w:asciiTheme="majorBidi" w:eastAsiaTheme="minorHAnsi" w:hAnsiTheme="majorBidi" w:cstheme="majorBidi"/>
-                <w:b/>
-                <w:bCs/>
-                <w:sz w:val="24"/>
-                <w:szCs w:val="24"/>
-              </w:rPr>
-              <w:t>Real-Time Change Tracking</w:t>
-            </w:r>
-            <w:r>
-              <w:rPr>
-                <w:rFonts w:asciiTheme="majorBidi" w:eastAsiaTheme="minorHAnsi" w:hAnsiTheme="majorBidi" w:cstheme="majorBidi"/>
-                <w:bCs/>
-                <w:sz w:val="24"/>
-                <w:szCs w:val="24"/>
-              </w:rPr>
-              <w:t>: Immediate documentation and approval of changes by all parties involved.</w:t>
-            </w:r>
-          </w:p>
-        </w:tc>
-      </w:tr>
-      <w:tr>
-        <w:tc>
-          <w:tcPr>
-            <w:tcW w:w="4315" w:type="dxa"/>
-            <w:vAlign w:val="center"/>
-          </w:tcPr>
-          <w:p>
-            <w:pPr>
-              <w:spacing w:before="13"/>
-              <w:rPr>
-                <w:rFonts w:asciiTheme="majorBidi" w:eastAsiaTheme="minorHAnsi" w:hAnsiTheme="majorBidi" w:cstheme="majorBidi"/>
-                <w:bCs/>
-                <w:sz w:val="24"/>
-                <w:szCs w:val="24"/>
-              </w:rPr>
-            </w:pPr>
-            <w:r>
-              <w:rPr>
-                <w:rFonts w:asciiTheme="majorBidi" w:eastAsiaTheme="minorHAnsi" w:hAnsiTheme="majorBidi" w:cstheme="majorBidi"/>
-                <w:b/>
-                <w:bCs/>
-                <w:sz w:val="24"/>
-                <w:szCs w:val="24"/>
-              </w:rPr>
-              <w:t>Subcontractor Management</w:t>
-            </w:r>
-            <w:r>
-              <w:rPr>
-                <w:rFonts w:asciiTheme="majorBidi" w:eastAsiaTheme="minorHAnsi" w:hAnsiTheme="majorBidi" w:cstheme="majorBidi"/>
-                <w:bCs/>
-                <w:sz w:val="24"/>
-                <w:szCs w:val="24"/>
-              </w:rPr>
-              <w:t xml:space="preserve">: Manage </w:t>
-            </w:r>
-            <w:proofErr w:type="spellStart"/>
-            <w:r>
-              <w:rPr>
-                <w:rFonts w:asciiTheme="majorBidi" w:eastAsiaTheme="minorHAnsi" w:hAnsiTheme="majorBidi" w:cstheme="majorBidi"/>
-                <w:bCs/>
-                <w:sz w:val="24"/>
-                <w:szCs w:val="24"/>
-              </w:rPr>
-              <w:t>tradies</w:t>
-            </w:r>
-            <w:proofErr w:type="spellEnd"/>
-            <w:r>
-              <w:rPr>
-                <w:rFonts w:asciiTheme="majorBidi" w:eastAsiaTheme="minorHAnsi" w:hAnsiTheme="majorBidi" w:cstheme="majorBidi"/>
-                <w:bCs/>
-                <w:sz w:val="24"/>
-                <w:szCs w:val="24"/>
-              </w:rPr>
-              <w:t xml:space="preserve"> and subcontractors.</w:t>
-            </w:r>
-          </w:p>
-        </w:tc>
-        <w:tc>
-          <w:tcPr>
-            <w:tcW w:w="4315" w:type="dxa"/>
-            <w:vAlign w:val="center"/>
-          </w:tcPr>
-          <w:p>
-            <w:pPr>
-              <w:spacing w:before="13"/>
-              <w:rPr>
-                <w:rFonts w:asciiTheme="majorBidi" w:eastAsiaTheme="minorHAnsi" w:hAnsiTheme="majorBidi" w:cstheme="majorBidi"/>
-                <w:bCs/>
-                <w:sz w:val="24"/>
-                <w:szCs w:val="24"/>
-              </w:rPr>
-            </w:pPr>
-            <w:r>
-              <w:rPr>
-                <w:rFonts w:asciiTheme="majorBidi" w:eastAsiaTheme="minorHAnsi" w:hAnsiTheme="majorBidi" w:cstheme="majorBidi"/>
-                <w:b/>
-                <w:bCs/>
-                <w:sz w:val="24"/>
-                <w:szCs w:val="24"/>
-              </w:rPr>
-              <w:t xml:space="preserve">Direct </w:t>
-            </w:r>
-            <w:proofErr w:type="spellStart"/>
-            <w:r>
-              <w:rPr>
-                <w:rFonts w:asciiTheme="majorBidi" w:eastAsiaTheme="minorHAnsi" w:hAnsiTheme="majorBidi" w:cstheme="majorBidi"/>
-                <w:b/>
-                <w:bCs/>
-                <w:sz w:val="24"/>
-                <w:szCs w:val="24"/>
-              </w:rPr>
-              <w:t>Tradie</w:t>
-            </w:r>
-            <w:proofErr w:type="spellEnd"/>
-            <w:r>
-              <w:rPr>
-                <w:rFonts w:asciiTheme="majorBidi" w:eastAsiaTheme="minorHAnsi" w:hAnsiTheme="majorBidi" w:cstheme="majorBidi"/>
-                <w:b/>
-                <w:bCs/>
-                <w:sz w:val="24"/>
-                <w:szCs w:val="24"/>
-              </w:rPr>
-              <w:t>-Builder-Customer Channel</w:t>
-            </w:r>
-            <w:r>
-              <w:rPr>
-                <w:rFonts w:asciiTheme="majorBidi" w:eastAsiaTheme="minorHAnsi" w:hAnsiTheme="majorBidi" w:cstheme="majorBidi"/>
-                <w:bCs/>
-                <w:sz w:val="24"/>
-                <w:szCs w:val="24"/>
-              </w:rPr>
-              <w:t>: A direct, real-time communication system for seamless collaboration.</w:t>
-            </w:r>
-          </w:p>
-        </w:tc>
-      </w:tr>
-      <w:tr>
-        <w:tc>
-          <w:tcPr>
-            <w:tcW w:w="4315" w:type="dxa"/>
-            <w:vAlign w:val="center"/>
-          </w:tcPr>
-          <w:p>
-            <w:pPr>
-              <w:spacing w:before="13"/>
-              <w:rPr>
-                <w:rFonts w:asciiTheme="majorBidi" w:eastAsiaTheme="minorHAnsi" w:hAnsiTheme="majorBidi" w:cstheme="majorBidi"/>
-                <w:bCs/>
-                <w:sz w:val="24"/>
-                <w:szCs w:val="24"/>
-              </w:rPr>
-            </w:pPr>
-            <w:r>
-              <w:rPr>
-                <w:rFonts w:asciiTheme="majorBidi" w:eastAsiaTheme="minorHAnsi" w:hAnsiTheme="majorBidi" w:cstheme="majorBidi"/>
-                <w:b/>
-                <w:bCs/>
-                <w:sz w:val="24"/>
-                <w:szCs w:val="24"/>
-              </w:rPr>
-              <w:t>Progress Photos/Updates</w:t>
-            </w:r>
-            <w:r>
-              <w:rPr>
-                <w:rFonts w:asciiTheme="majorBidi" w:eastAsiaTheme="minorHAnsi" w:hAnsiTheme="majorBidi" w:cstheme="majorBidi"/>
-                <w:bCs/>
-                <w:sz w:val="24"/>
-                <w:szCs w:val="24"/>
-              </w:rPr>
-              <w:t>: Upload and share progress pictures.</w:t>
-            </w:r>
-          </w:p>
-        </w:tc>
-        <w:tc>
-          <w:tcPr>
-            <w:tcW w:w="4315" w:type="dxa"/>
-            <w:vAlign w:val="center"/>
-          </w:tcPr>
-          <w:p>
-            <w:pPr>
-              <w:spacing w:before="13"/>
-              <w:rPr>
-                <w:rFonts w:asciiTheme="majorBidi" w:eastAsiaTheme="minorHAnsi" w:hAnsiTheme="majorBidi" w:cstheme="majorBidi"/>
-                <w:bCs/>
-                <w:sz w:val="24"/>
-                <w:szCs w:val="24"/>
-              </w:rPr>
-            </w:pPr>
-            <w:r>
-              <w:rPr>
-                <w:rFonts w:asciiTheme="majorBidi" w:eastAsiaTheme="minorHAnsi" w:hAnsiTheme="majorBidi" w:cstheme="majorBidi"/>
-                <w:b/>
-                <w:bCs/>
-                <w:sz w:val="24"/>
-                <w:szCs w:val="24"/>
-              </w:rPr>
-              <w:t>Interactive Progress Reports</w:t>
-            </w:r>
-            <w:r>
-              <w:rPr>
-                <w:rFonts w:asciiTheme="majorBidi" w:eastAsiaTheme="minorHAnsi" w:hAnsiTheme="majorBidi" w:cstheme="majorBidi"/>
-                <w:bCs/>
-                <w:sz w:val="24"/>
-                <w:szCs w:val="24"/>
-              </w:rPr>
-              <w:t>: Real-time, interactive reports with updates, photos, and documents.</w:t>
-            </w:r>
-          </w:p>
-        </w:tc>
-      </w:tr>
-      <w:tr>
-        <w:tc>
-          <w:tcPr>
-            <w:tcW w:w="4315" w:type="dxa"/>
-            <w:vAlign w:val="center"/>
-          </w:tcPr>
-          <w:p>
-            <w:pPr>
-              <w:spacing w:before="13"/>
-              <w:rPr>
-                <w:rFonts w:asciiTheme="majorBidi" w:eastAsiaTheme="minorHAnsi" w:hAnsiTheme="majorBidi" w:cstheme="majorBidi"/>
-                <w:bCs/>
-                <w:sz w:val="24"/>
-                <w:szCs w:val="24"/>
-              </w:rPr>
-            </w:pPr>
-            <w:r>
-              <w:rPr>
-                <w:rFonts w:asciiTheme="majorBidi" w:eastAsiaTheme="minorHAnsi" w:hAnsiTheme="majorBidi" w:cstheme="majorBidi"/>
-                <w:b/>
-                <w:bCs/>
-                <w:sz w:val="24"/>
-                <w:szCs w:val="24"/>
-              </w:rPr>
-              <w:t>Budget Tracking</w:t>
-            </w:r>
-            <w:r>
-              <w:rPr>
-                <w:rFonts w:asciiTheme="majorBidi" w:eastAsiaTheme="minorHAnsi" w:hAnsiTheme="majorBidi" w:cstheme="majorBidi"/>
-                <w:bCs/>
-                <w:sz w:val="24"/>
-                <w:szCs w:val="24"/>
-              </w:rPr>
-              <w:t>: Monitor project expenses and stay within budget.</w:t>
-            </w:r>
-          </w:p>
-        </w:tc>
-        <w:tc>
-          <w:tcPr>
-            <w:tcW w:w="4315" w:type="dxa"/>
-            <w:vAlign w:val="center"/>
-          </w:tcPr>
-          <w:p>
-            <w:pPr>
-              <w:spacing w:before="13"/>
-              <w:rPr>
-                <w:rFonts w:asciiTheme="majorBidi" w:eastAsiaTheme="minorHAnsi" w:hAnsiTheme="majorBidi" w:cstheme="majorBidi"/>
-                <w:bCs/>
-                <w:sz w:val="24"/>
-                <w:szCs w:val="24"/>
-              </w:rPr>
-            </w:pPr>
-            <w:r>
-              <w:rPr>
-                <w:rFonts w:asciiTheme="majorBidi" w:eastAsiaTheme="minorHAnsi" w:hAnsiTheme="majorBidi" w:cstheme="majorBidi"/>
-                <w:b/>
-                <w:bCs/>
-                <w:sz w:val="24"/>
-                <w:szCs w:val="24"/>
-              </w:rPr>
-              <w:t>Customizable Project Tracking</w:t>
-            </w:r>
-            <w:r>
-              <w:rPr>
-                <w:rFonts w:asciiTheme="majorBidi" w:eastAsiaTheme="minorHAnsi" w:hAnsiTheme="majorBidi" w:cstheme="majorBidi"/>
-                <w:bCs/>
-                <w:sz w:val="24"/>
-                <w:szCs w:val="24"/>
-              </w:rPr>
-              <w:t>: Tailor project tracking dashboards to suit specific client needs.</w:t>
-            </w:r>
-          </w:p>
-        </w:tc>
-      </w:tr>
-    </w:tbl>
     <w:p>
       <w:pPr>
         <w:spacing w:before="13"/>
@@ -2645,7 +1327,6 @@
           <w:sz w:val="32"/>
           <w:szCs w:val="32"/>
         </w:rPr>
-        <w:lastRenderedPageBreak/>
         <w:t>Problem Statement</w:t>
       </w:r>
     </w:p>
@@ -2723,7 +1404,16 @@
           <w:sz w:val="24"/>
           <w:szCs w:val="24"/>
         </w:rPr>
-        <w:t>Moreover, customers struggle to stay up to date on the progress of their projects, particularly in understanding which phase of construction has been completed, which payments are due, and whether the builder is adhering to the agreed-upon specifications. The absence of a centralized platform where both parties can track and update the project scope, agreements on items, and any variations in real-time exacerbates these issues, leaving customers feeling disconnected and uninformed.</w:t>
+        <w:t xml:space="preserve">Moreover, customers struggle to stay up to date on the progress of their projects, particularly in understanding which phase of construction has been completed, which payments are due, and whether the builder is adhering to the agreed-upon specifications. The absence of a centralized platform where both parties can track and update the project scope, agreements on items, and any </w:t>
+      </w:r>
+      <w:r>
+        <w:rPr>
+          <w:rFonts w:asciiTheme="majorBidi" w:eastAsiaTheme="minorHAnsi" w:hAnsiTheme="majorBidi" w:cstheme="majorBidi"/>
+          <w:sz w:val="24"/>
+          <w:szCs w:val="24"/>
+        </w:rPr>
+        <w:lastRenderedPageBreak/>
+        <w:t>variations in real-time exacerbates these issues, leaving customers feeling disconnected and uninformed.</w:t>
       </w:r>
     </w:p>
     <w:p>
@@ -2781,136 +1471,6 @@
         </w:rPr>
         <w:t>The proposed web application aims to solve these problems by providing a centralized platform where customers and builders can seamlessly manage their residential construction projects. This platform will allow customers to create and track project details, agree on itemized lists with builders, and ensure that every decision is properly documented and agreed upon before the contract is signed. Additionally, it will provide continuous communication and progress updates throughout the building process, helping both parties stay aligned and informed, thus reducing misunderstandings and disputes.</w:t>
       </w:r>
-    </w:p>
-    <w:p>
-      <w:pPr>
-        <w:spacing w:before="13"/>
-        <w:rPr>
-          <w:rFonts w:asciiTheme="majorBidi" w:eastAsiaTheme="minorHAnsi" w:hAnsiTheme="majorBidi" w:cstheme="majorBidi"/>
-          <w:sz w:val="28"/>
-          <w:szCs w:val="28"/>
-        </w:rPr>
-      </w:pPr>
-    </w:p>
-    <w:p>
-      <w:pPr>
-        <w:spacing w:before="13"/>
-        <w:rPr>
-          <w:rFonts w:asciiTheme="majorBidi" w:eastAsiaTheme="minorHAnsi" w:hAnsiTheme="majorBidi" w:cstheme="majorBidi"/>
-          <w:sz w:val="28"/>
-          <w:szCs w:val="28"/>
-        </w:rPr>
-      </w:pPr>
-    </w:p>
-    <w:p>
-      <w:pPr>
-        <w:spacing w:before="13"/>
-        <w:rPr>
-          <w:rFonts w:asciiTheme="majorBidi" w:eastAsiaTheme="minorHAnsi" w:hAnsiTheme="majorBidi" w:cstheme="majorBidi"/>
-          <w:sz w:val="28"/>
-          <w:szCs w:val="28"/>
-        </w:rPr>
-      </w:pPr>
-    </w:p>
-    <w:p>
-      <w:pPr>
-        <w:spacing w:before="13"/>
-        <w:rPr>
-          <w:rFonts w:asciiTheme="majorBidi" w:eastAsiaTheme="minorHAnsi" w:hAnsiTheme="majorBidi" w:cstheme="majorBidi"/>
-          <w:sz w:val="28"/>
-          <w:szCs w:val="28"/>
-        </w:rPr>
-      </w:pPr>
-    </w:p>
-    <w:p>
-      <w:pPr>
-        <w:spacing w:before="13"/>
-        <w:rPr>
-          <w:rFonts w:asciiTheme="majorBidi" w:eastAsiaTheme="minorHAnsi" w:hAnsiTheme="majorBidi" w:cstheme="majorBidi"/>
-          <w:sz w:val="28"/>
-          <w:szCs w:val="28"/>
-        </w:rPr>
-      </w:pPr>
-    </w:p>
-    <w:p>
-      <w:pPr>
-        <w:spacing w:before="13"/>
-        <w:rPr>
-          <w:rFonts w:asciiTheme="majorBidi" w:eastAsiaTheme="minorHAnsi" w:hAnsiTheme="majorBidi" w:cstheme="majorBidi"/>
-          <w:sz w:val="28"/>
-          <w:szCs w:val="28"/>
-        </w:rPr>
-      </w:pPr>
-    </w:p>
-    <w:p>
-      <w:pPr>
-        <w:spacing w:before="13"/>
-        <w:rPr>
-          <w:rFonts w:asciiTheme="majorBidi" w:eastAsiaTheme="minorHAnsi" w:hAnsiTheme="majorBidi" w:cstheme="majorBidi"/>
-          <w:sz w:val="28"/>
-          <w:szCs w:val="28"/>
-        </w:rPr>
-      </w:pPr>
-    </w:p>
-    <w:p>
-      <w:pPr>
-        <w:spacing w:before="13"/>
-        <w:rPr>
-          <w:rFonts w:asciiTheme="majorBidi" w:eastAsiaTheme="minorHAnsi" w:hAnsiTheme="majorBidi" w:cstheme="majorBidi"/>
-          <w:sz w:val="28"/>
-          <w:szCs w:val="28"/>
-        </w:rPr>
-      </w:pPr>
-    </w:p>
-    <w:p>
-      <w:pPr>
-        <w:spacing w:before="13"/>
-        <w:rPr>
-          <w:rFonts w:asciiTheme="majorBidi" w:eastAsiaTheme="minorHAnsi" w:hAnsiTheme="majorBidi" w:cstheme="majorBidi"/>
-          <w:sz w:val="28"/>
-          <w:szCs w:val="28"/>
-        </w:rPr>
-      </w:pPr>
-    </w:p>
-    <w:p>
-      <w:pPr>
-        <w:spacing w:before="13"/>
-        <w:rPr>
-          <w:rFonts w:asciiTheme="majorBidi" w:eastAsiaTheme="minorHAnsi" w:hAnsiTheme="majorBidi" w:cstheme="majorBidi"/>
-          <w:sz w:val="28"/>
-          <w:szCs w:val="28"/>
-        </w:rPr>
-      </w:pPr>
-    </w:p>
-    <w:p>
-      <w:pPr>
-        <w:spacing w:before="13"/>
-        <w:rPr>
-          <w:rFonts w:asciiTheme="majorBidi" w:eastAsiaTheme="minorHAnsi" w:hAnsiTheme="majorBidi" w:cstheme="majorBidi"/>
-          <w:sz w:val="28"/>
-          <w:szCs w:val="28"/>
-        </w:rPr>
-      </w:pPr>
-    </w:p>
-    <w:p>
-      <w:pPr>
-        <w:spacing w:before="13"/>
-        <w:rPr>
-          <w:rFonts w:asciiTheme="majorBidi" w:eastAsiaTheme="minorHAnsi" w:hAnsiTheme="majorBidi" w:cstheme="majorBidi"/>
-          <w:sz w:val="28"/>
-          <w:szCs w:val="28"/>
-        </w:rPr>
-      </w:pPr>
-    </w:p>
-    <w:p>
-      <w:pPr>
-        <w:spacing w:before="13"/>
-        <w:rPr>
-          <w:rFonts w:asciiTheme="majorBidi" w:eastAsiaTheme="minorHAnsi" w:hAnsiTheme="majorBidi" w:cstheme="majorBidi"/>
-          <w:sz w:val="28"/>
-          <w:szCs w:val="28"/>
-        </w:rPr>
-      </w:pPr>
     </w:p>
     <w:p>
       <w:pPr>
@@ -2946,22 +1506,46 @@
           <w:sz w:val="32"/>
           <w:szCs w:val="32"/>
         </w:rPr>
-        <w:lastRenderedPageBreak/>
         <w:t>Proposed Solution</w:t>
       </w:r>
     </w:p>
     <w:p>
       <w:pPr>
-        <w:pStyle w:val="ListParagraph"/>
         <w:spacing w:before="13"/>
         <w:rPr>
           <w:rFonts w:asciiTheme="majorBidi" w:eastAsiaTheme="minorHAnsi" w:hAnsiTheme="majorBidi" w:cstheme="majorBidi"/>
+          <w:bCs/>
+          <w:sz w:val="24"/>
+          <w:szCs w:val="24"/>
+        </w:rPr>
+      </w:pPr>
+      <w:r>
+        <w:rPr>
+          <w:rFonts w:asciiTheme="majorBidi" w:eastAsiaTheme="minorHAnsi" w:hAnsiTheme="majorBidi" w:cstheme="majorBidi"/>
+          <w:bCs/>
+          <w:sz w:val="24"/>
+          <w:szCs w:val="24"/>
+        </w:rPr>
+        <w:t xml:space="preserve">Our Builder Management Software will provide an </w:t>
+      </w:r>
+      <w:r>
+        <w:rPr>
+          <w:rFonts w:asciiTheme="majorBidi" w:eastAsiaTheme="minorHAnsi" w:hAnsiTheme="majorBidi" w:cstheme="majorBidi"/>
           <w:b/>
-          <w:bCs/>
-          <w:sz w:val="32"/>
-          <w:szCs w:val="32"/>
-        </w:rPr>
-      </w:pPr>
+          <w:sz w:val="24"/>
+          <w:szCs w:val="24"/>
+        </w:rPr>
+        <w:t>all-in-one platform</w:t>
+      </w:r>
+      <w:r>
+        <w:rPr>
+          <w:rFonts w:asciiTheme="majorBidi" w:eastAsiaTheme="minorHAnsi" w:hAnsiTheme="majorBidi" w:cstheme="majorBidi"/>
+          <w:bCs/>
+          <w:sz w:val="24"/>
+          <w:szCs w:val="24"/>
+        </w:rPr>
+        <w:t xml:space="preserve"> that integrates project management, customer communication, document tracking, and financial oversight. Key features are designed to address the core issues outlined in the problem statement, while offering enhanced functionality not found in existing builder software solutions.</w:t>
+      </w:r>
     </w:p>
     <w:p>
       <w:pPr>
@@ -2971,44 +1555,6 @@
           <w:bCs/>
           <w:sz w:val="24"/>
           <w:szCs w:val="24"/>
-        </w:rPr>
-      </w:pPr>
-      <w:r>
-        <w:rPr>
-          <w:rFonts w:asciiTheme="majorBidi" w:eastAsiaTheme="minorHAnsi" w:hAnsiTheme="majorBidi" w:cstheme="majorBidi"/>
-          <w:bCs/>
-          <w:sz w:val="24"/>
-          <w:szCs w:val="24"/>
-        </w:rPr>
-        <w:t xml:space="preserve">Our Builder Management Software will provide an </w:t>
-      </w:r>
-      <w:r>
-        <w:rPr>
-          <w:rFonts w:asciiTheme="majorBidi" w:eastAsiaTheme="minorHAnsi" w:hAnsiTheme="majorBidi" w:cstheme="majorBidi"/>
-          <w:b/>
-          <w:sz w:val="24"/>
-          <w:szCs w:val="24"/>
-        </w:rPr>
-        <w:t>all-in-one platform</w:t>
-      </w:r>
-      <w:r>
-        <w:rPr>
-          <w:rFonts w:asciiTheme="majorBidi" w:eastAsiaTheme="minorHAnsi" w:hAnsiTheme="majorBidi" w:cstheme="majorBidi"/>
-          <w:bCs/>
-          <w:sz w:val="24"/>
-          <w:szCs w:val="24"/>
-        </w:rPr>
-        <w:t xml:space="preserve"> that integrates project management, customer communication, document tracking, and financial oversight. Key features are designed to address the core issues outlined in the problem statement, while offering enhanced functionality not found in existing builder software solutions.</w:t>
-      </w:r>
-    </w:p>
-    <w:p>
-      <w:pPr>
-        <w:spacing w:before="13"/>
-        <w:rPr>
-          <w:rFonts w:asciiTheme="majorBidi" w:eastAsiaTheme="minorHAnsi" w:hAnsiTheme="majorBidi" w:cstheme="majorBidi"/>
-          <w:bCs/>
-          <w:sz w:val="28"/>
-          <w:szCs w:val="28"/>
         </w:rPr>
       </w:pPr>
     </w:p>
@@ -3041,19 +1587,6 @@
     </w:p>
     <w:p>
       <w:pPr>
-        <w:pStyle w:val="ListParagraph"/>
-        <w:spacing w:before="13"/>
-        <w:rPr>
-          <w:rFonts w:asciiTheme="majorBidi" w:eastAsiaTheme="minorHAnsi" w:hAnsiTheme="majorBidi" w:cstheme="majorBidi"/>
-          <w:b/>
-          <w:bCs/>
-          <w:sz w:val="32"/>
-          <w:szCs w:val="32"/>
-        </w:rPr>
-      </w:pPr>
-    </w:p>
-    <w:p>
-      <w:pPr>
         <w:numPr>
           <w:ilvl w:val="0"/>
           <w:numId w:val="24"/>
@@ -3314,7 +1847,7 @@
           <w:sz w:val="24"/>
           <w:szCs w:val="24"/>
         </w:rPr>
-        <w:t>AI Documentation:</w:t>
+        <w:t>Documentation:</w:t>
       </w:r>
       <w:r>
         <w:rPr>
@@ -3458,90 +1991,6 @@
           <w:sz w:val="24"/>
           <w:szCs w:val="24"/>
         </w:rPr>
-        <w:t>Payment Milestones:</w:t>
-      </w:r>
-      <w:r>
-        <w:rPr>
-          <w:rFonts w:asciiTheme="majorBidi" w:eastAsiaTheme="minorHAnsi" w:hAnsiTheme="majorBidi" w:cstheme="majorBidi"/>
-          <w:sz w:val="24"/>
-          <w:szCs w:val="24"/>
-        </w:rPr>
-        <w:t xml:space="preserve"> Track payment schedules and milestone achievements.</w:t>
-      </w:r>
-    </w:p>
-    <w:p>
-      <w:pPr>
-        <w:numPr>
-          <w:ilvl w:val="0"/>
-          <w:numId w:val="24"/>
-        </w:numPr>
-        <w:spacing w:before="13"/>
-        <w:rPr>
-          <w:rFonts w:asciiTheme="majorBidi" w:eastAsiaTheme="minorHAnsi" w:hAnsiTheme="majorBidi" w:cstheme="majorBidi"/>
-          <w:sz w:val="24"/>
-          <w:szCs w:val="24"/>
-        </w:rPr>
-      </w:pPr>
-      <w:r>
-        <w:rPr>
-          <w:rFonts w:asciiTheme="majorBidi" w:eastAsiaTheme="minorHAnsi" w:hAnsiTheme="majorBidi" w:cstheme="majorBidi"/>
-          <w:b/>
-          <w:bCs/>
-          <w:sz w:val="24"/>
-          <w:szCs w:val="24"/>
-        </w:rPr>
-        <w:t>Mobile Integration</w:t>
-      </w:r>
-      <w:r>
-        <w:rPr>
-          <w:rFonts w:asciiTheme="majorBidi" w:eastAsiaTheme="minorHAnsi" w:hAnsiTheme="majorBidi" w:cstheme="majorBidi"/>
-          <w:b/>
-          <w:bCs/>
-          <w:sz w:val="24"/>
-          <w:szCs w:val="24"/>
-        </w:rPr>
-        <w:t xml:space="preserve"> (optional)</w:t>
-      </w:r>
-      <w:r>
-        <w:rPr>
-          <w:rFonts w:asciiTheme="majorBidi" w:eastAsiaTheme="minorHAnsi" w:hAnsiTheme="majorBidi" w:cstheme="majorBidi"/>
-          <w:b/>
-          <w:bCs/>
-          <w:sz w:val="24"/>
-          <w:szCs w:val="24"/>
-        </w:rPr>
-        <w:t>:</w:t>
-      </w:r>
-      <w:r>
-        <w:rPr>
-          <w:rFonts w:asciiTheme="majorBidi" w:eastAsiaTheme="minorHAnsi" w:hAnsiTheme="majorBidi" w:cstheme="majorBidi"/>
-          <w:sz w:val="24"/>
-          <w:szCs w:val="24"/>
-        </w:rPr>
-        <w:t xml:space="preserve"> A mobile-friendly platform allowing access to project updates on-the-go.</w:t>
-      </w:r>
-    </w:p>
-    <w:p>
-      <w:pPr>
-        <w:numPr>
-          <w:ilvl w:val="0"/>
-          <w:numId w:val="24"/>
-        </w:numPr>
-        <w:spacing w:before="13"/>
-        <w:rPr>
-          <w:rFonts w:asciiTheme="majorBidi" w:eastAsiaTheme="minorHAnsi" w:hAnsiTheme="majorBidi" w:cstheme="majorBidi"/>
-          <w:sz w:val="24"/>
-          <w:szCs w:val="24"/>
-        </w:rPr>
-      </w:pPr>
-      <w:r>
-        <w:rPr>
-          <w:rFonts w:asciiTheme="majorBidi" w:eastAsiaTheme="minorHAnsi" w:hAnsiTheme="majorBidi" w:cstheme="majorBidi"/>
-          <w:b/>
-          <w:bCs/>
-          <w:sz w:val="24"/>
-          <w:szCs w:val="24"/>
-        </w:rPr>
         <w:t>Verified Builders Status:</w:t>
       </w:r>
       <w:r>
@@ -3552,93 +2001,6 @@
         </w:rPr>
         <w:t xml:space="preserve"> A status system for verifying builders’ credentials and project compliance with Victorian standards.</w:t>
       </w:r>
-    </w:p>
-    <w:p>
-      <w:pPr>
-        <w:spacing w:before="13"/>
-        <w:rPr>
-          <w:rFonts w:asciiTheme="majorBidi" w:eastAsiaTheme="minorHAnsi" w:hAnsiTheme="majorBidi" w:cstheme="majorBidi"/>
-          <w:sz w:val="28"/>
-          <w:szCs w:val="28"/>
-        </w:rPr>
-      </w:pPr>
-    </w:p>
-    <w:p>
-      <w:pPr>
-        <w:spacing w:before="13"/>
-        <w:ind w:left="810"/>
-        <w:rPr>
-          <w:rFonts w:asciiTheme="majorBidi" w:eastAsiaTheme="minorHAnsi" w:hAnsiTheme="majorBidi" w:cstheme="majorBidi"/>
-          <w:sz w:val="28"/>
-          <w:szCs w:val="28"/>
-        </w:rPr>
-      </w:pPr>
-    </w:p>
-    <w:p>
-      <w:pPr>
-        <w:spacing w:before="13"/>
-        <w:ind w:left="810"/>
-        <w:rPr>
-          <w:rFonts w:asciiTheme="majorBidi" w:eastAsiaTheme="minorHAnsi" w:hAnsiTheme="majorBidi" w:cstheme="majorBidi"/>
-          <w:sz w:val="28"/>
-          <w:szCs w:val="28"/>
-        </w:rPr>
-      </w:pPr>
-    </w:p>
-    <w:p>
-      <w:pPr>
-        <w:spacing w:before="13"/>
-        <w:ind w:left="810"/>
-        <w:rPr>
-          <w:rFonts w:asciiTheme="majorBidi" w:eastAsiaTheme="minorHAnsi" w:hAnsiTheme="majorBidi" w:cstheme="majorBidi"/>
-          <w:sz w:val="28"/>
-          <w:szCs w:val="28"/>
-        </w:rPr>
-      </w:pPr>
-    </w:p>
-    <w:p>
-      <w:pPr>
-        <w:spacing w:before="13"/>
-        <w:ind w:left="810"/>
-        <w:rPr>
-          <w:rFonts w:asciiTheme="majorBidi" w:eastAsiaTheme="minorHAnsi" w:hAnsiTheme="majorBidi" w:cstheme="majorBidi"/>
-          <w:sz w:val="28"/>
-          <w:szCs w:val="28"/>
-        </w:rPr>
-      </w:pPr>
-    </w:p>
-    <w:p>
-      <w:pPr>
-        <w:spacing w:before="13"/>
-        <w:ind w:left="810"/>
-        <w:rPr>
-          <w:rFonts w:asciiTheme="majorBidi" w:eastAsiaTheme="minorHAnsi" w:hAnsiTheme="majorBidi" w:cstheme="majorBidi"/>
-          <w:sz w:val="28"/>
-          <w:szCs w:val="28"/>
-        </w:rPr>
-      </w:pPr>
-    </w:p>
-    <w:p>
-      <w:pPr>
-        <w:spacing w:before="13"/>
-        <w:ind w:left="810"/>
-        <w:rPr>
-          <w:rFonts w:asciiTheme="majorBidi" w:eastAsiaTheme="minorHAnsi" w:hAnsiTheme="majorBidi" w:cstheme="majorBidi"/>
-          <w:sz w:val="28"/>
-          <w:szCs w:val="28"/>
-        </w:rPr>
-      </w:pPr>
-    </w:p>
-    <w:p>
-      <w:pPr>
-        <w:spacing w:before="13"/>
-        <w:ind w:left="810"/>
-        <w:rPr>
-          <w:rFonts w:asciiTheme="majorBidi" w:eastAsiaTheme="minorHAnsi" w:hAnsiTheme="majorBidi" w:cstheme="majorBidi"/>
-          <w:sz w:val="28"/>
-          <w:szCs w:val="28"/>
-        </w:rPr>
-      </w:pPr>
     </w:p>
     <w:p>
       <w:pPr>
@@ -4708,15 +3070,15 @@
           <w:sz w:val="24"/>
           <w:szCs w:val="24"/>
         </w:rPr>
-        <w:t>Project and Task Dashboard:</w:t>
-      </w:r>
-      <w:r>
-        <w:rPr>
-          <w:rFonts w:asciiTheme="majorBidi" w:eastAsiaTheme="minorHAnsi" w:hAnsiTheme="majorBidi" w:cstheme="majorBidi"/>
-          <w:sz w:val="24"/>
-          <w:szCs w:val="24"/>
-        </w:rPr>
-        <w:t xml:space="preserve"> Centralized project dashboards for tracking progress, deadlines, payments, and key milestones.</w:t>
+        <w:t>Customer Reviews:</w:t>
+      </w:r>
+      <w:r>
+        <w:rPr>
+          <w:rFonts w:asciiTheme="majorBidi" w:eastAsiaTheme="minorHAnsi" w:hAnsiTheme="majorBidi" w:cstheme="majorBidi"/>
+          <w:sz w:val="24"/>
+          <w:szCs w:val="24"/>
+        </w:rPr>
+        <w:t xml:space="preserve"> A system for customers to leave feedback about builders and companies.</w:t>
       </w:r>
     </w:p>
     <w:p>
@@ -4740,15 +3102,15 @@
           <w:sz w:val="24"/>
           <w:szCs w:val="24"/>
         </w:rPr>
-        <w:t>Customer Reviews:</w:t>
-      </w:r>
-      <w:r>
-        <w:rPr>
-          <w:rFonts w:asciiTheme="majorBidi" w:eastAsiaTheme="minorHAnsi" w:hAnsiTheme="majorBidi" w:cstheme="majorBidi"/>
-          <w:sz w:val="24"/>
-          <w:szCs w:val="24"/>
-        </w:rPr>
-        <w:t xml:space="preserve"> A system for customers to leave feedback about builders and companies.</w:t>
+        <w:t>Notifications System:</w:t>
+      </w:r>
+      <w:r>
+        <w:rPr>
+          <w:rFonts w:asciiTheme="majorBidi" w:eastAsiaTheme="minorHAnsi" w:hAnsiTheme="majorBidi" w:cstheme="majorBidi"/>
+          <w:sz w:val="24"/>
+          <w:szCs w:val="24"/>
+        </w:rPr>
+        <w:t xml:space="preserve"> Real-time alerts for project updates, task completions, and document approvals.</w:t>
       </w:r>
     </w:p>
     <w:p>
@@ -4772,102 +3134,6 @@
           <w:sz w:val="24"/>
           <w:szCs w:val="24"/>
         </w:rPr>
-        <w:t>Notifications System:</w:t>
-      </w:r>
-      <w:r>
-        <w:rPr>
-          <w:rFonts w:asciiTheme="majorBidi" w:eastAsiaTheme="minorHAnsi" w:hAnsiTheme="majorBidi" w:cstheme="majorBidi"/>
-          <w:sz w:val="24"/>
-          <w:szCs w:val="24"/>
-        </w:rPr>
-        <w:t xml:space="preserve"> Real-time alerts for project updates, task completions, and document approvals.</w:t>
-      </w:r>
-    </w:p>
-    <w:p>
-      <w:pPr>
-        <w:numPr>
-          <w:ilvl w:val="0"/>
-          <w:numId w:val="40"/>
-        </w:numPr>
-        <w:spacing w:before="13"/>
-        <w:rPr>
-          <w:rFonts w:asciiTheme="majorBidi" w:eastAsiaTheme="minorHAnsi" w:hAnsiTheme="majorBidi" w:cstheme="majorBidi"/>
-          <w:sz w:val="24"/>
-          <w:szCs w:val="24"/>
-        </w:rPr>
-      </w:pPr>
-      <w:r>
-        <w:rPr>
-          <w:rFonts w:asciiTheme="majorBidi" w:eastAsiaTheme="minorHAnsi" w:hAnsiTheme="majorBidi" w:cstheme="majorBidi"/>
-          <w:b/>
-          <w:bCs/>
-          <w:sz w:val="24"/>
-          <w:szCs w:val="24"/>
-        </w:rPr>
-        <w:t>Task Management:</w:t>
-      </w:r>
-      <w:r>
-        <w:rPr>
-          <w:rFonts w:asciiTheme="majorBidi" w:eastAsiaTheme="minorHAnsi" w:hAnsiTheme="majorBidi" w:cstheme="majorBidi"/>
-          <w:sz w:val="24"/>
-          <w:szCs w:val="24"/>
-        </w:rPr>
-        <w:t xml:space="preserve"> A task assignment system where customers can assign tasks to builders and track progress.</w:t>
-      </w:r>
-    </w:p>
-    <w:p>
-      <w:pPr>
-        <w:numPr>
-          <w:ilvl w:val="0"/>
-          <w:numId w:val="40"/>
-        </w:numPr>
-        <w:spacing w:before="13"/>
-        <w:rPr>
-          <w:rFonts w:asciiTheme="majorBidi" w:eastAsiaTheme="minorHAnsi" w:hAnsiTheme="majorBidi" w:cstheme="majorBidi"/>
-          <w:sz w:val="24"/>
-          <w:szCs w:val="24"/>
-        </w:rPr>
-      </w:pPr>
-      <w:r>
-        <w:rPr>
-          <w:rFonts w:asciiTheme="majorBidi" w:eastAsiaTheme="minorHAnsi" w:hAnsiTheme="majorBidi" w:cstheme="majorBidi"/>
-          <w:b/>
-          <w:bCs/>
-          <w:sz w:val="24"/>
-          <w:szCs w:val="24"/>
-        </w:rPr>
-        <w:t>Mobile Integration (optional):</w:t>
-      </w:r>
-      <w:r>
-        <w:rPr>
-          <w:rFonts w:asciiTheme="majorBidi" w:eastAsiaTheme="minorHAnsi" w:hAnsiTheme="majorBidi" w:cstheme="majorBidi"/>
-          <w:sz w:val="24"/>
-          <w:szCs w:val="24"/>
-        </w:rPr>
-        <w:t xml:space="preserve"> A mobile-friendly platform allowing access to project updates on-the-go.</w:t>
-      </w:r>
-    </w:p>
-    <w:p>
-      <w:pPr>
-        <w:numPr>
-          <w:ilvl w:val="0"/>
-          <w:numId w:val="40"/>
-        </w:numPr>
-        <w:spacing w:before="13"/>
-        <w:rPr>
-          <w:rFonts w:asciiTheme="majorBidi" w:eastAsiaTheme="minorHAnsi" w:hAnsiTheme="majorBidi" w:cstheme="majorBidi"/>
-          <w:sz w:val="24"/>
-          <w:szCs w:val="24"/>
-        </w:rPr>
-      </w:pPr>
-      <w:r>
-        <w:rPr>
-          <w:rFonts w:asciiTheme="majorBidi" w:eastAsiaTheme="minorHAnsi" w:hAnsiTheme="majorBidi" w:cstheme="majorBidi"/>
-          <w:b/>
-          <w:bCs/>
-          <w:sz w:val="24"/>
-          <w:szCs w:val="24"/>
-        </w:rPr>
         <w:t>Verified Builders Status:</w:t>
       </w:r>
       <w:r>
@@ -4893,182 +3159,6 @@
     <w:p>
       <w:pPr>
         <w:spacing w:before="13"/>
-        <w:rPr>
-          <w:rFonts w:asciiTheme="majorBidi" w:eastAsiaTheme="minorHAnsi" w:hAnsiTheme="majorBidi" w:cstheme="majorBidi"/>
-          <w:bCs/>
-          <w:sz w:val="28"/>
-          <w:szCs w:val="28"/>
-        </w:rPr>
-      </w:pPr>
-    </w:p>
-    <w:p>
-      <w:pPr>
-        <w:spacing w:before="13"/>
-        <w:rPr>
-          <w:rFonts w:asciiTheme="majorBidi" w:eastAsiaTheme="minorHAnsi" w:hAnsiTheme="majorBidi" w:cstheme="majorBidi"/>
-          <w:bCs/>
-          <w:sz w:val="28"/>
-          <w:szCs w:val="28"/>
-        </w:rPr>
-      </w:pPr>
-    </w:p>
-    <w:p>
-      <w:pPr>
-        <w:spacing w:before="13"/>
-        <w:rPr>
-          <w:rFonts w:asciiTheme="majorBidi" w:eastAsiaTheme="minorHAnsi" w:hAnsiTheme="majorBidi" w:cstheme="majorBidi"/>
-          <w:bCs/>
-          <w:sz w:val="28"/>
-          <w:szCs w:val="28"/>
-        </w:rPr>
-      </w:pPr>
-    </w:p>
-    <w:p>
-      <w:pPr>
-        <w:spacing w:before="13"/>
-        <w:rPr>
-          <w:rFonts w:asciiTheme="majorBidi" w:eastAsiaTheme="minorHAnsi" w:hAnsiTheme="majorBidi" w:cstheme="majorBidi"/>
-          <w:bCs/>
-          <w:sz w:val="28"/>
-          <w:szCs w:val="28"/>
-        </w:rPr>
-      </w:pPr>
-    </w:p>
-    <w:p>
-      <w:pPr>
-        <w:spacing w:before="13"/>
-        <w:rPr>
-          <w:rFonts w:asciiTheme="majorBidi" w:eastAsiaTheme="minorHAnsi" w:hAnsiTheme="majorBidi" w:cstheme="majorBidi"/>
-          <w:bCs/>
-          <w:sz w:val="28"/>
-          <w:szCs w:val="28"/>
-        </w:rPr>
-      </w:pPr>
-    </w:p>
-    <w:p>
-      <w:pPr>
-        <w:spacing w:before="13"/>
-        <w:rPr>
-          <w:rFonts w:asciiTheme="majorBidi" w:eastAsiaTheme="minorHAnsi" w:hAnsiTheme="majorBidi" w:cstheme="majorBidi"/>
-          <w:bCs/>
-          <w:sz w:val="28"/>
-          <w:szCs w:val="28"/>
-        </w:rPr>
-      </w:pPr>
-    </w:p>
-    <w:p>
-      <w:pPr>
-        <w:spacing w:before="13"/>
-        <w:rPr>
-          <w:rFonts w:asciiTheme="majorBidi" w:eastAsiaTheme="minorHAnsi" w:hAnsiTheme="majorBidi" w:cstheme="majorBidi"/>
-          <w:bCs/>
-          <w:sz w:val="28"/>
-          <w:szCs w:val="28"/>
-        </w:rPr>
-      </w:pPr>
-    </w:p>
-    <w:p>
-      <w:pPr>
-        <w:spacing w:before="13"/>
-        <w:rPr>
-          <w:rFonts w:asciiTheme="majorBidi" w:eastAsiaTheme="minorHAnsi" w:hAnsiTheme="majorBidi" w:cstheme="majorBidi"/>
-          <w:bCs/>
-          <w:sz w:val="28"/>
-          <w:szCs w:val="28"/>
-        </w:rPr>
-      </w:pPr>
-    </w:p>
-    <w:p>
-      <w:pPr>
-        <w:spacing w:before="13"/>
-        <w:rPr>
-          <w:rFonts w:asciiTheme="majorBidi" w:eastAsiaTheme="minorHAnsi" w:hAnsiTheme="majorBidi" w:cstheme="majorBidi"/>
-          <w:bCs/>
-          <w:sz w:val="28"/>
-          <w:szCs w:val="28"/>
-        </w:rPr>
-      </w:pPr>
-    </w:p>
-    <w:p>
-      <w:pPr>
-        <w:spacing w:before="13"/>
-        <w:rPr>
-          <w:rFonts w:asciiTheme="majorBidi" w:eastAsiaTheme="minorHAnsi" w:hAnsiTheme="majorBidi" w:cstheme="majorBidi"/>
-          <w:bCs/>
-          <w:sz w:val="28"/>
-          <w:szCs w:val="28"/>
-        </w:rPr>
-      </w:pPr>
-    </w:p>
-    <w:p>
-      <w:pPr>
-        <w:spacing w:before="13"/>
-        <w:rPr>
-          <w:rFonts w:asciiTheme="majorBidi" w:eastAsiaTheme="minorHAnsi" w:hAnsiTheme="majorBidi" w:cstheme="majorBidi"/>
-          <w:bCs/>
-          <w:sz w:val="28"/>
-          <w:szCs w:val="28"/>
-        </w:rPr>
-      </w:pPr>
-    </w:p>
-    <w:p>
-      <w:pPr>
-        <w:spacing w:before="13"/>
-        <w:rPr>
-          <w:rFonts w:asciiTheme="majorBidi" w:eastAsiaTheme="minorHAnsi" w:hAnsiTheme="majorBidi" w:cstheme="majorBidi"/>
-          <w:bCs/>
-          <w:sz w:val="28"/>
-          <w:szCs w:val="28"/>
-        </w:rPr>
-      </w:pPr>
-    </w:p>
-    <w:p>
-      <w:pPr>
-        <w:spacing w:before="13"/>
-        <w:rPr>
-          <w:rFonts w:asciiTheme="majorBidi" w:eastAsiaTheme="minorHAnsi" w:hAnsiTheme="majorBidi" w:cstheme="majorBidi"/>
-          <w:bCs/>
-          <w:sz w:val="28"/>
-          <w:szCs w:val="28"/>
-        </w:rPr>
-      </w:pPr>
-    </w:p>
-    <w:p>
-      <w:pPr>
-        <w:spacing w:before="13"/>
-        <w:rPr>
-          <w:rFonts w:asciiTheme="majorBidi" w:eastAsiaTheme="minorHAnsi" w:hAnsiTheme="majorBidi" w:cstheme="majorBidi"/>
-          <w:bCs/>
-          <w:sz w:val="28"/>
-          <w:szCs w:val="28"/>
-        </w:rPr>
-      </w:pPr>
-    </w:p>
-    <w:p>
-      <w:pPr>
-        <w:spacing w:before="13"/>
-        <w:rPr>
-          <w:rFonts w:asciiTheme="majorBidi" w:eastAsiaTheme="minorHAnsi" w:hAnsiTheme="majorBidi" w:cstheme="majorBidi"/>
-          <w:bCs/>
-          <w:sz w:val="28"/>
-          <w:szCs w:val="28"/>
-        </w:rPr>
-      </w:pPr>
-    </w:p>
-    <w:p>
-      <w:pPr>
-        <w:spacing w:before="13"/>
-        <w:rPr>
-          <w:rFonts w:asciiTheme="majorBidi" w:eastAsiaTheme="minorHAnsi" w:hAnsiTheme="majorBidi" w:cstheme="majorBidi"/>
-          <w:bCs/>
-          <w:sz w:val="28"/>
-          <w:szCs w:val="28"/>
-        </w:rPr>
-      </w:pPr>
-    </w:p>
-    <w:p>
-      <w:pPr>
-        <w:spacing w:before="13"/>
         <w:ind w:left="360"/>
         <w:rPr>
           <w:rFonts w:asciiTheme="majorBidi" w:eastAsiaTheme="minorHAnsi" w:hAnsiTheme="majorBidi" w:cstheme="majorBidi"/>
@@ -5086,7 +3176,6 @@
           <w:sz w:val="32"/>
           <w:szCs w:val="32"/>
         </w:rPr>
-        <w:lastRenderedPageBreak/>
         <w:t>6</w:t>
       </w:r>
       <w:proofErr w:type="gramStart"/>
@@ -5463,16 +3552,6 @@
     </w:p>
     <w:p>
       <w:pPr>
-        <w:spacing w:before="100" w:beforeAutospacing="1" w:after="100" w:afterAutospacing="1"/>
-        <w:ind w:left="2160"/>
-        <w:rPr>
-          <w:sz w:val="22"/>
-          <w:szCs w:val="22"/>
-        </w:rPr>
-      </w:pPr>
-    </w:p>
-    <w:p>
-      <w:pPr>
         <w:pStyle w:val="NormalWeb"/>
         <w:numPr>
           <w:ilvl w:val="0"/>
@@ -5628,6 +3707,15 @@
     </w:p>
     <w:p>
       <w:pPr>
+        <w:spacing w:before="100" w:beforeAutospacing="1" w:after="100" w:afterAutospacing="1"/>
+        <w:rPr>
+          <w:sz w:val="22"/>
+          <w:szCs w:val="22"/>
+        </w:rPr>
+      </w:pPr>
+    </w:p>
+    <w:p>
+      <w:pPr>
         <w:pStyle w:val="NormalWeb"/>
         <w:numPr>
           <w:ilvl w:val="0"/>
@@ -5644,6 +3732,7 @@
           <w:sz w:val="28"/>
           <w:szCs w:val="28"/>
         </w:rPr>
+        <w:lastRenderedPageBreak/>
         <w:t>Testing and Quality Assurance</w:t>
       </w:r>
     </w:p>
@@ -6808,6 +4897,7 @@
           <w:bCs w:val="0"/>
           <w:color w:val="auto"/>
         </w:rPr>
+        <w:lastRenderedPageBreak/>
         <w:t xml:space="preserve">Timeline Summary </w:t>
       </w:r>
     </w:p>

</xml_diff>

<commit_message>
feat: add proposal, lectures and assignments
</commit_message>
<xml_diff>
--- a/My 7th Semester/FYP/FYP Proposal.docx
+++ b/My 7th Semester/FYP/FYP Proposal.docx
@@ -389,9 +389,7 @@
       </w:tblPr>
       <w:tblGrid>
         <w:gridCol w:w="1795"/>
-        <w:gridCol w:w="2430"/>
-        <w:gridCol w:w="3589"/>
-        <w:gridCol w:w="1536"/>
+        <w:gridCol w:w="7470"/>
       </w:tblGrid>
       <w:tr>
         <w:tc>
@@ -418,7 +416,7 @@
         </w:tc>
         <w:tc>
           <w:tcPr>
-            <w:tcW w:w="2430" w:type="dxa"/>
+            <w:tcW w:w="7470" w:type="dxa"/>
           </w:tcPr>
           <w:p>
             <w:pPr>
@@ -435,50 +433,6 @@
                 <w:b/>
               </w:rPr>
               <w:t>Name</w:t>
-            </w:r>
-          </w:p>
-        </w:tc>
-        <w:tc>
-          <w:tcPr>
-            <w:tcW w:w="3589" w:type="dxa"/>
-          </w:tcPr>
-          <w:p>
-            <w:pPr>
-              <w:pStyle w:val="NoSpacing"/>
-              <w:jc w:val="center"/>
-              <w:rPr>
-                <w:rFonts w:asciiTheme="majorBidi" w:hAnsiTheme="majorBidi" w:cstheme="majorBidi"/>
-                <w:b/>
-              </w:rPr>
-            </w:pPr>
-            <w:r>
-              <w:rPr>
-                <w:rFonts w:asciiTheme="majorBidi" w:hAnsiTheme="majorBidi" w:cstheme="majorBidi"/>
-                <w:b/>
-              </w:rPr>
-              <w:t>Email</w:t>
-            </w:r>
-          </w:p>
-        </w:tc>
-        <w:tc>
-          <w:tcPr>
-            <w:tcW w:w="1536" w:type="dxa"/>
-          </w:tcPr>
-          <w:p>
-            <w:pPr>
-              <w:pStyle w:val="NoSpacing"/>
-              <w:jc w:val="center"/>
-              <w:rPr>
-                <w:rFonts w:asciiTheme="majorBidi" w:hAnsiTheme="majorBidi" w:cstheme="majorBidi"/>
-                <w:b/>
-              </w:rPr>
-            </w:pPr>
-            <w:r>
-              <w:rPr>
-                <w:rFonts w:asciiTheme="majorBidi" w:hAnsiTheme="majorBidi" w:cstheme="majorBidi"/>
-                <w:b/>
-              </w:rPr>
-              <w:t>Contact No</w:t>
             </w:r>
           </w:p>
         </w:tc>
@@ -508,7 +462,7 @@
         </w:tc>
         <w:tc>
           <w:tcPr>
-            <w:tcW w:w="2430" w:type="dxa"/>
+            <w:tcW w:w="7470" w:type="dxa"/>
           </w:tcPr>
           <w:p>
             <w:pPr>
@@ -528,53 +482,6 @@
             </w:r>
           </w:p>
         </w:tc>
-        <w:tc>
-          <w:tcPr>
-            <w:tcW w:w="3589" w:type="dxa"/>
-          </w:tcPr>
-          <w:p>
-            <w:pPr>
-              <w:pStyle w:val="NoSpacing"/>
-              <w:jc w:val="center"/>
-              <w:rPr>
-                <w:rFonts w:asciiTheme="majorBidi" w:hAnsiTheme="majorBidi" w:cstheme="majorBidi"/>
-                <w:bCs/>
-              </w:rPr>
-            </w:pPr>
-            <w:hyperlink r:id="rId8" w:history="1">
-              <w:r>
-                <w:rPr>
-                  <w:rStyle w:val="Hyperlink"/>
-                  <w:rFonts w:asciiTheme="majorBidi" w:hAnsiTheme="majorBidi" w:cstheme="majorBidi"/>
-                  <w:bCs/>
-                </w:rPr>
-                <w:t>Shoaibakhter181422@gmail.com</w:t>
-              </w:r>
-            </w:hyperlink>
-          </w:p>
-        </w:tc>
-        <w:tc>
-          <w:tcPr>
-            <w:tcW w:w="1536" w:type="dxa"/>
-          </w:tcPr>
-          <w:p>
-            <w:pPr>
-              <w:pStyle w:val="NoSpacing"/>
-              <w:jc w:val="center"/>
-              <w:rPr>
-                <w:rFonts w:asciiTheme="majorBidi" w:hAnsiTheme="majorBidi" w:cstheme="majorBidi"/>
-                <w:bCs/>
-              </w:rPr>
-            </w:pPr>
-            <w:r>
-              <w:rPr>
-                <w:rFonts w:asciiTheme="majorBidi" w:hAnsiTheme="majorBidi" w:cstheme="majorBidi"/>
-                <w:bCs/>
-              </w:rPr>
-              <w:t>03495004807</w:t>
-            </w:r>
-          </w:p>
-        </w:tc>
       </w:tr>
     </w:tbl>
     <w:p>
@@ -612,15 +519,18 @@
           <w:szCs w:val="32"/>
         </w:rPr>
       </w:pPr>
-      <w:r>
+    </w:p>
+    <w:p>
+      <w:pPr>
+        <w:pStyle w:val="NoSpacing"/>
+        <w:jc w:val="center"/>
         <w:rPr>
           <w:rFonts w:ascii="Arial" w:hAnsi="Arial" w:cs="Arial"/>
           <w:b/>
           <w:sz w:val="32"/>
           <w:szCs w:val="32"/>
         </w:rPr>
-        <w:t xml:space="preserve"> Supervised by </w:t>
-      </w:r>
+      </w:pPr>
     </w:p>
     <w:p>
       <w:pPr>
@@ -633,35 +543,6 @@
           <w:szCs w:val="32"/>
         </w:rPr>
       </w:pPr>
-      <w:r>
-        <w:rPr>
-          <w:rFonts w:ascii="Arial" w:hAnsi="Arial" w:cs="Arial"/>
-          <w:bCs/>
-          <w:sz w:val="32"/>
-          <w:szCs w:val="32"/>
-        </w:rPr>
-        <w:t>&lt;Engr Adnan-</w:t>
-      </w:r>
-      <w:proofErr w:type="spellStart"/>
-      <w:r>
-        <w:rPr>
-          <w:rFonts w:ascii="Arial" w:hAnsi="Arial" w:cs="Arial"/>
-          <w:bCs/>
-          <w:sz w:val="32"/>
-          <w:szCs w:val="32"/>
-        </w:rPr>
-        <w:t>ur</w:t>
-      </w:r>
-      <w:proofErr w:type="spellEnd"/>
-      <w:r>
-        <w:rPr>
-          <w:rFonts w:ascii="Arial" w:hAnsi="Arial" w:cs="Arial"/>
-          <w:bCs/>
-          <w:sz w:val="32"/>
-          <w:szCs w:val="32"/>
-        </w:rPr>
-        <w:t>-Rahman&gt;</w:t>
-      </w:r>
     </w:p>
     <w:p>
       <w:pPr>
@@ -821,27 +702,7 @@
           <w:sz w:val="24"/>
           <w:szCs w:val="24"/>
         </w:rPr>
-        <w:t xml:space="preserve"> between customers, builders, and </w:t>
-      </w:r>
-      <w:proofErr w:type="spellStart"/>
-      <w:r>
-        <w:rPr>
-          <w:rFonts w:asciiTheme="majorBidi" w:eastAsiaTheme="minorHAnsi" w:hAnsiTheme="majorBidi" w:cstheme="majorBidi"/>
-          <w:bCs/>
-          <w:sz w:val="24"/>
-          <w:szCs w:val="24"/>
-        </w:rPr>
-        <w:t>tradies</w:t>
-      </w:r>
-      <w:proofErr w:type="spellEnd"/>
-      <w:r>
-        <w:rPr>
-          <w:rFonts w:asciiTheme="majorBidi" w:eastAsiaTheme="minorHAnsi" w:hAnsiTheme="majorBidi" w:cstheme="majorBidi"/>
-          <w:bCs/>
-          <w:sz w:val="24"/>
-          <w:szCs w:val="24"/>
-        </w:rPr>
-        <w:t xml:space="preserve"> are crucial for the success of building projects. This proposal outlines the development of a Builder Management Software aimed at solving key pain points faced by both customers and builders. The proposed solution will offer a </w:t>
+        <w:t xml:space="preserve"> between customers, builders, and tradies are crucial for the success of building projects. This proposal outlines the development of a Builder Management Software aimed at solving key pain points faced by both customers and builders. The proposed solution will offer a </w:t>
       </w:r>
       <w:r>
         <w:rPr>
@@ -930,67 +791,7 @@
           <w:sz w:val="24"/>
           <w:szCs w:val="24"/>
         </w:rPr>
-        <w:t xml:space="preserve">Currently, the market offers several builder management software solutions such as </w:t>
-      </w:r>
-      <w:proofErr w:type="spellStart"/>
-      <w:r>
-        <w:rPr>
-          <w:rFonts w:asciiTheme="majorBidi" w:eastAsiaTheme="minorHAnsi" w:hAnsiTheme="majorBidi" w:cstheme="majorBidi"/>
-          <w:bCs/>
-          <w:sz w:val="24"/>
-          <w:szCs w:val="24"/>
-        </w:rPr>
-        <w:t>BuildTools</w:t>
-      </w:r>
-      <w:proofErr w:type="spellEnd"/>
-      <w:r>
-        <w:rPr>
-          <w:rFonts w:asciiTheme="majorBidi" w:eastAsiaTheme="minorHAnsi" w:hAnsiTheme="majorBidi" w:cstheme="majorBidi"/>
-          <w:bCs/>
-          <w:sz w:val="24"/>
-          <w:szCs w:val="24"/>
-        </w:rPr>
-        <w:t xml:space="preserve">, Houzz Pro, Procore, </w:t>
-      </w:r>
-      <w:proofErr w:type="spellStart"/>
-      <w:r>
-        <w:rPr>
-          <w:rFonts w:asciiTheme="majorBidi" w:eastAsiaTheme="minorHAnsi" w:hAnsiTheme="majorBidi" w:cstheme="majorBidi"/>
-          <w:bCs/>
-          <w:sz w:val="24"/>
-          <w:szCs w:val="24"/>
-        </w:rPr>
-        <w:t>CoConstruct</w:t>
-      </w:r>
-      <w:proofErr w:type="spellEnd"/>
-      <w:r>
-        <w:rPr>
-          <w:rFonts w:asciiTheme="majorBidi" w:eastAsiaTheme="minorHAnsi" w:hAnsiTheme="majorBidi" w:cstheme="majorBidi"/>
-          <w:bCs/>
-          <w:sz w:val="24"/>
-          <w:szCs w:val="24"/>
-        </w:rPr>
-        <w:t xml:space="preserve">, and </w:t>
-      </w:r>
-      <w:proofErr w:type="spellStart"/>
-      <w:r>
-        <w:rPr>
-          <w:rFonts w:asciiTheme="majorBidi" w:eastAsiaTheme="minorHAnsi" w:hAnsiTheme="majorBidi" w:cstheme="majorBidi"/>
-          <w:bCs/>
-          <w:sz w:val="24"/>
-          <w:szCs w:val="24"/>
-        </w:rPr>
-        <w:t>Buildertrend</w:t>
-      </w:r>
-      <w:proofErr w:type="spellEnd"/>
-      <w:r>
-        <w:rPr>
-          <w:rFonts w:asciiTheme="majorBidi" w:eastAsiaTheme="minorHAnsi" w:hAnsiTheme="majorBidi" w:cstheme="majorBidi"/>
-          <w:bCs/>
-          <w:sz w:val="24"/>
-          <w:szCs w:val="24"/>
-        </w:rPr>
-        <w:t>. While these platforms address some construction management issues, there remain gaps in transparency, real-time communication, and customer-builder collaboration that we aim to fill with our software.</w:t>
+        <w:t>Currently, the market offers several builder management software solutions such as BuildTools, Houzz Pro, Procore, CoConstruct, and Buildertrend. While these platforms address some construction management issues, there remain gaps in transparency, real-time communication, and customer-builder collaboration that we aim to fill with our software.</w:t>
       </w:r>
     </w:p>
     <w:p>
@@ -1046,27 +847,7 @@
           <w:sz w:val="24"/>
           <w:szCs w:val="24"/>
         </w:rPr>
-        <w:t xml:space="preserve"> customizable project tracking, and a direct communication channel between customers, builders, and </w:t>
-      </w:r>
-      <w:proofErr w:type="spellStart"/>
-      <w:r>
-        <w:rPr>
-          <w:rFonts w:asciiTheme="majorBidi" w:eastAsiaTheme="minorHAnsi" w:hAnsiTheme="majorBidi" w:cstheme="majorBidi"/>
-          <w:bCs/>
-          <w:sz w:val="24"/>
-          <w:szCs w:val="24"/>
-        </w:rPr>
-        <w:t>tradies</w:t>
-      </w:r>
-      <w:proofErr w:type="spellEnd"/>
-      <w:r>
-        <w:rPr>
-          <w:rFonts w:asciiTheme="majorBidi" w:eastAsiaTheme="minorHAnsi" w:hAnsiTheme="majorBidi" w:cstheme="majorBidi"/>
-          <w:bCs/>
-          <w:sz w:val="24"/>
-          <w:szCs w:val="24"/>
-        </w:rPr>
-        <w:t>, distinguish us from these solutions.</w:t>
+        <w:t xml:space="preserve"> customizable project tracking, and a direct communication channel between customers, builders, and tradies, distinguish us from these solutions.</w:t>
       </w:r>
     </w:p>
     <w:p>
@@ -1114,27 +895,16 @@
           <w:szCs w:val="24"/>
         </w:rPr>
       </w:pPr>
-      <w:proofErr w:type="spellStart"/>
-      <w:r>
-        <w:rPr>
-          <w:rFonts w:asciiTheme="majorBidi" w:eastAsiaTheme="minorHAnsi" w:hAnsiTheme="majorBidi" w:cstheme="majorBidi"/>
-          <w:bCs/>
-          <w:sz w:val="24"/>
-          <w:szCs w:val="24"/>
-        </w:rPr>
-        <w:t>BuildTools</w:t>
-      </w:r>
-      <w:proofErr w:type="spellEnd"/>
-      <w:r>
-        <w:rPr>
-          <w:rFonts w:asciiTheme="majorBidi" w:eastAsiaTheme="minorHAnsi" w:hAnsiTheme="majorBidi" w:cstheme="majorBidi"/>
-          <w:bCs/>
-          <w:sz w:val="24"/>
-          <w:szCs w:val="24"/>
-        </w:rPr>
-        <w:t xml:space="preserve">: </w:t>
-      </w:r>
-      <w:hyperlink r:id="rId9" w:tgtFrame="_new" w:history="1">
+      <w:r>
+        <w:rPr>
+          <w:rFonts w:asciiTheme="majorBidi" w:eastAsiaTheme="minorHAnsi" w:hAnsiTheme="majorBidi" w:cstheme="majorBidi"/>
+          <w:bCs/>
+          <w:sz w:val="24"/>
+          <w:szCs w:val="24"/>
+        </w:rPr>
+        <w:t xml:space="preserve">BuildTools: </w:t>
+      </w:r>
+      <w:hyperlink r:id="rId8" w:tgtFrame="_new" w:history="1">
         <w:r>
           <w:rPr>
             <w:rStyle w:val="Hyperlink"/>
@@ -1170,7 +940,7 @@
         </w:rPr>
         <w:t xml:space="preserve">Procore: </w:t>
       </w:r>
-      <w:hyperlink r:id="rId10" w:tgtFrame="_new" w:history="1">
+      <w:hyperlink r:id="rId9" w:tgtFrame="_new" w:history="1">
         <w:r>
           <w:rPr>
             <w:rStyle w:val="Hyperlink"/>
@@ -1197,27 +967,16 @@
           <w:szCs w:val="24"/>
         </w:rPr>
       </w:pPr>
-      <w:proofErr w:type="spellStart"/>
-      <w:r>
-        <w:rPr>
-          <w:rFonts w:asciiTheme="majorBidi" w:eastAsiaTheme="minorHAnsi" w:hAnsiTheme="majorBidi" w:cstheme="majorBidi"/>
-          <w:bCs/>
-          <w:sz w:val="24"/>
-          <w:szCs w:val="24"/>
-        </w:rPr>
-        <w:t>CoConstruct</w:t>
-      </w:r>
-      <w:proofErr w:type="spellEnd"/>
-      <w:r>
-        <w:rPr>
-          <w:rFonts w:asciiTheme="majorBidi" w:eastAsiaTheme="minorHAnsi" w:hAnsiTheme="majorBidi" w:cstheme="majorBidi"/>
-          <w:bCs/>
-          <w:sz w:val="24"/>
-          <w:szCs w:val="24"/>
-        </w:rPr>
-        <w:t xml:space="preserve">: </w:t>
-      </w:r>
-      <w:hyperlink r:id="rId11" w:tgtFrame="_new" w:history="1">
+      <w:r>
+        <w:rPr>
+          <w:rFonts w:asciiTheme="majorBidi" w:eastAsiaTheme="minorHAnsi" w:hAnsiTheme="majorBidi" w:cstheme="majorBidi"/>
+          <w:bCs/>
+          <w:sz w:val="24"/>
+          <w:szCs w:val="24"/>
+        </w:rPr>
+        <w:t xml:space="preserve">CoConstruct: </w:t>
+      </w:r>
+      <w:hyperlink r:id="rId10" w:tgtFrame="_new" w:history="1">
         <w:r>
           <w:rPr>
             <w:rStyle w:val="Hyperlink"/>
@@ -1247,27 +1006,16 @@
           <w:u w:val="none"/>
         </w:rPr>
       </w:pPr>
-      <w:proofErr w:type="spellStart"/>
-      <w:r>
-        <w:rPr>
-          <w:rFonts w:asciiTheme="majorBidi" w:eastAsiaTheme="minorHAnsi" w:hAnsiTheme="majorBidi" w:cstheme="majorBidi"/>
-          <w:bCs/>
-          <w:sz w:val="24"/>
-          <w:szCs w:val="24"/>
-        </w:rPr>
-        <w:t>Buildertrend</w:t>
-      </w:r>
-      <w:proofErr w:type="spellEnd"/>
-      <w:r>
-        <w:rPr>
-          <w:rFonts w:asciiTheme="majorBidi" w:eastAsiaTheme="minorHAnsi" w:hAnsiTheme="majorBidi" w:cstheme="majorBidi"/>
-          <w:bCs/>
-          <w:sz w:val="24"/>
-          <w:szCs w:val="24"/>
-        </w:rPr>
-        <w:t xml:space="preserve">: </w:t>
-      </w:r>
-      <w:hyperlink r:id="rId12" w:tgtFrame="_new" w:history="1">
+      <w:r>
+        <w:rPr>
+          <w:rFonts w:asciiTheme="majorBidi" w:eastAsiaTheme="minorHAnsi" w:hAnsiTheme="majorBidi" w:cstheme="majorBidi"/>
+          <w:bCs/>
+          <w:sz w:val="24"/>
+          <w:szCs w:val="24"/>
+        </w:rPr>
+        <w:t xml:space="preserve">Buildertrend: </w:t>
+      </w:r>
+      <w:hyperlink r:id="rId11" w:tgtFrame="_new" w:history="1">
         <w:r>
           <w:rPr>
             <w:rStyle w:val="Hyperlink"/>
@@ -1625,27 +1373,7 @@
           <w:sz w:val="24"/>
           <w:szCs w:val="24"/>
         </w:rPr>
-        <w:t xml:space="preserve">A real-time messaging system allowing customers, builders, and </w:t>
-      </w:r>
-      <w:proofErr w:type="spellStart"/>
-      <w:r>
-        <w:rPr>
-          <w:rFonts w:asciiTheme="majorBidi" w:eastAsiaTheme="minorHAnsi" w:hAnsiTheme="majorBidi" w:cstheme="majorBidi"/>
-          <w:bCs/>
-          <w:sz w:val="24"/>
-          <w:szCs w:val="24"/>
-        </w:rPr>
-        <w:t>tradies</w:t>
-      </w:r>
-      <w:proofErr w:type="spellEnd"/>
-      <w:r>
-        <w:rPr>
-          <w:rFonts w:asciiTheme="majorBidi" w:eastAsiaTheme="minorHAnsi" w:hAnsiTheme="majorBidi" w:cstheme="majorBidi"/>
-          <w:bCs/>
-          <w:sz w:val="24"/>
-          <w:szCs w:val="24"/>
-        </w:rPr>
-        <w:t xml:space="preserve"> to communicate seamlessly.</w:t>
+        <w:t>A real-time messaging system allowing customers, builders, and tradies to communicate seamlessly.</w:t>
       </w:r>
     </w:p>
     <w:p>
@@ -1709,25 +1437,7 @@
           <w:sz w:val="24"/>
           <w:szCs w:val="24"/>
         </w:rPr>
-        <w:t xml:space="preserve">: Comprehensive profile pages for customers, custom builders, and </w:t>
-      </w:r>
-      <w:proofErr w:type="spellStart"/>
-      <w:r>
-        <w:rPr>
-          <w:rFonts w:asciiTheme="majorBidi" w:eastAsiaTheme="minorHAnsi" w:hAnsiTheme="majorBidi" w:cstheme="majorBidi"/>
-          <w:sz w:val="24"/>
-          <w:szCs w:val="24"/>
-        </w:rPr>
-        <w:t>tradies</w:t>
-      </w:r>
-      <w:proofErr w:type="spellEnd"/>
-      <w:r>
-        <w:rPr>
-          <w:rFonts w:asciiTheme="majorBidi" w:eastAsiaTheme="minorHAnsi" w:hAnsiTheme="majorBidi" w:cstheme="majorBidi"/>
-          <w:sz w:val="24"/>
-          <w:szCs w:val="24"/>
-        </w:rPr>
-        <w:t>.</w:t>
+        <w:t>: Comprehensive profile pages for customers, custom builders, and tradies.</w:t>
       </w:r>
     </w:p>
     <w:p>
@@ -2243,23 +1953,7 @@
           <w:sz w:val="24"/>
           <w:szCs w:val="24"/>
         </w:rPr>
-        <w:t xml:space="preserve"> during multiple stages of the project, incorporating feedback from builders, clients, and </w:t>
-      </w:r>
-      <w:proofErr w:type="spellStart"/>
-      <w:r>
-        <w:rPr>
-          <w:sz w:val="24"/>
-          <w:szCs w:val="24"/>
-        </w:rPr>
-        <w:t>tradies</w:t>
-      </w:r>
-      <w:proofErr w:type="spellEnd"/>
-      <w:r>
-        <w:rPr>
-          <w:sz w:val="24"/>
-          <w:szCs w:val="24"/>
-        </w:rPr>
-        <w:t xml:space="preserve"> to improve the product continuously.</w:t>
+        <w:t xml:space="preserve"> during multiple stages of the project, incorporating feedback from builders, clients, and tradies to improve the product continuously.</w:t>
       </w:r>
     </w:p>
     <w:p>
@@ -2504,16 +2198,7 @@
           <w:sz w:val="24"/>
           <w:szCs w:val="24"/>
         </w:rPr>
-        <w:t xml:space="preserve"> Firebase </w:t>
-      </w:r>
-      <w:proofErr w:type="spellStart"/>
-      <w:r>
-        <w:rPr>
-          <w:rFonts w:asciiTheme="majorBidi" w:eastAsiaTheme="minorHAnsi" w:hAnsiTheme="majorBidi" w:cstheme="majorBidi"/>
-          <w:sz w:val="24"/>
-          <w:szCs w:val="24"/>
-        </w:rPr>
-        <w:t>Fire</w:t>
+        <w:t xml:space="preserve"> Firebase Fire</w:t>
       </w:r>
       <w:r>
         <w:rPr>
@@ -2529,16 +2214,7 @@
           <w:sz w:val="24"/>
           <w:szCs w:val="24"/>
         </w:rPr>
-        <w:t>tore</w:t>
-      </w:r>
-      <w:proofErr w:type="spellEnd"/>
-      <w:r>
-        <w:rPr>
-          <w:rFonts w:asciiTheme="majorBidi" w:eastAsiaTheme="minorHAnsi" w:hAnsiTheme="majorBidi" w:cstheme="majorBidi"/>
-          <w:sz w:val="24"/>
-          <w:szCs w:val="24"/>
-        </w:rPr>
-        <w:t xml:space="preserve"> for scheduled tasks</w:t>
+        <w:t>tore for scheduled tasks</w:t>
       </w:r>
     </w:p>
     <w:p>
@@ -2880,27 +2556,7 @@
           <w:sz w:val="24"/>
           <w:szCs w:val="24"/>
         </w:rPr>
-        <w:t xml:space="preserve">A real-time messaging system allowing customers, builders, and </w:t>
-      </w:r>
-      <w:proofErr w:type="spellStart"/>
-      <w:r>
-        <w:rPr>
-          <w:rFonts w:asciiTheme="majorBidi" w:eastAsiaTheme="minorHAnsi" w:hAnsiTheme="majorBidi" w:cstheme="majorBidi"/>
-          <w:bCs/>
-          <w:sz w:val="24"/>
-          <w:szCs w:val="24"/>
-        </w:rPr>
-        <w:t>tradies</w:t>
-      </w:r>
-      <w:proofErr w:type="spellEnd"/>
-      <w:r>
-        <w:rPr>
-          <w:rFonts w:asciiTheme="majorBidi" w:eastAsiaTheme="minorHAnsi" w:hAnsiTheme="majorBidi" w:cstheme="majorBidi"/>
-          <w:bCs/>
-          <w:sz w:val="24"/>
-          <w:szCs w:val="24"/>
-        </w:rPr>
-        <w:t xml:space="preserve"> to communicate seamlessly.</w:t>
+        <w:t>A real-time messaging system allowing customers, builders, and tradies to communicate seamlessly.</w:t>
       </w:r>
     </w:p>
     <w:p>
@@ -2964,25 +2620,7 @@
           <w:sz w:val="24"/>
           <w:szCs w:val="24"/>
         </w:rPr>
-        <w:t xml:space="preserve">: Comprehensive profile pages for customers, custom builders, and </w:t>
-      </w:r>
-      <w:proofErr w:type="spellStart"/>
-      <w:r>
-        <w:rPr>
-          <w:rFonts w:asciiTheme="majorBidi" w:eastAsiaTheme="minorHAnsi" w:hAnsiTheme="majorBidi" w:cstheme="majorBidi"/>
-          <w:sz w:val="24"/>
-          <w:szCs w:val="24"/>
-        </w:rPr>
-        <w:t>tradies</w:t>
-      </w:r>
-      <w:proofErr w:type="spellEnd"/>
-      <w:r>
-        <w:rPr>
-          <w:rFonts w:asciiTheme="majorBidi" w:eastAsiaTheme="minorHAnsi" w:hAnsiTheme="majorBidi" w:cstheme="majorBidi"/>
-          <w:sz w:val="24"/>
-          <w:szCs w:val="24"/>
-        </w:rPr>
-        <w:t>.</w:t>
+        <w:t>: Comprehensive profile pages for customers, custom builders, and tradies.</w:t>
       </w:r>
     </w:p>
     <w:p>
@@ -3159,6 +2797,248 @@
     <w:p>
       <w:pPr>
         <w:spacing w:before="13"/>
+        <w:rPr>
+          <w:rFonts w:asciiTheme="majorBidi" w:eastAsiaTheme="minorHAnsi" w:hAnsiTheme="majorBidi" w:cstheme="majorBidi"/>
+          <w:bCs/>
+          <w:sz w:val="28"/>
+          <w:szCs w:val="28"/>
+        </w:rPr>
+      </w:pPr>
+    </w:p>
+    <w:p>
+      <w:pPr>
+        <w:spacing w:before="13"/>
+        <w:rPr>
+          <w:rFonts w:asciiTheme="majorBidi" w:eastAsiaTheme="minorHAnsi" w:hAnsiTheme="majorBidi" w:cstheme="majorBidi"/>
+          <w:bCs/>
+          <w:sz w:val="28"/>
+          <w:szCs w:val="28"/>
+        </w:rPr>
+      </w:pPr>
+    </w:p>
+    <w:p>
+      <w:pPr>
+        <w:spacing w:before="13"/>
+        <w:rPr>
+          <w:rFonts w:asciiTheme="majorBidi" w:eastAsiaTheme="minorHAnsi" w:hAnsiTheme="majorBidi" w:cstheme="majorBidi"/>
+          <w:bCs/>
+          <w:sz w:val="28"/>
+          <w:szCs w:val="28"/>
+        </w:rPr>
+      </w:pPr>
+    </w:p>
+    <w:p>
+      <w:pPr>
+        <w:spacing w:before="13"/>
+        <w:rPr>
+          <w:rFonts w:asciiTheme="majorBidi" w:eastAsiaTheme="minorHAnsi" w:hAnsiTheme="majorBidi" w:cstheme="majorBidi"/>
+          <w:bCs/>
+          <w:sz w:val="28"/>
+          <w:szCs w:val="28"/>
+        </w:rPr>
+      </w:pPr>
+    </w:p>
+    <w:p>
+      <w:pPr>
+        <w:spacing w:before="13"/>
+        <w:rPr>
+          <w:rFonts w:asciiTheme="majorBidi" w:eastAsiaTheme="minorHAnsi" w:hAnsiTheme="majorBidi" w:cstheme="majorBidi"/>
+          <w:bCs/>
+          <w:sz w:val="28"/>
+          <w:szCs w:val="28"/>
+        </w:rPr>
+      </w:pPr>
+    </w:p>
+    <w:p>
+      <w:pPr>
+        <w:spacing w:before="13"/>
+        <w:rPr>
+          <w:rFonts w:asciiTheme="majorBidi" w:eastAsiaTheme="minorHAnsi" w:hAnsiTheme="majorBidi" w:cstheme="majorBidi"/>
+          <w:bCs/>
+          <w:sz w:val="28"/>
+          <w:szCs w:val="28"/>
+        </w:rPr>
+      </w:pPr>
+    </w:p>
+    <w:p>
+      <w:pPr>
+        <w:spacing w:before="13"/>
+        <w:rPr>
+          <w:rFonts w:asciiTheme="majorBidi" w:eastAsiaTheme="minorHAnsi" w:hAnsiTheme="majorBidi" w:cstheme="majorBidi"/>
+          <w:bCs/>
+          <w:sz w:val="28"/>
+          <w:szCs w:val="28"/>
+        </w:rPr>
+      </w:pPr>
+    </w:p>
+    <w:p>
+      <w:pPr>
+        <w:spacing w:before="13"/>
+        <w:rPr>
+          <w:rFonts w:asciiTheme="majorBidi" w:eastAsiaTheme="minorHAnsi" w:hAnsiTheme="majorBidi" w:cstheme="majorBidi"/>
+          <w:bCs/>
+          <w:sz w:val="28"/>
+          <w:szCs w:val="28"/>
+        </w:rPr>
+      </w:pPr>
+    </w:p>
+    <w:p>
+      <w:pPr>
+        <w:spacing w:before="13"/>
+        <w:rPr>
+          <w:rFonts w:asciiTheme="majorBidi" w:eastAsiaTheme="minorHAnsi" w:hAnsiTheme="majorBidi" w:cstheme="majorBidi"/>
+          <w:bCs/>
+          <w:sz w:val="28"/>
+          <w:szCs w:val="28"/>
+        </w:rPr>
+      </w:pPr>
+    </w:p>
+    <w:p>
+      <w:pPr>
+        <w:spacing w:before="13"/>
+        <w:rPr>
+          <w:rFonts w:asciiTheme="majorBidi" w:eastAsiaTheme="minorHAnsi" w:hAnsiTheme="majorBidi" w:cstheme="majorBidi"/>
+          <w:bCs/>
+          <w:sz w:val="28"/>
+          <w:szCs w:val="28"/>
+        </w:rPr>
+      </w:pPr>
+    </w:p>
+    <w:p>
+      <w:pPr>
+        <w:spacing w:before="13"/>
+        <w:rPr>
+          <w:rFonts w:asciiTheme="majorBidi" w:eastAsiaTheme="minorHAnsi" w:hAnsiTheme="majorBidi" w:cstheme="majorBidi"/>
+          <w:bCs/>
+          <w:sz w:val="28"/>
+          <w:szCs w:val="28"/>
+        </w:rPr>
+      </w:pPr>
+    </w:p>
+    <w:p>
+      <w:pPr>
+        <w:spacing w:before="13"/>
+        <w:rPr>
+          <w:rFonts w:asciiTheme="majorBidi" w:eastAsiaTheme="minorHAnsi" w:hAnsiTheme="majorBidi" w:cstheme="majorBidi"/>
+          <w:bCs/>
+          <w:sz w:val="28"/>
+          <w:szCs w:val="28"/>
+        </w:rPr>
+      </w:pPr>
+    </w:p>
+    <w:p>
+      <w:pPr>
+        <w:spacing w:before="13"/>
+        <w:rPr>
+          <w:rFonts w:asciiTheme="majorBidi" w:eastAsiaTheme="minorHAnsi" w:hAnsiTheme="majorBidi" w:cstheme="majorBidi"/>
+          <w:bCs/>
+          <w:sz w:val="28"/>
+          <w:szCs w:val="28"/>
+        </w:rPr>
+      </w:pPr>
+    </w:p>
+    <w:p>
+      <w:pPr>
+        <w:spacing w:before="13"/>
+        <w:rPr>
+          <w:rFonts w:asciiTheme="majorBidi" w:eastAsiaTheme="minorHAnsi" w:hAnsiTheme="majorBidi" w:cstheme="majorBidi"/>
+          <w:bCs/>
+          <w:sz w:val="28"/>
+          <w:szCs w:val="28"/>
+        </w:rPr>
+      </w:pPr>
+    </w:p>
+    <w:p>
+      <w:pPr>
+        <w:spacing w:before="13"/>
+        <w:rPr>
+          <w:rFonts w:asciiTheme="majorBidi" w:eastAsiaTheme="minorHAnsi" w:hAnsiTheme="majorBidi" w:cstheme="majorBidi"/>
+          <w:bCs/>
+          <w:sz w:val="28"/>
+          <w:szCs w:val="28"/>
+        </w:rPr>
+      </w:pPr>
+    </w:p>
+    <w:p>
+      <w:pPr>
+        <w:spacing w:before="13"/>
+        <w:rPr>
+          <w:rFonts w:asciiTheme="majorBidi" w:eastAsiaTheme="minorHAnsi" w:hAnsiTheme="majorBidi" w:cstheme="majorBidi"/>
+          <w:bCs/>
+          <w:sz w:val="28"/>
+          <w:szCs w:val="28"/>
+        </w:rPr>
+      </w:pPr>
+    </w:p>
+    <w:p>
+      <w:pPr>
+        <w:spacing w:before="13"/>
+        <w:rPr>
+          <w:rFonts w:asciiTheme="majorBidi" w:eastAsiaTheme="minorHAnsi" w:hAnsiTheme="majorBidi" w:cstheme="majorBidi"/>
+          <w:bCs/>
+          <w:sz w:val="28"/>
+          <w:szCs w:val="28"/>
+        </w:rPr>
+      </w:pPr>
+    </w:p>
+    <w:p>
+      <w:pPr>
+        <w:spacing w:before="13"/>
+        <w:rPr>
+          <w:rFonts w:asciiTheme="majorBidi" w:eastAsiaTheme="minorHAnsi" w:hAnsiTheme="majorBidi" w:cstheme="majorBidi"/>
+          <w:bCs/>
+          <w:sz w:val="28"/>
+          <w:szCs w:val="28"/>
+        </w:rPr>
+      </w:pPr>
+    </w:p>
+    <w:p>
+      <w:pPr>
+        <w:spacing w:before="13"/>
+        <w:rPr>
+          <w:rFonts w:asciiTheme="majorBidi" w:eastAsiaTheme="minorHAnsi" w:hAnsiTheme="majorBidi" w:cstheme="majorBidi"/>
+          <w:bCs/>
+          <w:sz w:val="28"/>
+          <w:szCs w:val="28"/>
+        </w:rPr>
+      </w:pPr>
+    </w:p>
+    <w:p>
+      <w:pPr>
+        <w:spacing w:before="13"/>
+        <w:rPr>
+          <w:rFonts w:asciiTheme="majorBidi" w:eastAsiaTheme="minorHAnsi" w:hAnsiTheme="majorBidi" w:cstheme="majorBidi"/>
+          <w:bCs/>
+          <w:sz w:val="28"/>
+          <w:szCs w:val="28"/>
+        </w:rPr>
+      </w:pPr>
+    </w:p>
+    <w:p>
+      <w:pPr>
+        <w:spacing w:before="13"/>
+        <w:rPr>
+          <w:rFonts w:asciiTheme="majorBidi" w:eastAsiaTheme="minorHAnsi" w:hAnsiTheme="majorBidi" w:cstheme="majorBidi"/>
+          <w:bCs/>
+          <w:sz w:val="28"/>
+          <w:szCs w:val="28"/>
+        </w:rPr>
+      </w:pPr>
+    </w:p>
+    <w:p>
+      <w:pPr>
+        <w:spacing w:before="13"/>
+        <w:rPr>
+          <w:rFonts w:asciiTheme="majorBidi" w:eastAsiaTheme="minorHAnsi" w:hAnsiTheme="majorBidi" w:cstheme="majorBidi"/>
+          <w:bCs/>
+          <w:sz w:val="28"/>
+          <w:szCs w:val="28"/>
+        </w:rPr>
+      </w:pPr>
+    </w:p>
+    <w:p>
+      <w:pPr>
+        <w:spacing w:before="13"/>
         <w:ind w:left="360"/>
         <w:rPr>
           <w:rFonts w:asciiTheme="majorBidi" w:eastAsiaTheme="minorHAnsi" w:hAnsiTheme="majorBidi" w:cstheme="majorBidi"/>
@@ -3176,9 +3056,9 @@
           <w:sz w:val="32"/>
           <w:szCs w:val="32"/>
         </w:rPr>
-        <w:t>6</w:t>
-      </w:r>
-      <w:proofErr w:type="gramStart"/>
+        <w:lastRenderedPageBreak/>
+        <w:t>6.  W</w:t>
+      </w:r>
       <w:r>
         <w:rPr>
           <w:rFonts w:asciiTheme="majorBidi" w:eastAsiaTheme="minorHAnsi" w:hAnsiTheme="majorBidi" w:cstheme="majorBidi"/>
@@ -3187,7 +3067,7 @@
           <w:sz w:val="32"/>
           <w:szCs w:val="32"/>
         </w:rPr>
-        <w:t>.  W</w:t>
+        <w:t>ork Breakdown Structure / Gantt Chart</w:t>
       </w:r>
       <w:r>
         <w:rPr>
@@ -3197,10 +3077,12 @@
           <w:sz w:val="32"/>
           <w:szCs w:val="32"/>
         </w:rPr>
-        <w:t>ork</w:t>
-      </w:r>
-      <w:proofErr w:type="gramEnd"/>
-      <w:r>
+        <w:t>:</w:t>
+      </w:r>
+    </w:p>
+    <w:p>
+      <w:pPr>
+        <w:spacing w:before="13"/>
         <w:rPr>
           <w:rFonts w:asciiTheme="majorBidi" w:eastAsiaTheme="minorHAnsi" w:hAnsiTheme="majorBidi" w:cstheme="majorBidi"/>
           <w:b/>
@@ -3208,9 +3090,11 @@
           <w:sz w:val="32"/>
           <w:szCs w:val="32"/>
         </w:rPr>
-        <w:t xml:space="preserve"> Breakdown Structure / Gantt Chart</w:t>
-      </w:r>
-      <w:r>
+      </w:pPr>
+    </w:p>
+    <w:p>
+      <w:pPr>
+        <w:spacing w:before="13"/>
         <w:rPr>
           <w:rFonts w:asciiTheme="majorBidi" w:eastAsiaTheme="minorHAnsi" w:hAnsiTheme="majorBidi" w:cstheme="majorBidi"/>
           <w:b/>
@@ -3218,857 +3102,60 @@
           <w:sz w:val="32"/>
           <w:szCs w:val="32"/>
         </w:rPr>
-        <w:t>:</w:t>
-      </w:r>
-    </w:p>
-    <w:p>
-      <w:pPr>
-        <w:spacing w:before="13"/>
-        <w:rPr>
-          <w:rFonts w:asciiTheme="majorBidi" w:eastAsiaTheme="minorHAnsi" w:hAnsiTheme="majorBidi" w:cstheme="majorBidi"/>
-          <w:b/>
-          <w:bCs/>
-          <w:sz w:val="32"/>
-          <w:szCs w:val="32"/>
-        </w:rPr>
-      </w:pPr>
-    </w:p>
-    <w:p>
-      <w:pPr>
-        <w:pStyle w:val="Heading3"/>
-        <w:rPr>
-          <w:color w:val="auto"/>
-        </w:rPr>
-      </w:pPr>
-      <w:r>
-        <w:rPr>
-          <w:rStyle w:val="Strong"/>
-          <w:b w:val="0"/>
-          <w:bCs w:val="0"/>
-          <w:color w:val="auto"/>
-        </w:rPr>
-        <w:t>Work Breakdown Structure (WBS) - Builder Management System</w:t>
-      </w:r>
-    </w:p>
-    <w:p>
-      <w:pPr>
-        <w:pStyle w:val="NormalWeb"/>
-        <w:numPr>
-          <w:ilvl w:val="0"/>
-          <w:numId w:val="38"/>
-        </w:numPr>
-        <w:rPr>
-          <w:sz w:val="28"/>
-          <w:szCs w:val="28"/>
-        </w:rPr>
-      </w:pPr>
-      <w:r>
-        <w:rPr>
-          <w:rStyle w:val="Strong"/>
-          <w:sz w:val="28"/>
-          <w:szCs w:val="28"/>
-        </w:rPr>
-        <w:t>Project Initialization</w:t>
-      </w:r>
-    </w:p>
-    <w:p>
-      <w:pPr>
-        <w:numPr>
-          <w:ilvl w:val="1"/>
-          <w:numId w:val="38"/>
-        </w:numPr>
-        <w:spacing w:before="100" w:beforeAutospacing="1" w:after="100" w:afterAutospacing="1"/>
-        <w:rPr>
-          <w:sz w:val="22"/>
-          <w:szCs w:val="22"/>
-        </w:rPr>
-      </w:pPr>
-      <w:r>
-        <w:rPr>
-          <w:sz w:val="22"/>
-          <w:szCs w:val="22"/>
-        </w:rPr>
-        <w:t>1.1 Project Planning</w:t>
-      </w:r>
-    </w:p>
-    <w:p>
-      <w:pPr>
-        <w:numPr>
-          <w:ilvl w:val="2"/>
-          <w:numId w:val="38"/>
-        </w:numPr>
-        <w:spacing w:before="100" w:beforeAutospacing="1" w:after="100" w:afterAutospacing="1"/>
-        <w:rPr>
-          <w:sz w:val="22"/>
-          <w:szCs w:val="22"/>
-        </w:rPr>
-      </w:pPr>
-      <w:r>
-        <w:rPr>
-          <w:sz w:val="22"/>
-          <w:szCs w:val="22"/>
-        </w:rPr>
-        <w:t>1.1.1 Define project goals and scope</w:t>
-      </w:r>
-    </w:p>
-    <w:p>
-      <w:pPr>
-        <w:numPr>
-          <w:ilvl w:val="2"/>
-          <w:numId w:val="38"/>
-        </w:numPr>
-        <w:spacing w:before="100" w:beforeAutospacing="1" w:after="100" w:afterAutospacing="1"/>
-        <w:rPr>
-          <w:sz w:val="22"/>
-          <w:szCs w:val="22"/>
-        </w:rPr>
-      </w:pPr>
-      <w:r>
-        <w:rPr>
-          <w:sz w:val="22"/>
-          <w:szCs w:val="22"/>
-        </w:rPr>
-        <w:t>1.1.2 Stakeholder identification and consultation</w:t>
-      </w:r>
-    </w:p>
-    <w:p>
-      <w:pPr>
-        <w:numPr>
-          <w:ilvl w:val="1"/>
-          <w:numId w:val="38"/>
-        </w:numPr>
-        <w:spacing w:before="100" w:beforeAutospacing="1" w:after="100" w:afterAutospacing="1"/>
-        <w:rPr>
-          <w:sz w:val="22"/>
-          <w:szCs w:val="22"/>
-        </w:rPr>
-      </w:pPr>
-      <w:r>
-        <w:rPr>
-          <w:sz w:val="22"/>
-          <w:szCs w:val="22"/>
-        </w:rPr>
-        <w:t>1.2 Requirements Gathering</w:t>
-      </w:r>
-    </w:p>
-    <w:p>
-      <w:pPr>
-        <w:numPr>
-          <w:ilvl w:val="2"/>
-          <w:numId w:val="38"/>
-        </w:numPr>
-        <w:spacing w:before="100" w:beforeAutospacing="1" w:after="100" w:afterAutospacing="1"/>
-        <w:rPr>
-          <w:sz w:val="22"/>
-          <w:szCs w:val="22"/>
-        </w:rPr>
-      </w:pPr>
-      <w:r>
-        <w:rPr>
-          <w:sz w:val="22"/>
-          <w:szCs w:val="22"/>
-        </w:rPr>
-        <w:t>1.2.</w:t>
-      </w:r>
-      <w:r>
-        <w:rPr>
-          <w:sz w:val="22"/>
-          <w:szCs w:val="22"/>
-        </w:rPr>
-        <w:t>1</w:t>
-      </w:r>
-      <w:r>
-        <w:rPr>
-          <w:sz w:val="22"/>
-          <w:szCs w:val="22"/>
-        </w:rPr>
-        <w:t xml:space="preserve"> Market analysis</w:t>
-      </w:r>
-    </w:p>
-    <w:p>
-      <w:pPr>
-        <w:numPr>
-          <w:ilvl w:val="2"/>
-          <w:numId w:val="38"/>
-        </w:numPr>
-        <w:spacing w:before="100" w:beforeAutospacing="1" w:after="100" w:afterAutospacing="1"/>
-        <w:rPr>
-          <w:sz w:val="22"/>
-          <w:szCs w:val="22"/>
-        </w:rPr>
-      </w:pPr>
-      <w:r>
-        <w:rPr>
-          <w:sz w:val="22"/>
-          <w:szCs w:val="22"/>
-        </w:rPr>
-        <w:t>1.2.</w:t>
-      </w:r>
-      <w:r>
-        <w:rPr>
-          <w:sz w:val="22"/>
-          <w:szCs w:val="22"/>
-        </w:rPr>
-        <w:t>2</w:t>
-      </w:r>
-      <w:r>
-        <w:rPr>
-          <w:sz w:val="22"/>
-          <w:szCs w:val="22"/>
-        </w:rPr>
-        <w:t xml:space="preserve"> Competitor software analysis (</w:t>
-      </w:r>
-      <w:proofErr w:type="spellStart"/>
-      <w:r>
-        <w:rPr>
-          <w:sz w:val="22"/>
-          <w:szCs w:val="22"/>
-        </w:rPr>
-        <w:t>BuildTools</w:t>
-      </w:r>
-      <w:proofErr w:type="spellEnd"/>
-      <w:r>
-        <w:rPr>
-          <w:sz w:val="22"/>
-          <w:szCs w:val="22"/>
-        </w:rPr>
-        <w:t>, Procore, etc.)</w:t>
-      </w:r>
-    </w:p>
-    <w:p>
-      <w:pPr>
-        <w:pStyle w:val="NormalWeb"/>
-        <w:numPr>
-          <w:ilvl w:val="0"/>
-          <w:numId w:val="38"/>
-        </w:numPr>
-        <w:rPr>
-          <w:sz w:val="28"/>
-          <w:szCs w:val="28"/>
-        </w:rPr>
-      </w:pPr>
-      <w:r>
-        <w:rPr>
-          <w:rStyle w:val="Strong"/>
-          <w:sz w:val="28"/>
-          <w:szCs w:val="28"/>
-        </w:rPr>
-        <w:t>Design and Architecture</w:t>
-      </w:r>
-    </w:p>
-    <w:p>
-      <w:pPr>
-        <w:numPr>
-          <w:ilvl w:val="1"/>
-          <w:numId w:val="38"/>
-        </w:numPr>
-        <w:spacing w:before="100" w:beforeAutospacing="1" w:after="100" w:afterAutospacing="1"/>
-        <w:rPr>
-          <w:sz w:val="22"/>
-          <w:szCs w:val="22"/>
-        </w:rPr>
-      </w:pPr>
-      <w:r>
-        <w:rPr>
-          <w:sz w:val="22"/>
-          <w:szCs w:val="22"/>
-        </w:rPr>
-        <w:t>2.1 System Design</w:t>
-      </w:r>
-    </w:p>
-    <w:p>
-      <w:pPr>
-        <w:numPr>
-          <w:ilvl w:val="2"/>
-          <w:numId w:val="38"/>
-        </w:numPr>
-        <w:spacing w:before="100" w:beforeAutospacing="1" w:after="100" w:afterAutospacing="1"/>
-        <w:rPr>
-          <w:sz w:val="22"/>
-          <w:szCs w:val="22"/>
-        </w:rPr>
-      </w:pPr>
-      <w:r>
-        <w:rPr>
-          <w:sz w:val="22"/>
-          <w:szCs w:val="22"/>
-        </w:rPr>
-        <w:t>2.1.1 Wireframe design (UI/UX)</w:t>
-      </w:r>
-    </w:p>
-    <w:p>
-      <w:pPr>
-        <w:numPr>
-          <w:ilvl w:val="1"/>
-          <w:numId w:val="38"/>
-        </w:numPr>
-        <w:spacing w:before="100" w:beforeAutospacing="1" w:after="100" w:afterAutospacing="1"/>
-        <w:rPr>
-          <w:sz w:val="22"/>
-          <w:szCs w:val="22"/>
-        </w:rPr>
-      </w:pPr>
-      <w:r>
-        <w:rPr>
-          <w:sz w:val="22"/>
-          <w:szCs w:val="22"/>
-        </w:rPr>
-        <w:t>2.2 Architecture Setup</w:t>
-      </w:r>
-    </w:p>
-    <w:p>
-      <w:pPr>
-        <w:numPr>
-          <w:ilvl w:val="2"/>
-          <w:numId w:val="38"/>
-        </w:numPr>
-        <w:spacing w:before="100" w:beforeAutospacing="1" w:after="100" w:afterAutospacing="1"/>
-        <w:rPr>
-          <w:sz w:val="22"/>
-          <w:szCs w:val="22"/>
-        </w:rPr>
-      </w:pPr>
-      <w:r>
-        <w:rPr>
-          <w:sz w:val="22"/>
-          <w:szCs w:val="22"/>
-        </w:rPr>
-        <w:t>2.2.</w:t>
-      </w:r>
-      <w:r>
-        <w:rPr>
-          <w:sz w:val="22"/>
-          <w:szCs w:val="22"/>
-        </w:rPr>
-        <w:t>1</w:t>
-      </w:r>
-      <w:r>
-        <w:rPr>
-          <w:sz w:val="22"/>
-          <w:szCs w:val="22"/>
-        </w:rPr>
-        <w:t xml:space="preserve"> Firebase real-time database integration</w:t>
-      </w:r>
-    </w:p>
-    <w:p>
-      <w:pPr>
-        <w:pStyle w:val="NormalWeb"/>
-        <w:numPr>
-          <w:ilvl w:val="0"/>
-          <w:numId w:val="38"/>
-        </w:numPr>
-        <w:rPr>
-          <w:sz w:val="28"/>
-          <w:szCs w:val="28"/>
-        </w:rPr>
-      </w:pPr>
-      <w:r>
-        <w:rPr>
-          <w:rStyle w:val="Strong"/>
-          <w:sz w:val="28"/>
-          <w:szCs w:val="28"/>
-        </w:rPr>
-        <w:t>Development</w:t>
-      </w:r>
-    </w:p>
-    <w:p>
-      <w:pPr>
-        <w:numPr>
-          <w:ilvl w:val="1"/>
-          <w:numId w:val="38"/>
-        </w:numPr>
-        <w:spacing w:before="100" w:beforeAutospacing="1" w:after="100" w:afterAutospacing="1"/>
-        <w:rPr>
-          <w:sz w:val="22"/>
-          <w:szCs w:val="22"/>
-        </w:rPr>
-      </w:pPr>
-      <w:r>
-        <w:rPr>
-          <w:sz w:val="22"/>
-          <w:szCs w:val="22"/>
-        </w:rPr>
-        <w:t>3.1 Frontend Development (React.js)</w:t>
-      </w:r>
-    </w:p>
-    <w:p>
-      <w:pPr>
-        <w:numPr>
-          <w:ilvl w:val="2"/>
-          <w:numId w:val="38"/>
-        </w:numPr>
-        <w:spacing w:before="100" w:beforeAutospacing="1" w:after="100" w:afterAutospacing="1"/>
-        <w:rPr>
-          <w:sz w:val="22"/>
-          <w:szCs w:val="22"/>
-        </w:rPr>
-      </w:pPr>
-      <w:r>
-        <w:rPr>
-          <w:sz w:val="22"/>
-          <w:szCs w:val="22"/>
-        </w:rPr>
-        <w:t>3.1.1 Dashboard and task management UI</w:t>
-      </w:r>
-    </w:p>
-    <w:p>
-      <w:pPr>
-        <w:numPr>
-          <w:ilvl w:val="2"/>
-          <w:numId w:val="38"/>
-        </w:numPr>
-        <w:spacing w:before="100" w:beforeAutospacing="1" w:after="100" w:afterAutospacing="1"/>
-        <w:rPr>
-          <w:sz w:val="22"/>
-          <w:szCs w:val="22"/>
-        </w:rPr>
-      </w:pPr>
-      <w:r>
-        <w:rPr>
-          <w:sz w:val="22"/>
-          <w:szCs w:val="22"/>
-        </w:rPr>
-        <w:t>3.1.2 Real-time communication system</w:t>
-      </w:r>
-    </w:p>
-    <w:p>
-      <w:pPr>
-        <w:numPr>
-          <w:ilvl w:val="1"/>
-          <w:numId w:val="38"/>
-        </w:numPr>
-        <w:spacing w:before="100" w:beforeAutospacing="1" w:after="100" w:afterAutospacing="1"/>
-        <w:rPr>
-          <w:sz w:val="22"/>
-          <w:szCs w:val="22"/>
-        </w:rPr>
-      </w:pPr>
-      <w:r>
-        <w:rPr>
-          <w:sz w:val="22"/>
-          <w:szCs w:val="22"/>
-        </w:rPr>
-        <w:t>3.2 Backend Development (Firebase)</w:t>
-      </w:r>
-    </w:p>
-    <w:p>
-      <w:pPr>
-        <w:numPr>
-          <w:ilvl w:val="2"/>
-          <w:numId w:val="38"/>
-        </w:numPr>
-        <w:spacing w:before="100" w:beforeAutospacing="1" w:after="100" w:afterAutospacing="1"/>
-        <w:rPr>
-          <w:sz w:val="22"/>
-          <w:szCs w:val="22"/>
-        </w:rPr>
-      </w:pPr>
-      <w:r>
-        <w:rPr>
-          <w:sz w:val="22"/>
-          <w:szCs w:val="22"/>
-        </w:rPr>
-        <w:t>3.2.1 Database setup</w:t>
-      </w:r>
-    </w:p>
-    <w:p>
-      <w:pPr>
-        <w:numPr>
-          <w:ilvl w:val="2"/>
-          <w:numId w:val="38"/>
-        </w:numPr>
-        <w:spacing w:before="100" w:beforeAutospacing="1" w:after="100" w:afterAutospacing="1"/>
-        <w:rPr>
-          <w:sz w:val="22"/>
-          <w:szCs w:val="22"/>
-        </w:rPr>
-      </w:pPr>
-      <w:r>
-        <w:rPr>
-          <w:sz w:val="22"/>
-          <w:szCs w:val="22"/>
-        </w:rPr>
-        <w:t>3.2.</w:t>
-      </w:r>
-      <w:r>
-        <w:rPr>
-          <w:sz w:val="22"/>
-          <w:szCs w:val="22"/>
-        </w:rPr>
-        <w:t>2</w:t>
-      </w:r>
-      <w:r>
-        <w:rPr>
-          <w:sz w:val="22"/>
-          <w:szCs w:val="22"/>
-        </w:rPr>
-        <w:t xml:space="preserve"> AI Documentation engine</w:t>
-      </w:r>
-    </w:p>
-    <w:p>
-      <w:pPr>
-        <w:spacing w:before="100" w:beforeAutospacing="1" w:after="100" w:afterAutospacing="1"/>
-        <w:rPr>
-          <w:sz w:val="22"/>
-          <w:szCs w:val="22"/>
-        </w:rPr>
-      </w:pPr>
-    </w:p>
-    <w:p>
-      <w:pPr>
-        <w:pStyle w:val="NormalWeb"/>
-        <w:numPr>
-          <w:ilvl w:val="0"/>
-          <w:numId w:val="38"/>
-        </w:numPr>
-        <w:rPr>
-          <w:sz w:val="28"/>
-          <w:szCs w:val="28"/>
-        </w:rPr>
-      </w:pPr>
-      <w:r>
-        <w:rPr>
-          <w:rStyle w:val="Strong"/>
-          <w:sz w:val="28"/>
-          <w:szCs w:val="28"/>
-        </w:rPr>
-        <w:lastRenderedPageBreak/>
-        <w:t>Testing and Quality Assurance</w:t>
-      </w:r>
-    </w:p>
-    <w:p>
-      <w:pPr>
-        <w:numPr>
-          <w:ilvl w:val="1"/>
-          <w:numId w:val="38"/>
-        </w:numPr>
-        <w:spacing w:before="100" w:beforeAutospacing="1" w:after="100" w:afterAutospacing="1"/>
-        <w:rPr>
-          <w:sz w:val="22"/>
-          <w:szCs w:val="22"/>
-        </w:rPr>
-      </w:pPr>
-      <w:r>
-        <w:rPr>
-          <w:sz w:val="22"/>
-          <w:szCs w:val="22"/>
-        </w:rPr>
-        <w:t>4.1 Unit Testing</w:t>
-      </w:r>
-    </w:p>
-    <w:p>
-      <w:pPr>
-        <w:numPr>
-          <w:ilvl w:val="2"/>
-          <w:numId w:val="38"/>
-        </w:numPr>
-        <w:spacing w:before="100" w:beforeAutospacing="1" w:after="100" w:afterAutospacing="1"/>
-        <w:rPr>
-          <w:sz w:val="22"/>
-          <w:szCs w:val="22"/>
-        </w:rPr>
-      </w:pPr>
-      <w:r>
-        <w:rPr>
-          <w:sz w:val="22"/>
-          <w:szCs w:val="22"/>
-        </w:rPr>
-        <w:t>4.1.1 Component and functionality testing</w:t>
-      </w:r>
-    </w:p>
-    <w:p>
-      <w:pPr>
-        <w:numPr>
-          <w:ilvl w:val="1"/>
-          <w:numId w:val="38"/>
-        </w:numPr>
-        <w:spacing w:before="100" w:beforeAutospacing="1" w:after="100" w:afterAutospacing="1"/>
-        <w:rPr>
-          <w:sz w:val="22"/>
-          <w:szCs w:val="22"/>
-        </w:rPr>
-      </w:pPr>
-      <w:r>
-        <w:rPr>
-          <w:sz w:val="22"/>
-          <w:szCs w:val="22"/>
-        </w:rPr>
-        <w:t>4.2 User Acceptance Testing</w:t>
-      </w:r>
-    </w:p>
-    <w:p>
-      <w:pPr>
-        <w:numPr>
-          <w:ilvl w:val="2"/>
-          <w:numId w:val="38"/>
-        </w:numPr>
-        <w:spacing w:before="100" w:beforeAutospacing="1" w:after="100" w:afterAutospacing="1"/>
-        <w:rPr>
-          <w:sz w:val="22"/>
-          <w:szCs w:val="22"/>
-        </w:rPr>
-      </w:pPr>
-      <w:r>
-        <w:rPr>
-          <w:sz w:val="22"/>
-          <w:szCs w:val="22"/>
-        </w:rPr>
-        <w:t>4.2.1 Beta testing with builders and clients</w:t>
-      </w:r>
-    </w:p>
-    <w:p>
-      <w:pPr>
-        <w:numPr>
-          <w:ilvl w:val="2"/>
-          <w:numId w:val="38"/>
-        </w:numPr>
-        <w:spacing w:before="100" w:beforeAutospacing="1" w:after="100" w:afterAutospacing="1"/>
-        <w:rPr>
-          <w:sz w:val="22"/>
-          <w:szCs w:val="22"/>
-        </w:rPr>
-      </w:pPr>
-      <w:r>
-        <w:rPr>
-          <w:sz w:val="22"/>
-          <w:szCs w:val="22"/>
-        </w:rPr>
-        <w:t>4.2.2 Feedback gathering and analysis</w:t>
-      </w:r>
-    </w:p>
-    <w:p>
-      <w:pPr>
-        <w:pStyle w:val="NormalWeb"/>
-        <w:numPr>
-          <w:ilvl w:val="0"/>
-          <w:numId w:val="38"/>
-        </w:numPr>
-        <w:rPr>
-          <w:sz w:val="28"/>
-          <w:szCs w:val="28"/>
-        </w:rPr>
-      </w:pPr>
-      <w:r>
-        <w:rPr>
-          <w:rStyle w:val="Strong"/>
-          <w:sz w:val="28"/>
-          <w:szCs w:val="28"/>
-        </w:rPr>
-        <w:t>Deployment and Launch</w:t>
-      </w:r>
-    </w:p>
-    <w:p>
-      <w:pPr>
-        <w:numPr>
-          <w:ilvl w:val="1"/>
-          <w:numId w:val="38"/>
-        </w:numPr>
-        <w:spacing w:before="100" w:beforeAutospacing="1" w:after="100" w:afterAutospacing="1"/>
-        <w:rPr>
-          <w:sz w:val="22"/>
-          <w:szCs w:val="22"/>
-        </w:rPr>
-      </w:pPr>
-      <w:r>
-        <w:rPr>
-          <w:sz w:val="22"/>
-          <w:szCs w:val="22"/>
-        </w:rPr>
-        <w:t>5.1 Deployment Setup</w:t>
-      </w:r>
-    </w:p>
-    <w:p>
-      <w:pPr>
-        <w:numPr>
-          <w:ilvl w:val="2"/>
-          <w:numId w:val="38"/>
-        </w:numPr>
-        <w:spacing w:before="100" w:beforeAutospacing="1" w:after="100" w:afterAutospacing="1"/>
-        <w:rPr>
-          <w:sz w:val="22"/>
-          <w:szCs w:val="22"/>
-        </w:rPr>
-      </w:pPr>
-      <w:r>
-        <w:rPr>
-          <w:sz w:val="22"/>
-          <w:szCs w:val="22"/>
-        </w:rPr>
-        <w:t>5.1.1 Cloud server setup</w:t>
-      </w:r>
-    </w:p>
-    <w:p>
-      <w:pPr>
-        <w:numPr>
-          <w:ilvl w:val="2"/>
-          <w:numId w:val="38"/>
-        </w:numPr>
-        <w:spacing w:before="100" w:beforeAutospacing="1" w:after="100" w:afterAutospacing="1"/>
-        <w:rPr>
-          <w:sz w:val="22"/>
-          <w:szCs w:val="22"/>
-        </w:rPr>
-      </w:pPr>
-      <w:r>
-        <w:rPr>
-          <w:sz w:val="22"/>
-          <w:szCs w:val="22"/>
-        </w:rPr>
-        <w:t>5.1.2 Domain and security configuration</w:t>
-      </w:r>
-    </w:p>
-    <w:p>
-      <w:pPr>
-        <w:numPr>
-          <w:ilvl w:val="1"/>
-          <w:numId w:val="38"/>
-        </w:numPr>
-        <w:spacing w:before="100" w:beforeAutospacing="1" w:after="100" w:afterAutospacing="1"/>
-        <w:rPr>
-          <w:sz w:val="22"/>
-          <w:szCs w:val="22"/>
-        </w:rPr>
-      </w:pPr>
-      <w:r>
-        <w:rPr>
-          <w:sz w:val="22"/>
-          <w:szCs w:val="22"/>
-        </w:rPr>
-        <w:t>5.2 Launch</w:t>
-      </w:r>
-    </w:p>
-    <w:p>
-      <w:pPr>
-        <w:numPr>
-          <w:ilvl w:val="2"/>
-          <w:numId w:val="38"/>
-        </w:numPr>
-        <w:spacing w:before="100" w:beforeAutospacing="1" w:after="100" w:afterAutospacing="1"/>
-        <w:rPr>
-          <w:sz w:val="22"/>
-          <w:szCs w:val="22"/>
-        </w:rPr>
-      </w:pPr>
-      <w:r>
-        <w:rPr>
-          <w:sz w:val="22"/>
-          <w:szCs w:val="22"/>
-        </w:rPr>
-        <w:t>5.2.1 Marketing and user onboarding</w:t>
-      </w:r>
-    </w:p>
-    <w:p>
-      <w:pPr>
-        <w:numPr>
-          <w:ilvl w:val="2"/>
-          <w:numId w:val="38"/>
-        </w:numPr>
-        <w:spacing w:before="100" w:beforeAutospacing="1" w:after="100" w:afterAutospacing="1"/>
-        <w:rPr>
-          <w:sz w:val="22"/>
-          <w:szCs w:val="22"/>
-        </w:rPr>
-      </w:pPr>
-      <w:r>
-        <w:rPr>
-          <w:sz w:val="22"/>
-          <w:szCs w:val="22"/>
-        </w:rPr>
-        <w:t>5.2.2 Final launch and deployment</w:t>
-      </w:r>
-    </w:p>
-    <w:p>
-      <w:pPr>
-        <w:pStyle w:val="NormalWeb"/>
-        <w:numPr>
-          <w:ilvl w:val="0"/>
-          <w:numId w:val="38"/>
-        </w:numPr>
-        <w:rPr>
-          <w:sz w:val="28"/>
-          <w:szCs w:val="28"/>
-        </w:rPr>
-      </w:pPr>
-      <w:r>
-        <w:rPr>
-          <w:rStyle w:val="Strong"/>
-          <w:sz w:val="28"/>
-          <w:szCs w:val="28"/>
-        </w:rPr>
-        <w:t>Post-Launch</w:t>
-      </w:r>
-    </w:p>
-    <w:p>
-      <w:pPr>
-        <w:numPr>
-          <w:ilvl w:val="1"/>
-          <w:numId w:val="38"/>
-        </w:numPr>
-        <w:spacing w:before="100" w:beforeAutospacing="1" w:after="100" w:afterAutospacing="1"/>
-        <w:rPr>
-          <w:sz w:val="22"/>
-          <w:szCs w:val="22"/>
-        </w:rPr>
-      </w:pPr>
-      <w:r>
-        <w:rPr>
-          <w:sz w:val="22"/>
-          <w:szCs w:val="22"/>
-        </w:rPr>
-        <w:t>6.1 Maintenance and Updates</w:t>
-      </w:r>
-    </w:p>
-    <w:p>
-      <w:pPr>
-        <w:numPr>
-          <w:ilvl w:val="2"/>
-          <w:numId w:val="38"/>
-        </w:numPr>
-        <w:spacing w:before="100" w:beforeAutospacing="1" w:after="100" w:afterAutospacing="1"/>
-        <w:rPr>
-          <w:sz w:val="22"/>
-          <w:szCs w:val="22"/>
-        </w:rPr>
-      </w:pPr>
-      <w:r>
-        <w:rPr>
-          <w:sz w:val="22"/>
-          <w:szCs w:val="22"/>
-        </w:rPr>
-        <w:t>6.1.1 Bug fixing</w:t>
-      </w:r>
-    </w:p>
-    <w:p>
-      <w:pPr>
-        <w:numPr>
-          <w:ilvl w:val="2"/>
-          <w:numId w:val="38"/>
-        </w:numPr>
-        <w:spacing w:before="100" w:beforeAutospacing="1" w:after="100" w:afterAutospacing="1"/>
-        <w:rPr>
-          <w:sz w:val="22"/>
-          <w:szCs w:val="22"/>
-        </w:rPr>
-      </w:pPr>
-      <w:r>
-        <w:rPr>
-          <w:sz w:val="22"/>
-          <w:szCs w:val="22"/>
-        </w:rPr>
-        <w:t>6.1.2 User support</w:t>
-      </w:r>
-    </w:p>
-    <w:p>
-      <w:pPr>
-        <w:spacing w:before="13"/>
-        <w:rPr>
-          <w:rFonts w:asciiTheme="majorBidi" w:eastAsiaTheme="minorHAnsi" w:hAnsiTheme="majorBidi" w:cstheme="majorBidi"/>
-          <w:b/>
-          <w:bCs/>
-          <w:sz w:val="32"/>
-          <w:szCs w:val="32"/>
-        </w:rPr>
-      </w:pPr>
+      </w:pPr>
+      <w:r>
+        <w:rPr>
+          <w:noProof/>
+        </w:rPr>
+        <w:drawing>
+          <wp:inline distT="0" distB="0" distL="0" distR="0" wp14:anchorId="6D5A0D93" wp14:editId="39A01BE8">
+            <wp:extent cx="5915770" cy="4435563"/>
+            <wp:effectExtent l="0" t="0" r="8890" b="3175"/>
+            <wp:docPr id="2083926815" name="Picture 1"/>
+            <wp:cNvGraphicFramePr>
+              <a:graphicFrameLocks xmlns:a="http://schemas.openxmlformats.org/drawingml/2006/main" noChangeAspect="1"/>
+            </wp:cNvGraphicFramePr>
+            <a:graphic xmlns:a="http://schemas.openxmlformats.org/drawingml/2006/main">
+              <a:graphicData uri="http://schemas.openxmlformats.org/drawingml/2006/picture">
+                <pic:pic xmlns:pic="http://schemas.openxmlformats.org/drawingml/2006/picture">
+                  <pic:nvPicPr>
+                    <pic:cNvPr id="0" name="Picture 1"/>
+                    <pic:cNvPicPr>
+                      <a:picLocks noChangeAspect="1" noChangeArrowheads="1"/>
+                    </pic:cNvPicPr>
+                  </pic:nvPicPr>
+                  <pic:blipFill>
+                    <a:blip r:embed="rId12">
+                      <a:extLst>
+                        <a:ext uri="{28A0092B-C50C-407E-A947-70E740481C1C}">
+                          <a14:useLocalDpi xmlns:a14="http://schemas.microsoft.com/office/drawing/2010/main" val="0"/>
+                        </a:ext>
+                      </a:extLst>
+                    </a:blip>
+                    <a:srcRect/>
+                    <a:stretch>
+                      <a:fillRect/>
+                    </a:stretch>
+                  </pic:blipFill>
+                  <pic:spPr bwMode="auto">
+                    <a:xfrm>
+                      <a:off x="0" y="0"/>
+                      <a:ext cx="5928777" cy="4445315"/>
+                    </a:xfrm>
+                    <a:prstGeom prst="rect">
+                      <a:avLst/>
+                    </a:prstGeom>
+                    <a:noFill/>
+                    <a:ln>
+                      <a:noFill/>
+                    </a:ln>
+                  </pic:spPr>
+                </pic:pic>
+              </a:graphicData>
+            </a:graphic>
+          </wp:inline>
+        </w:drawing>
+      </w:r>
     </w:p>
     <w:p>
       <w:pPr>
@@ -4081,6 +3168,28 @@
         </w:rPr>
       </w:pPr>
     </w:p>
+    <w:p/>
+    <w:p/>
+    <w:p/>
+    <w:p/>
+    <w:p/>
+    <w:p/>
+    <w:p/>
+    <w:p/>
+    <w:p/>
+    <w:p/>
+    <w:p/>
+    <w:p/>
+    <w:p/>
+    <w:p/>
+    <w:p/>
+    <w:p/>
+    <w:p/>
+    <w:p/>
+    <w:p/>
+    <w:p/>
+    <w:p/>
+    <w:p/>
     <w:p>
       <w:pPr>
         <w:pStyle w:val="Heading3"/>
@@ -4109,1082 +3218,7 @@
       </w:r>
     </w:p>
     <w:p/>
-    <w:tbl>
-      <w:tblPr>
-        <w:tblStyle w:val="TableGrid"/>
-        <w:tblW w:w="0" w:type="auto"/>
-        <w:tblLook w:val="04A0" w:firstRow="1" w:lastRow="0" w:firstColumn="1" w:lastColumn="0" w:noHBand="0" w:noVBand="1"/>
-      </w:tblPr>
-      <w:tblGrid>
-        <w:gridCol w:w="2337"/>
-        <w:gridCol w:w="2337"/>
-        <w:gridCol w:w="2338"/>
-        <w:gridCol w:w="2338"/>
-      </w:tblGrid>
-      <w:tr>
-        <w:tc>
-          <w:tcPr>
-            <w:tcW w:w="2337" w:type="dxa"/>
-          </w:tcPr>
-          <w:p>
-            <w:pPr>
-              <w:rPr>
-                <w:b/>
-                <w:bCs/>
-                <w:sz w:val="24"/>
-                <w:szCs w:val="24"/>
-              </w:rPr>
-            </w:pPr>
-            <w:r>
-              <w:rPr>
-                <w:b/>
-                <w:bCs/>
-                <w:sz w:val="24"/>
-                <w:szCs w:val="24"/>
-              </w:rPr>
-              <w:t>Task</w:t>
-            </w:r>
-          </w:p>
-        </w:tc>
-        <w:tc>
-          <w:tcPr>
-            <w:tcW w:w="2337" w:type="dxa"/>
-          </w:tcPr>
-          <w:p>
-            <w:pPr>
-              <w:rPr>
-                <w:b/>
-                <w:bCs/>
-                <w:sz w:val="24"/>
-                <w:szCs w:val="24"/>
-              </w:rPr>
-            </w:pPr>
-            <w:r>
-              <w:rPr>
-                <w:b/>
-                <w:bCs/>
-                <w:sz w:val="24"/>
-                <w:szCs w:val="24"/>
-              </w:rPr>
-              <w:t>Duration</w:t>
-            </w:r>
-          </w:p>
-        </w:tc>
-        <w:tc>
-          <w:tcPr>
-            <w:tcW w:w="2338" w:type="dxa"/>
-          </w:tcPr>
-          <w:p>
-            <w:pPr>
-              <w:rPr>
-                <w:b/>
-                <w:bCs/>
-                <w:sz w:val="24"/>
-                <w:szCs w:val="24"/>
-              </w:rPr>
-            </w:pPr>
-            <w:r>
-              <w:rPr>
-                <w:b/>
-                <w:bCs/>
-                <w:sz w:val="24"/>
-                <w:szCs w:val="24"/>
-              </w:rPr>
-              <w:t>Start Date</w:t>
-            </w:r>
-          </w:p>
-        </w:tc>
-        <w:tc>
-          <w:tcPr>
-            <w:tcW w:w="2338" w:type="dxa"/>
-          </w:tcPr>
-          <w:p>
-            <w:pPr>
-              <w:rPr>
-                <w:b/>
-                <w:bCs/>
-                <w:sz w:val="24"/>
-                <w:szCs w:val="24"/>
-              </w:rPr>
-            </w:pPr>
-            <w:r>
-              <w:rPr>
-                <w:b/>
-                <w:bCs/>
-                <w:sz w:val="24"/>
-                <w:szCs w:val="24"/>
-              </w:rPr>
-              <w:t>End Date</w:t>
-            </w:r>
-          </w:p>
-        </w:tc>
-      </w:tr>
-      <w:tr>
-        <w:tc>
-          <w:tcPr>
-            <w:tcW w:w="2337" w:type="dxa"/>
-            <w:shd w:val="clear" w:color="auto" w:fill="BFBFBF" w:themeFill="background1" w:themeFillShade="BF"/>
-          </w:tcPr>
-          <w:p>
-            <w:r>
-              <w:t>1. Project Initialization</w:t>
-            </w:r>
-          </w:p>
-        </w:tc>
-        <w:tc>
-          <w:tcPr>
-            <w:tcW w:w="2337" w:type="dxa"/>
-            <w:shd w:val="clear" w:color="auto" w:fill="BFBFBF" w:themeFill="background1" w:themeFillShade="BF"/>
-          </w:tcPr>
-          <w:p>
-            <w:r>
-              <w:t>3 Weeks</w:t>
-            </w:r>
-          </w:p>
-        </w:tc>
-        <w:tc>
-          <w:tcPr>
-            <w:tcW w:w="2338" w:type="dxa"/>
-            <w:shd w:val="clear" w:color="auto" w:fill="BFBFBF" w:themeFill="background1" w:themeFillShade="BF"/>
-          </w:tcPr>
-          <w:p>
-            <w:r>
-              <w:t>Month 1</w:t>
-            </w:r>
-          </w:p>
-        </w:tc>
-        <w:tc>
-          <w:tcPr>
-            <w:tcW w:w="2338" w:type="dxa"/>
-            <w:shd w:val="clear" w:color="auto" w:fill="BFBFBF" w:themeFill="background1" w:themeFillShade="BF"/>
-          </w:tcPr>
-          <w:p>
-            <w:r>
-              <w:t>Month 1.75</w:t>
-            </w:r>
-          </w:p>
-        </w:tc>
-      </w:tr>
-      <w:tr>
-        <w:tc>
-          <w:tcPr>
-            <w:tcW w:w="2337" w:type="dxa"/>
-          </w:tcPr>
-          <w:p>
-            <w:r>
-              <w:t>1.1 Project Planning</w:t>
-            </w:r>
-          </w:p>
-        </w:tc>
-        <w:tc>
-          <w:tcPr>
-            <w:tcW w:w="2337" w:type="dxa"/>
-          </w:tcPr>
-          <w:p>
-            <w:r>
-              <w:t>1 Week</w:t>
-            </w:r>
-          </w:p>
-        </w:tc>
-        <w:tc>
-          <w:tcPr>
-            <w:tcW w:w="2338" w:type="dxa"/>
-          </w:tcPr>
-          <w:p>
-            <w:r>
-              <w:t>Week 1</w:t>
-            </w:r>
-          </w:p>
-        </w:tc>
-        <w:tc>
-          <w:tcPr>
-            <w:tcW w:w="2338" w:type="dxa"/>
-          </w:tcPr>
-          <w:p>
-            <w:r>
-              <w:t>Week 2</w:t>
-            </w:r>
-          </w:p>
-        </w:tc>
-      </w:tr>
-      <w:tr>
-        <w:tc>
-          <w:tcPr>
-            <w:tcW w:w="2337" w:type="dxa"/>
-          </w:tcPr>
-          <w:p>
-            <w:r>
-              <w:t>1.2 Requirements Gathering</w:t>
-            </w:r>
-          </w:p>
-        </w:tc>
-        <w:tc>
-          <w:tcPr>
-            <w:tcW w:w="2337" w:type="dxa"/>
-          </w:tcPr>
-          <w:p>
-            <w:r>
-              <w:t>2 Weeks</w:t>
-            </w:r>
-          </w:p>
-        </w:tc>
-        <w:tc>
-          <w:tcPr>
-            <w:tcW w:w="2338" w:type="dxa"/>
-          </w:tcPr>
-          <w:p>
-            <w:r>
-              <w:t>Week 2</w:t>
-            </w:r>
-          </w:p>
-        </w:tc>
-        <w:tc>
-          <w:tcPr>
-            <w:tcW w:w="2338" w:type="dxa"/>
-          </w:tcPr>
-          <w:p>
-            <w:r>
-              <w:t>Week 4</w:t>
-            </w:r>
-          </w:p>
-        </w:tc>
-      </w:tr>
-      <w:tr>
-        <w:tc>
-          <w:tcPr>
-            <w:tcW w:w="2337" w:type="dxa"/>
-            <w:shd w:val="clear" w:color="auto" w:fill="BFBFBF" w:themeFill="background1" w:themeFillShade="BF"/>
-          </w:tcPr>
-          <w:p>
-            <w:r>
-              <w:t>2. Design and Architecture</w:t>
-            </w:r>
-          </w:p>
-        </w:tc>
-        <w:tc>
-          <w:tcPr>
-            <w:tcW w:w="2337" w:type="dxa"/>
-            <w:shd w:val="clear" w:color="auto" w:fill="BFBFBF" w:themeFill="background1" w:themeFillShade="BF"/>
-          </w:tcPr>
-          <w:p>
-            <w:r>
-              <w:t>5 Weeks</w:t>
-            </w:r>
-          </w:p>
-        </w:tc>
-        <w:tc>
-          <w:tcPr>
-            <w:tcW w:w="2338" w:type="dxa"/>
-            <w:shd w:val="clear" w:color="auto" w:fill="BFBFBF" w:themeFill="background1" w:themeFillShade="BF"/>
-          </w:tcPr>
-          <w:p>
-            <w:r>
-              <w:t>Month 1.75</w:t>
-            </w:r>
-          </w:p>
-        </w:tc>
-        <w:tc>
-          <w:tcPr>
-            <w:tcW w:w="2338" w:type="dxa"/>
-            <w:shd w:val="clear" w:color="auto" w:fill="BFBFBF" w:themeFill="background1" w:themeFillShade="BF"/>
-          </w:tcPr>
-          <w:p>
-            <w:r>
-              <w:t>Month 3</w:t>
-            </w:r>
-          </w:p>
-        </w:tc>
-      </w:tr>
-      <w:tr>
-        <w:tc>
-          <w:tcPr>
-            <w:tcW w:w="2337" w:type="dxa"/>
-          </w:tcPr>
-          <w:p>
-            <w:r>
-              <w:t>2.1 System Design</w:t>
-            </w:r>
-          </w:p>
-        </w:tc>
-        <w:tc>
-          <w:tcPr>
-            <w:tcW w:w="2337" w:type="dxa"/>
-          </w:tcPr>
-          <w:p>
-            <w:r>
-              <w:t>2 Weeks</w:t>
-            </w:r>
-          </w:p>
-        </w:tc>
-        <w:tc>
-          <w:tcPr>
-            <w:tcW w:w="2338" w:type="dxa"/>
-          </w:tcPr>
-          <w:p>
-            <w:r>
-              <w:t>Week 5</w:t>
-            </w:r>
-          </w:p>
-        </w:tc>
-        <w:tc>
-          <w:tcPr>
-            <w:tcW w:w="2338" w:type="dxa"/>
-          </w:tcPr>
-          <w:p>
-            <w:r>
-              <w:t>Week 7</w:t>
-            </w:r>
-          </w:p>
-        </w:tc>
-      </w:tr>
-      <w:tr>
-        <w:tc>
-          <w:tcPr>
-            <w:tcW w:w="2337" w:type="dxa"/>
-          </w:tcPr>
-          <w:p>
-            <w:r>
-              <w:t>2.2 Architecture Setup</w:t>
-            </w:r>
-          </w:p>
-        </w:tc>
-        <w:tc>
-          <w:tcPr>
-            <w:tcW w:w="2337" w:type="dxa"/>
-          </w:tcPr>
-          <w:p>
-            <w:r>
-              <w:t>2 Weeks</w:t>
-            </w:r>
-          </w:p>
-        </w:tc>
-        <w:tc>
-          <w:tcPr>
-            <w:tcW w:w="2338" w:type="dxa"/>
-          </w:tcPr>
-          <w:p>
-            <w:r>
-              <w:t>Week 8</w:t>
-            </w:r>
-          </w:p>
-        </w:tc>
-        <w:tc>
-          <w:tcPr>
-            <w:tcW w:w="2338" w:type="dxa"/>
-          </w:tcPr>
-          <w:p>
-            <w:r>
-              <w:t>Week 10</w:t>
-            </w:r>
-          </w:p>
-        </w:tc>
-      </w:tr>
-      <w:tr>
-        <w:tc>
-          <w:tcPr>
-            <w:tcW w:w="2337" w:type="dxa"/>
-          </w:tcPr>
-          <w:p>
-            <w:r>
-              <w:t>2.3 AI-Enhanced Documentation Design</w:t>
-            </w:r>
-          </w:p>
-        </w:tc>
-        <w:tc>
-          <w:tcPr>
-            <w:tcW w:w="2337" w:type="dxa"/>
-          </w:tcPr>
-          <w:p>
-            <w:r>
-              <w:t>1 Week</w:t>
-            </w:r>
-          </w:p>
-        </w:tc>
-        <w:tc>
-          <w:tcPr>
-            <w:tcW w:w="2338" w:type="dxa"/>
-          </w:tcPr>
-          <w:p>
-            <w:r>
-              <w:t>Week 11</w:t>
-            </w:r>
-          </w:p>
-        </w:tc>
-        <w:tc>
-          <w:tcPr>
-            <w:tcW w:w="2338" w:type="dxa"/>
-          </w:tcPr>
-          <w:p>
-            <w:r>
-              <w:t>Week 12</w:t>
-            </w:r>
-          </w:p>
-        </w:tc>
-      </w:tr>
-      <w:tr>
-        <w:tc>
-          <w:tcPr>
-            <w:tcW w:w="2337" w:type="dxa"/>
-            <w:shd w:val="clear" w:color="auto" w:fill="BFBFBF" w:themeFill="background1" w:themeFillShade="BF"/>
-          </w:tcPr>
-          <w:p>
-            <w:r>
-              <w:t>3. Development</w:t>
-            </w:r>
-          </w:p>
-        </w:tc>
-        <w:tc>
-          <w:tcPr>
-            <w:tcW w:w="2337" w:type="dxa"/>
-            <w:shd w:val="clear" w:color="auto" w:fill="BFBFBF" w:themeFill="background1" w:themeFillShade="BF"/>
-          </w:tcPr>
-          <w:p>
-            <w:r>
-              <w:t>12 Weeks</w:t>
-            </w:r>
-          </w:p>
-        </w:tc>
-        <w:tc>
-          <w:tcPr>
-            <w:tcW w:w="2338" w:type="dxa"/>
-            <w:shd w:val="clear" w:color="auto" w:fill="BFBFBF" w:themeFill="background1" w:themeFillShade="BF"/>
-          </w:tcPr>
-          <w:p>
-            <w:r>
-              <w:t>Month 3</w:t>
-            </w:r>
-          </w:p>
-        </w:tc>
-        <w:tc>
-          <w:tcPr>
-            <w:tcW w:w="2338" w:type="dxa"/>
-            <w:shd w:val="clear" w:color="auto" w:fill="BFBFBF" w:themeFill="background1" w:themeFillShade="BF"/>
-          </w:tcPr>
-          <w:p>
-            <w:r>
-              <w:t>Month 5</w:t>
-            </w:r>
-          </w:p>
-        </w:tc>
-      </w:tr>
-      <w:tr>
-        <w:tc>
-          <w:tcPr>
-            <w:tcW w:w="2337" w:type="dxa"/>
-          </w:tcPr>
-          <w:p>
-            <w:r>
-              <w:t>3.1 Frontend Development (React.js)</w:t>
-            </w:r>
-          </w:p>
-        </w:tc>
-        <w:tc>
-          <w:tcPr>
-            <w:tcW w:w="2337" w:type="dxa"/>
-          </w:tcPr>
-          <w:p>
-            <w:r>
-              <w:t>6 Weeks</w:t>
-            </w:r>
-          </w:p>
-        </w:tc>
-        <w:tc>
-          <w:tcPr>
-            <w:tcW w:w="2338" w:type="dxa"/>
-          </w:tcPr>
-          <w:p>
-            <w:r>
-              <w:t>Week 13</w:t>
-            </w:r>
-          </w:p>
-        </w:tc>
-        <w:tc>
-          <w:tcPr>
-            <w:tcW w:w="2338" w:type="dxa"/>
-          </w:tcPr>
-          <w:p>
-            <w:r>
-              <w:t>Week 19</w:t>
-            </w:r>
-          </w:p>
-        </w:tc>
-      </w:tr>
-      <w:tr>
-        <w:tc>
-          <w:tcPr>
-            <w:tcW w:w="2337" w:type="dxa"/>
-          </w:tcPr>
-          <w:p>
-            <w:r>
-              <w:t>3.2 Backend Development (Firebase)</w:t>
-            </w:r>
-          </w:p>
-        </w:tc>
-        <w:tc>
-          <w:tcPr>
-            <w:tcW w:w="2337" w:type="dxa"/>
-          </w:tcPr>
-          <w:p>
-            <w:r>
-              <w:t>8 Weeks</w:t>
-            </w:r>
-          </w:p>
-        </w:tc>
-        <w:tc>
-          <w:tcPr>
-            <w:tcW w:w="2338" w:type="dxa"/>
-          </w:tcPr>
-          <w:p>
-            <w:r>
-              <w:t>Week 13</w:t>
-            </w:r>
-          </w:p>
-        </w:tc>
-        <w:tc>
-          <w:tcPr>
-            <w:tcW w:w="2338" w:type="dxa"/>
-          </w:tcPr>
-          <w:p>
-            <w:r>
-              <w:t>Week 21</w:t>
-            </w:r>
-          </w:p>
-        </w:tc>
-      </w:tr>
-      <w:tr>
-        <w:tc>
-          <w:tcPr>
-            <w:tcW w:w="2337" w:type="dxa"/>
-          </w:tcPr>
-          <w:p>
-            <w:r>
-              <w:t>3.3 Mobile App Development (React Native)</w:t>
-            </w:r>
-          </w:p>
-        </w:tc>
-        <w:tc>
-          <w:tcPr>
-            <w:tcW w:w="2337" w:type="dxa"/>
-          </w:tcPr>
-          <w:p>
-            <w:r>
-              <w:t>4 Weeks</w:t>
-            </w:r>
-          </w:p>
-        </w:tc>
-        <w:tc>
-          <w:tcPr>
-            <w:tcW w:w="2338" w:type="dxa"/>
-          </w:tcPr>
-          <w:p>
-            <w:r>
-              <w:t>Week 19</w:t>
-            </w:r>
-          </w:p>
-        </w:tc>
-        <w:tc>
-          <w:tcPr>
-            <w:tcW w:w="2338" w:type="dxa"/>
-          </w:tcPr>
-          <w:p>
-            <w:r>
-              <w:t>Week 23</w:t>
-            </w:r>
-          </w:p>
-        </w:tc>
-      </w:tr>
-      <w:tr>
-        <w:tc>
-          <w:tcPr>
-            <w:tcW w:w="2337" w:type="dxa"/>
-            <w:shd w:val="clear" w:color="auto" w:fill="BFBFBF" w:themeFill="background1" w:themeFillShade="BF"/>
-          </w:tcPr>
-          <w:p>
-            <w:r>
-              <w:t>4. Testing and Quality Assurance</w:t>
-            </w:r>
-          </w:p>
-        </w:tc>
-        <w:tc>
-          <w:tcPr>
-            <w:tcW w:w="2337" w:type="dxa"/>
-            <w:shd w:val="clear" w:color="auto" w:fill="BFBFBF" w:themeFill="background1" w:themeFillShade="BF"/>
-          </w:tcPr>
-          <w:p>
-            <w:r>
-              <w:t>4 Weeks</w:t>
-            </w:r>
-          </w:p>
-        </w:tc>
-        <w:tc>
-          <w:tcPr>
-            <w:tcW w:w="2338" w:type="dxa"/>
-            <w:shd w:val="clear" w:color="auto" w:fill="BFBFBF" w:themeFill="background1" w:themeFillShade="BF"/>
-          </w:tcPr>
-          <w:p>
-            <w:r>
-              <w:t xml:space="preserve">Month </w:t>
-            </w:r>
-            <w:r>
-              <w:t>6</w:t>
-            </w:r>
-          </w:p>
-        </w:tc>
-        <w:tc>
-          <w:tcPr>
-            <w:tcW w:w="2338" w:type="dxa"/>
-            <w:shd w:val="clear" w:color="auto" w:fill="BFBFBF" w:themeFill="background1" w:themeFillShade="BF"/>
-          </w:tcPr>
-          <w:p>
-            <w:r>
-              <w:t>Month 5.75</w:t>
-            </w:r>
-          </w:p>
-        </w:tc>
-      </w:tr>
-      <w:tr>
-        <w:tc>
-          <w:tcPr>
-            <w:tcW w:w="2337" w:type="dxa"/>
-          </w:tcPr>
-          <w:p>
-            <w:r>
-              <w:t>4.1 Unit Testing</w:t>
-            </w:r>
-          </w:p>
-        </w:tc>
-        <w:tc>
-          <w:tcPr>
-            <w:tcW w:w="2337" w:type="dxa"/>
-          </w:tcPr>
-          <w:p>
-            <w:r>
-              <w:t>2 Weeks</w:t>
-            </w:r>
-          </w:p>
-        </w:tc>
-        <w:tc>
-          <w:tcPr>
-            <w:tcW w:w="2338" w:type="dxa"/>
-          </w:tcPr>
-          <w:p>
-            <w:r>
-              <w:t>Week 21</w:t>
-            </w:r>
-          </w:p>
-        </w:tc>
-        <w:tc>
-          <w:tcPr>
-            <w:tcW w:w="2338" w:type="dxa"/>
-          </w:tcPr>
-          <w:p>
-            <w:r>
-              <w:t>Week 23</w:t>
-            </w:r>
-          </w:p>
-        </w:tc>
-      </w:tr>
-      <w:tr>
-        <w:tc>
-          <w:tcPr>
-            <w:tcW w:w="2337" w:type="dxa"/>
-          </w:tcPr>
-          <w:p>
-            <w:r>
-              <w:t>4.2 User Acceptance Testing</w:t>
-            </w:r>
-          </w:p>
-        </w:tc>
-        <w:tc>
-          <w:tcPr>
-            <w:tcW w:w="2337" w:type="dxa"/>
-          </w:tcPr>
-          <w:p>
-            <w:r>
-              <w:t>2 Weeks</w:t>
-            </w:r>
-          </w:p>
-        </w:tc>
-        <w:tc>
-          <w:tcPr>
-            <w:tcW w:w="2338" w:type="dxa"/>
-          </w:tcPr>
-          <w:p>
-            <w:r>
-              <w:t>Week 23</w:t>
-            </w:r>
-          </w:p>
-        </w:tc>
-        <w:tc>
-          <w:tcPr>
-            <w:tcW w:w="2338" w:type="dxa"/>
-          </w:tcPr>
-          <w:p>
-            <w:r>
-              <w:t>Week 25</w:t>
-            </w:r>
-          </w:p>
-        </w:tc>
-      </w:tr>
-      <w:tr>
-        <w:tc>
-          <w:tcPr>
-            <w:tcW w:w="2337" w:type="dxa"/>
-            <w:shd w:val="clear" w:color="auto" w:fill="BFBFBF" w:themeFill="background1" w:themeFillShade="BF"/>
-          </w:tcPr>
-          <w:p>
-            <w:r>
-              <w:t>5. Deployment and Launch</w:t>
-            </w:r>
-          </w:p>
-        </w:tc>
-        <w:tc>
-          <w:tcPr>
-            <w:tcW w:w="2337" w:type="dxa"/>
-            <w:shd w:val="clear" w:color="auto" w:fill="BFBFBF" w:themeFill="background1" w:themeFillShade="BF"/>
-          </w:tcPr>
-          <w:p>
-            <w:r>
-              <w:t>2 Weeks</w:t>
-            </w:r>
-          </w:p>
-        </w:tc>
-        <w:tc>
-          <w:tcPr>
-            <w:tcW w:w="2338" w:type="dxa"/>
-            <w:shd w:val="clear" w:color="auto" w:fill="BFBFBF" w:themeFill="background1" w:themeFillShade="BF"/>
-          </w:tcPr>
-          <w:p>
-            <w:r>
-              <w:t xml:space="preserve">Month </w:t>
-            </w:r>
-            <w:r>
-              <w:t>6</w:t>
-            </w:r>
-            <w:r>
-              <w:t>.75</w:t>
-            </w:r>
-          </w:p>
-        </w:tc>
-        <w:tc>
-          <w:tcPr>
-            <w:tcW w:w="2338" w:type="dxa"/>
-            <w:shd w:val="clear" w:color="auto" w:fill="BFBFBF" w:themeFill="background1" w:themeFillShade="BF"/>
-          </w:tcPr>
-          <w:p>
-            <w:r>
-              <w:t xml:space="preserve">Month </w:t>
-            </w:r>
-            <w:r>
-              <w:t>7</w:t>
-            </w:r>
-          </w:p>
-        </w:tc>
-      </w:tr>
-    </w:tbl>
     <w:p/>
-    <w:p>
-      <w:pPr>
-        <w:pStyle w:val="Heading3"/>
-        <w:rPr>
-          <w:color w:val="auto"/>
-        </w:rPr>
-      </w:pPr>
-      <w:r>
-        <w:rPr>
-          <w:rStyle w:val="Strong"/>
-          <w:b w:val="0"/>
-          <w:bCs w:val="0"/>
-          <w:color w:val="auto"/>
-        </w:rPr>
-        <w:lastRenderedPageBreak/>
-        <w:t xml:space="preserve">Timeline Summary </w:t>
-      </w:r>
-    </w:p>
-    <w:p>
-      <w:pPr>
-        <w:numPr>
-          <w:ilvl w:val="0"/>
-          <w:numId w:val="39"/>
-        </w:numPr>
-        <w:spacing w:before="100" w:beforeAutospacing="1" w:after="100" w:afterAutospacing="1"/>
-        <w:rPr>
-          <w:sz w:val="24"/>
-          <w:szCs w:val="24"/>
-        </w:rPr>
-      </w:pPr>
-      <w:r>
-        <w:rPr>
-          <w:rStyle w:val="Strong"/>
-          <w:sz w:val="24"/>
-          <w:szCs w:val="24"/>
-        </w:rPr>
-        <w:t>Month 1-1.75</w:t>
-      </w:r>
-      <w:r>
-        <w:rPr>
-          <w:sz w:val="24"/>
-          <w:szCs w:val="24"/>
-        </w:rPr>
-        <w:t>: Project Initialization</w:t>
-      </w:r>
-    </w:p>
-    <w:p>
-      <w:pPr>
-        <w:numPr>
-          <w:ilvl w:val="0"/>
-          <w:numId w:val="39"/>
-        </w:numPr>
-        <w:spacing w:before="100" w:beforeAutospacing="1" w:after="100" w:afterAutospacing="1"/>
-        <w:rPr>
-          <w:sz w:val="24"/>
-          <w:szCs w:val="24"/>
-        </w:rPr>
-      </w:pPr>
-      <w:r>
-        <w:rPr>
-          <w:rStyle w:val="Strong"/>
-          <w:sz w:val="24"/>
-          <w:szCs w:val="24"/>
-        </w:rPr>
-        <w:t>Month 1.75-3</w:t>
-      </w:r>
-      <w:r>
-        <w:rPr>
-          <w:sz w:val="24"/>
-          <w:szCs w:val="24"/>
-        </w:rPr>
-        <w:t>: Design and Architecture</w:t>
-      </w:r>
-    </w:p>
-    <w:p>
-      <w:pPr>
-        <w:numPr>
-          <w:ilvl w:val="0"/>
-          <w:numId w:val="39"/>
-        </w:numPr>
-        <w:spacing w:before="100" w:beforeAutospacing="1" w:after="100" w:afterAutospacing="1"/>
-        <w:rPr>
-          <w:sz w:val="24"/>
-          <w:szCs w:val="24"/>
-        </w:rPr>
-      </w:pPr>
-      <w:r>
-        <w:rPr>
-          <w:rStyle w:val="Strong"/>
-          <w:sz w:val="24"/>
-          <w:szCs w:val="24"/>
-        </w:rPr>
-        <w:t>Month 3-</w:t>
-      </w:r>
-      <w:r>
-        <w:rPr>
-          <w:rStyle w:val="Strong"/>
-          <w:sz w:val="24"/>
-          <w:szCs w:val="24"/>
-        </w:rPr>
-        <w:t>6</w:t>
-      </w:r>
-      <w:r>
-        <w:rPr>
-          <w:sz w:val="24"/>
-          <w:szCs w:val="24"/>
-        </w:rPr>
-        <w:t xml:space="preserve">: Development (Frontend, Backend, </w:t>
-      </w:r>
-      <w:r>
-        <w:rPr>
-          <w:sz w:val="24"/>
-          <w:szCs w:val="24"/>
-        </w:rPr>
-        <w:t>or</w:t>
-      </w:r>
-      <w:r>
-        <w:rPr>
-          <w:sz w:val="24"/>
-          <w:szCs w:val="24"/>
-        </w:rPr>
-        <w:t xml:space="preserve"> Mobile)</w:t>
-      </w:r>
-    </w:p>
-    <w:p>
-      <w:pPr>
-        <w:numPr>
-          <w:ilvl w:val="0"/>
-          <w:numId w:val="39"/>
-        </w:numPr>
-        <w:spacing w:before="100" w:beforeAutospacing="1" w:after="100" w:afterAutospacing="1"/>
-        <w:rPr>
-          <w:sz w:val="24"/>
-          <w:szCs w:val="24"/>
-        </w:rPr>
-      </w:pPr>
-      <w:r>
-        <w:rPr>
-          <w:rStyle w:val="Strong"/>
-          <w:sz w:val="24"/>
-          <w:szCs w:val="24"/>
-        </w:rPr>
-        <w:t xml:space="preserve">Month </w:t>
-      </w:r>
-      <w:r>
-        <w:rPr>
-          <w:rStyle w:val="Strong"/>
-          <w:sz w:val="24"/>
-          <w:szCs w:val="24"/>
-        </w:rPr>
-        <w:t>6</w:t>
-      </w:r>
-      <w:r>
-        <w:rPr>
-          <w:rStyle w:val="Strong"/>
-          <w:sz w:val="24"/>
-          <w:szCs w:val="24"/>
-        </w:rPr>
-        <w:t>-</w:t>
-      </w:r>
-      <w:r>
-        <w:rPr>
-          <w:rStyle w:val="Strong"/>
-          <w:sz w:val="24"/>
-          <w:szCs w:val="24"/>
-        </w:rPr>
-        <w:t>6</w:t>
-      </w:r>
-      <w:r>
-        <w:rPr>
-          <w:rStyle w:val="Strong"/>
-          <w:sz w:val="24"/>
-          <w:szCs w:val="24"/>
-        </w:rPr>
-        <w:t>.75</w:t>
-      </w:r>
-      <w:r>
-        <w:rPr>
-          <w:sz w:val="24"/>
-          <w:szCs w:val="24"/>
-        </w:rPr>
-        <w:t xml:space="preserve">: </w:t>
-      </w:r>
-      <w:proofErr w:type="spellStart"/>
-      <w:r>
-        <w:rPr>
-          <w:sz w:val="24"/>
-          <w:szCs w:val="24"/>
-        </w:rPr>
-        <w:t>Testin</w:t>
-      </w:r>
-      <w:r>
-        <w:rPr>
-          <w:sz w:val="24"/>
-          <w:szCs w:val="24"/>
-        </w:rPr>
-        <w:t>’</w:t>
-      </w:r>
-      <w:r>
-        <w:rPr>
-          <w:sz w:val="24"/>
-          <w:szCs w:val="24"/>
-        </w:rPr>
-        <w:t>g</w:t>
-      </w:r>
-      <w:proofErr w:type="spellEnd"/>
-      <w:r>
-        <w:rPr>
-          <w:sz w:val="24"/>
-          <w:szCs w:val="24"/>
-        </w:rPr>
-        <w:t xml:space="preserve"> and QA</w:t>
-      </w:r>
-    </w:p>
-    <w:p>
-      <w:pPr>
-        <w:numPr>
-          <w:ilvl w:val="0"/>
-          <w:numId w:val="39"/>
-        </w:numPr>
-        <w:spacing w:before="100" w:beforeAutospacing="1" w:after="100" w:afterAutospacing="1"/>
-        <w:rPr>
-          <w:sz w:val="24"/>
-          <w:szCs w:val="24"/>
-        </w:rPr>
-      </w:pPr>
-      <w:r>
-        <w:rPr>
-          <w:rStyle w:val="Strong"/>
-          <w:sz w:val="24"/>
-          <w:szCs w:val="24"/>
-        </w:rPr>
-        <w:t xml:space="preserve">Month </w:t>
-      </w:r>
-      <w:r>
-        <w:rPr>
-          <w:rStyle w:val="Strong"/>
-          <w:sz w:val="24"/>
-          <w:szCs w:val="24"/>
-        </w:rPr>
-        <w:t>6</w:t>
-      </w:r>
-      <w:r>
-        <w:rPr>
-          <w:rStyle w:val="Strong"/>
-          <w:sz w:val="24"/>
-          <w:szCs w:val="24"/>
-        </w:rPr>
-        <w:t>.75-</w:t>
-      </w:r>
-      <w:r>
-        <w:rPr>
-          <w:rStyle w:val="Strong"/>
-          <w:sz w:val="24"/>
-          <w:szCs w:val="24"/>
-        </w:rPr>
-        <w:t>7</w:t>
-      </w:r>
-      <w:r>
-        <w:rPr>
-          <w:sz w:val="24"/>
-          <w:szCs w:val="24"/>
-        </w:rPr>
-        <w:t>: Deployment and Launch</w:t>
-      </w:r>
-    </w:p>
-    <w:p>
-      <w:pPr>
-        <w:numPr>
-          <w:ilvl w:val="0"/>
-          <w:numId w:val="39"/>
-        </w:numPr>
-        <w:spacing w:before="100" w:beforeAutospacing="1" w:after="100" w:afterAutospacing="1"/>
-        <w:rPr>
-          <w:sz w:val="24"/>
-          <w:szCs w:val="24"/>
-        </w:rPr>
-      </w:pPr>
-      <w:r>
-        <w:rPr>
-          <w:rStyle w:val="Strong"/>
-          <w:sz w:val="24"/>
-          <w:szCs w:val="24"/>
-        </w:rPr>
-        <w:t xml:space="preserve">Post-Month </w:t>
-      </w:r>
-      <w:r>
-        <w:rPr>
-          <w:rStyle w:val="Strong"/>
-          <w:sz w:val="24"/>
-          <w:szCs w:val="24"/>
-        </w:rPr>
-        <w:t>7</w:t>
-      </w:r>
-      <w:r>
-        <w:rPr>
-          <w:sz w:val="24"/>
-          <w:szCs w:val="24"/>
-        </w:rPr>
-        <w:t>: Post-Launch Maintenance</w:t>
-      </w:r>
-    </w:p>
     <w:p>
       <w:pPr>
         <w:spacing w:before="13"/>
@@ -5196,6 +3230,59 @@
           <w:szCs w:val="32"/>
         </w:rPr>
       </w:pPr>
+      <w:r>
+        <w:rPr>
+          <w:noProof/>
+        </w:rPr>
+        <w:drawing>
+          <wp:inline distT="0" distB="0" distL="0" distR="0" wp14:anchorId="3343C29F" wp14:editId="78D95476">
+            <wp:extent cx="5943600" cy="4456430"/>
+            <wp:effectExtent l="0" t="0" r="0" b="1270"/>
+            <wp:docPr id="565321026" name="Picture 2" descr="A blue and orange software&#10;&#10;Description automatically generated"/>
+            <wp:cNvGraphicFramePr>
+              <a:graphicFrameLocks xmlns:a="http://schemas.openxmlformats.org/drawingml/2006/main" noChangeAspect="1"/>
+            </wp:cNvGraphicFramePr>
+            <a:graphic xmlns:a="http://schemas.openxmlformats.org/drawingml/2006/main">
+              <a:graphicData uri="http://schemas.openxmlformats.org/drawingml/2006/picture">
+                <pic:pic xmlns:pic="http://schemas.openxmlformats.org/drawingml/2006/picture">
+                  <pic:nvPicPr>
+                    <pic:cNvPr id="565321026" name="Picture 2" descr="A blue and orange software&#10;&#10;Description automatically generated"/>
+                    <pic:cNvPicPr>
+                      <a:picLocks noChangeAspect="1" noChangeArrowheads="1"/>
+                    </pic:cNvPicPr>
+                  </pic:nvPicPr>
+                  <pic:blipFill>
+                    <a:blip r:embed="rId13">
+                      <a:extLst>
+                        <a:ext uri="{28A0092B-C50C-407E-A947-70E740481C1C}">
+                          <a14:useLocalDpi xmlns:a14="http://schemas.microsoft.com/office/drawing/2010/main" val="0"/>
+                        </a:ext>
+                      </a:extLst>
+                    </a:blip>
+                    <a:srcRect/>
+                    <a:stretch>
+                      <a:fillRect/>
+                    </a:stretch>
+                  </pic:blipFill>
+                  <pic:spPr bwMode="auto">
+                    <a:xfrm>
+                      <a:off x="0" y="0"/>
+                      <a:ext cx="5943600" cy="4456430"/>
+                    </a:xfrm>
+                    <a:prstGeom prst="rect">
+                      <a:avLst/>
+                    </a:prstGeom>
+                    <a:noFill/>
+                    <a:ln>
+                      <a:noFill/>
+                    </a:ln>
+                  </pic:spPr>
+                </pic:pic>
+              </a:graphicData>
+            </a:graphic>
+          </wp:inline>
+        </w:drawing>
+      </w:r>
     </w:p>
     <w:p>
       <w:pPr>
@@ -5244,7 +3331,6 @@
           <w:szCs w:val="28"/>
         </w:rPr>
       </w:pPr>
-      <w:proofErr w:type="spellStart"/>
       <w:r>
         <w:rPr>
           <w:rFonts w:asciiTheme="majorBidi" w:eastAsiaTheme="minorHAnsi" w:hAnsiTheme="majorBidi" w:cstheme="majorBidi"/>
@@ -5252,19 +3338,9 @@
           <w:sz w:val="28"/>
           <w:szCs w:val="28"/>
         </w:rPr>
-        <w:t>BuildTools</w:t>
-      </w:r>
-      <w:proofErr w:type="spellEnd"/>
-      <w:r>
-        <w:rPr>
-          <w:rFonts w:asciiTheme="majorBidi" w:eastAsiaTheme="minorHAnsi" w:hAnsiTheme="majorBidi" w:cstheme="majorBidi"/>
-          <w:bCs/>
-          <w:sz w:val="28"/>
-          <w:szCs w:val="28"/>
-        </w:rPr>
-        <w:t xml:space="preserve"> - </w:t>
-      </w:r>
-      <w:hyperlink r:id="rId13" w:tgtFrame="_new" w:history="1">
+        <w:t xml:space="preserve">BuildTools - </w:t>
+      </w:r>
+      <w:hyperlink r:id="rId14" w:tgtFrame="_new" w:history="1">
         <w:r>
           <w:rPr>
             <w:rStyle w:val="Hyperlink"/>
@@ -5300,7 +3376,7 @@
         </w:rPr>
         <w:t xml:space="preserve">Procore - </w:t>
       </w:r>
-      <w:hyperlink r:id="rId14" w:tgtFrame="_new" w:history="1">
+      <w:hyperlink r:id="rId15" w:tgtFrame="_new" w:history="1">
         <w:r>
           <w:rPr>
             <w:rStyle w:val="Hyperlink"/>
@@ -5327,7 +3403,6 @@
           <w:szCs w:val="28"/>
         </w:rPr>
       </w:pPr>
-      <w:proofErr w:type="spellStart"/>
       <w:r>
         <w:rPr>
           <w:rFonts w:asciiTheme="majorBidi" w:eastAsiaTheme="minorHAnsi" w:hAnsiTheme="majorBidi" w:cstheme="majorBidi"/>
@@ -5335,19 +3410,9 @@
           <w:sz w:val="28"/>
           <w:szCs w:val="28"/>
         </w:rPr>
-        <w:t>CoConstruct</w:t>
-      </w:r>
-      <w:proofErr w:type="spellEnd"/>
-      <w:r>
-        <w:rPr>
-          <w:rFonts w:asciiTheme="majorBidi" w:eastAsiaTheme="minorHAnsi" w:hAnsiTheme="majorBidi" w:cstheme="majorBidi"/>
-          <w:bCs/>
-          <w:sz w:val="28"/>
-          <w:szCs w:val="28"/>
-        </w:rPr>
-        <w:t xml:space="preserve"> - </w:t>
-      </w:r>
-      <w:hyperlink r:id="rId15" w:tgtFrame="_new" w:history="1">
+        <w:t xml:space="preserve">CoConstruct - </w:t>
+      </w:r>
+      <w:hyperlink r:id="rId16" w:tgtFrame="_new" w:history="1">
         <w:r>
           <w:rPr>
             <w:rStyle w:val="Hyperlink"/>
@@ -5374,7 +3439,6 @@
           <w:szCs w:val="28"/>
         </w:rPr>
       </w:pPr>
-      <w:proofErr w:type="spellStart"/>
       <w:r>
         <w:rPr>
           <w:rFonts w:asciiTheme="majorBidi" w:eastAsiaTheme="minorHAnsi" w:hAnsiTheme="majorBidi" w:cstheme="majorBidi"/>
@@ -5382,19 +3446,9 @@
           <w:sz w:val="28"/>
           <w:szCs w:val="28"/>
         </w:rPr>
-        <w:t>Buildertrend</w:t>
-      </w:r>
-      <w:proofErr w:type="spellEnd"/>
-      <w:r>
-        <w:rPr>
-          <w:rFonts w:asciiTheme="majorBidi" w:eastAsiaTheme="minorHAnsi" w:hAnsiTheme="majorBidi" w:cstheme="majorBidi"/>
-          <w:bCs/>
-          <w:sz w:val="28"/>
-          <w:szCs w:val="28"/>
-        </w:rPr>
-        <w:t xml:space="preserve"> - </w:t>
-      </w:r>
-      <w:hyperlink r:id="rId16" w:tgtFrame="_new" w:history="1">
+        <w:t xml:space="preserve">Buildertrend - </w:t>
+      </w:r>
+      <w:hyperlink r:id="rId17" w:tgtFrame="_new" w:history="1">
         <w:r>
           <w:rPr>
             <w:rStyle w:val="Hyperlink"/>
@@ -5417,8 +3471,8 @@
       </w:pPr>
     </w:p>
     <w:sectPr>
-      <w:headerReference w:type="default" r:id="rId17"/>
-      <w:footerReference w:type="default" r:id="rId18"/>
+      <w:headerReference w:type="default" r:id="rId18"/>
+      <w:footerReference w:type="default" r:id="rId19"/>
       <w:pgSz w:w="12240" w:h="15840"/>
       <w:pgMar w:top="1440" w:right="1440" w:bottom="1440" w:left="1440" w:header="720" w:footer="720" w:gutter="0"/>
       <w:pgBorders w:offsetFrom="page">

</xml_diff>